<commit_message>
calculo das TUG e TUE
</commit_message>
<xml_diff>
--- a/Calculos explicitos - Memorial de calculo.docx
+++ b/Calculos explicitos - Memorial de calculo.docx
@@ -179,47 +179,17 @@
           <w:sz w:val="24"/>
           <w:szCs w:val="24"/>
         </w:rPr>
-        <w:t>Área externa não coberta (área de lazer</w:t>
-      </w:r>
-      <w:r>
-        <w:rPr>
-          <w:rFonts w:ascii="Times New Roman" w:hAnsi="Times New Roman" w:cs="Times New Roman"/>
-          <w:b/>
-          <w:bCs/>
-          <w:sz w:val="24"/>
-          <w:szCs w:val="24"/>
-        </w:rPr>
-        <w:t xml:space="preserve"> </w:t>
-      </w:r>
-      <w:r>
-        <w:rPr>
-          <w:rFonts w:ascii="Times New Roman" w:hAnsi="Times New Roman" w:cs="Times New Roman"/>
-          <w:b/>
-          <w:bCs/>
-          <w:sz w:val="24"/>
-          <w:szCs w:val="24"/>
-        </w:rPr>
-        <w:t>e corredor de frente</w:t>
-      </w:r>
-      <w:r>
-        <w:rPr>
-          <w:rFonts w:ascii="Times New Roman" w:hAnsi="Times New Roman" w:cs="Times New Roman"/>
-          <w:b/>
-          <w:bCs/>
-          <w:sz w:val="24"/>
-          <w:szCs w:val="24"/>
-        </w:rPr>
-        <w:t xml:space="preserve"> </w:t>
-      </w:r>
-      <w:r>
-        <w:rPr>
-          <w:rFonts w:ascii="Times New Roman" w:hAnsi="Times New Roman" w:cs="Times New Roman"/>
-          <w:b/>
-          <w:bCs/>
-          <w:sz w:val="24"/>
-          <w:szCs w:val="24"/>
-        </w:rPr>
-        <w:t>para piscina) [Fig. 1]:</w:t>
+        <w:t xml:space="preserve">Área </w:t>
+      </w:r>
+      <w:r>
+        <w:rPr>
+          <w:rFonts w:ascii="Times New Roman" w:hAnsi="Times New Roman" w:cs="Times New Roman"/>
+          <w:b/>
+          <w:bCs/>
+          <w:sz w:val="24"/>
+          <w:szCs w:val="24"/>
+        </w:rPr>
+        <w:t>de lazer e corredor frontal:</w:t>
       </w:r>
     </w:p>
     <w:p>
@@ -292,32 +262,24 @@
     </w:p>
     <w:p>
       <w:pPr>
-        <w:jc w:val="both"/>
-        <w:rPr>
-          <w:rFonts w:ascii="Times New Roman" w:hAnsi="Times New Roman" w:cs="Times New Roman"/>
-          <w:b/>
-          <w:bCs/>
-          <w:sz w:val="24"/>
-          <w:szCs w:val="24"/>
-        </w:rPr>
-      </w:pPr>
-      <w:r>
-        <w:rPr>
-          <w:rFonts w:ascii="Times New Roman" w:hAnsi="Times New Roman" w:cs="Times New Roman"/>
-          <w:sz w:val="24"/>
-          <w:szCs w:val="24"/>
-        </w:rPr>
+        <w:pStyle w:val="NormalWeb"/>
+        <w:spacing w:before="0" w:beforeAutospacing="0" w:after="0" w:afterAutospacing="0"/>
+        <w:ind w:firstLine="708"/>
+        <w:jc w:val="both"/>
+        <w:rPr>
+          <w:b/>
+          <w:bCs/>
+        </w:rPr>
+      </w:pPr>
+      <w:r>
         <w:br/>
       </w:r>
       <w:r>
         <w:rPr>
-          <w:rFonts w:ascii="Times New Roman" w:hAnsi="Times New Roman" w:cs="Times New Roman"/>
-          <w:b/>
-          <w:bCs/>
-          <w:sz w:val="24"/>
-          <w:szCs w:val="24"/>
-        </w:rPr>
-        <w:t>Área externa não coberta (corredor lateral) [Fig. 1]:</w:t>
+          <w:b/>
+          <w:bCs/>
+        </w:rPr>
+        <w:t>Corredor lateral:</w:t>
       </w:r>
     </w:p>
     <w:p>
@@ -649,6 +611,16 @@
       <w:r>
         <w:t>²</w:t>
       </w:r>
+    </w:p>
+    <w:p>
+      <w:pPr>
+        <w:jc w:val="both"/>
+      </w:pPr>
+    </w:p>
+    <w:p>
+      <w:pPr>
+        <w:jc w:val="both"/>
+      </w:pPr>
       <w:r>
         <w:rPr>
           <w:rFonts w:ascii="Times New Roman" w:hAnsi="Times New Roman" w:cs="Times New Roman"/>
@@ -1077,6 +1049,7 @@
     </w:p>
     <w:p>
       <w:pPr>
+        <w:jc w:val="both"/>
         <w:rPr>
           <w:rFonts w:ascii="Times New Roman" w:hAnsi="Times New Roman" w:cs="Times New Roman"/>
           <w:sz w:val="24"/>
@@ -1095,7 +1068,6 @@
           <w:lang w:eastAsia="pt-BR"/>
           <w14:ligatures w14:val="none"/>
         </w:rPr>
-        <w:lastRenderedPageBreak/>
         <w:t>Iluminação:</w:t>
       </w:r>
     </w:p>
@@ -1300,10 +1272,39 @@
           <w:rFonts w:ascii="Times New Roman" w:hAnsi="Times New Roman" w:cs="Times New Roman"/>
           <w:sz w:val="24"/>
           <w:szCs w:val="24"/>
-          <w:highlight w:val="yellow"/>
-        </w:rPr>
-        <w:t>(é pra fazer?)</w:t>
-      </w:r>
+        </w:rPr>
+        <w:t>Área: 28,00 m² (6 m² + 5*4 m² + 2 m²)</w:t>
+      </w:r>
+    </w:p>
+    <w:p>
+      <w:pPr>
+        <w:jc w:val="both"/>
+        <w:rPr>
+          <w:rFonts w:ascii="Times New Roman" w:hAnsi="Times New Roman" w:cs="Times New Roman"/>
+          <w:sz w:val="24"/>
+          <w:szCs w:val="24"/>
+        </w:rPr>
+      </w:pPr>
+      <w:r>
+        <w:rPr>
+          <w:rFonts w:ascii="Times New Roman" w:hAnsi="Times New Roman" w:cs="Times New Roman"/>
+          <w:sz w:val="24"/>
+          <w:szCs w:val="24"/>
+        </w:rPr>
+        <w:t>Carga: 100 VA + 5*60 VA + 0 VA = 400 VA</w:t>
+      </w:r>
+    </w:p>
+    <w:p>
+      <w:pPr>
+        <w:jc w:val="both"/>
+        <w:rPr>
+          <w:rFonts w:ascii="Times New Roman" w:hAnsi="Times New Roman" w:cs="Times New Roman"/>
+          <w:b/>
+          <w:bCs/>
+          <w:sz w:val="24"/>
+          <w:szCs w:val="24"/>
+        </w:rPr>
+      </w:pPr>
     </w:p>
     <w:p>
       <w:pPr>
@@ -1352,7 +1353,23 @@
           <w:sz w:val="24"/>
           <w:szCs w:val="24"/>
         </w:rPr>
-        <w:t>Área: 2,18m²</w:t>
+        <w:t>Área: 2,18</w:t>
+      </w:r>
+      <w:r>
+        <w:rPr>
+          <w:rFonts w:ascii="Times New Roman" w:hAnsi="Times New Roman" w:cs="Times New Roman"/>
+          <w:sz w:val="24"/>
+          <w:szCs w:val="24"/>
+        </w:rPr>
+        <w:t xml:space="preserve"> </w:t>
+      </w:r>
+      <w:r>
+        <w:rPr>
+          <w:rFonts w:ascii="Times New Roman" w:hAnsi="Times New Roman" w:cs="Times New Roman"/>
+          <w:sz w:val="24"/>
+          <w:szCs w:val="24"/>
+        </w:rPr>
+        <w:t>m²</w:t>
       </w:r>
     </w:p>
     <w:p>
@@ -1400,15 +1417,37 @@
           <w:szCs w:val="24"/>
         </w:rPr>
       </w:pPr>
-      <w:r>
-        <w:rPr>
-          <w:rFonts w:ascii="Times New Roman" w:hAnsi="Times New Roman" w:cs="Times New Roman"/>
-          <w:b/>
-          <w:bCs/>
-          <w:sz w:val="24"/>
-          <w:szCs w:val="24"/>
-        </w:rPr>
-        <w:t>Área externa não coberta (área de lazer e corredor de frente para piscina)</w:t>
+    </w:p>
+    <w:p>
+      <w:pPr>
+        <w:jc w:val="both"/>
+        <w:rPr>
+          <w:rFonts w:ascii="Times New Roman" w:hAnsi="Times New Roman" w:cs="Times New Roman"/>
+          <w:b/>
+          <w:bCs/>
+          <w:sz w:val="24"/>
+          <w:szCs w:val="24"/>
+        </w:rPr>
+      </w:pPr>
+      <w:r>
+        <w:rPr>
+          <w:rFonts w:ascii="Times New Roman" w:hAnsi="Times New Roman" w:cs="Times New Roman"/>
+          <w:b/>
+          <w:bCs/>
+          <w:sz w:val="24"/>
+          <w:szCs w:val="24"/>
+        </w:rPr>
+        <w:t xml:space="preserve">Área </w:t>
+      </w:r>
+      <w:r>
+        <w:rPr>
+          <w:rFonts w:ascii="Times New Roman" w:hAnsi="Times New Roman" w:cs="Times New Roman"/>
+          <w:b/>
+          <w:bCs/>
+          <w:sz w:val="24"/>
+          <w:szCs w:val="24"/>
+        </w:rPr>
+        <w:t>de lazer e corredor frontal</w:t>
       </w:r>
       <w:r>
         <w:rPr>
@@ -1435,31 +1474,166 @@
           <w:rFonts w:ascii="Times New Roman" w:hAnsi="Times New Roman" w:cs="Times New Roman"/>
           <w:sz w:val="24"/>
           <w:szCs w:val="24"/>
-          <w:highlight w:val="yellow"/>
-        </w:rPr>
-        <w:t>(é pra fazer?)</w:t>
-      </w:r>
-    </w:p>
-    <w:p>
-      <w:pPr>
-        <w:jc w:val="both"/>
-        <w:rPr>
-          <w:rFonts w:ascii="Times New Roman" w:hAnsi="Times New Roman" w:cs="Times New Roman"/>
-          <w:b/>
-          <w:bCs/>
-          <w:sz w:val="24"/>
-          <w:szCs w:val="24"/>
-        </w:rPr>
-      </w:pPr>
-      <w:r>
-        <w:rPr>
-          <w:rFonts w:ascii="Times New Roman" w:hAnsi="Times New Roman" w:cs="Times New Roman"/>
-          <w:b/>
-          <w:bCs/>
-          <w:sz w:val="24"/>
-          <w:szCs w:val="24"/>
-        </w:rPr>
-        <w:t>Área externa não coberta (corredor lateral)</w:t>
+        </w:rPr>
+        <w:t>Área: 17,58 m² (6 m² + 2*4 m² + 3,58 m²)</w:t>
+      </w:r>
+    </w:p>
+    <w:p>
+      <w:pPr>
+        <w:jc w:val="both"/>
+        <w:rPr>
+          <w:rFonts w:ascii="Times New Roman" w:hAnsi="Times New Roman" w:cs="Times New Roman"/>
+          <w:sz w:val="24"/>
+          <w:szCs w:val="24"/>
+        </w:rPr>
+      </w:pPr>
+      <w:r>
+        <w:rPr>
+          <w:rFonts w:ascii="Times New Roman" w:hAnsi="Times New Roman" w:cs="Times New Roman"/>
+          <w:sz w:val="24"/>
+          <w:szCs w:val="24"/>
+        </w:rPr>
+        <w:t>Carga: 100 VA + 2*60 VA + 0 VA = 220 VA*</w:t>
+      </w:r>
+    </w:p>
+    <w:p>
+      <w:pPr>
+        <w:jc w:val="both"/>
+        <w:rPr>
+          <w:rFonts w:ascii="Times New Roman" w:hAnsi="Times New Roman" w:cs="Times New Roman"/>
+          <w:sz w:val="24"/>
+          <w:szCs w:val="24"/>
+        </w:rPr>
+      </w:pPr>
+      <w:r>
+        <w:rPr>
+          <w:rFonts w:ascii="Times New Roman" w:hAnsi="Times New Roman" w:cs="Times New Roman"/>
+          <w:sz w:val="24"/>
+          <w:szCs w:val="24"/>
+        </w:rPr>
+        <w:t>*Será arredondado para 300 VA</w:t>
+      </w:r>
+    </w:p>
+    <w:p>
+      <w:pPr>
+        <w:jc w:val="both"/>
+        <w:rPr>
+          <w:rFonts w:ascii="Times New Roman" w:hAnsi="Times New Roman" w:cs="Times New Roman"/>
+          <w:b/>
+          <w:bCs/>
+          <w:sz w:val="24"/>
+          <w:szCs w:val="24"/>
+        </w:rPr>
+      </w:pPr>
+    </w:p>
+    <w:p>
+      <w:pPr>
+        <w:jc w:val="both"/>
+        <w:rPr>
+          <w:rFonts w:ascii="Times New Roman" w:hAnsi="Times New Roman" w:cs="Times New Roman"/>
+          <w:b/>
+          <w:bCs/>
+          <w:sz w:val="24"/>
+          <w:szCs w:val="24"/>
+        </w:rPr>
+      </w:pPr>
+      <w:r>
+        <w:rPr>
+          <w:rFonts w:ascii="Times New Roman" w:hAnsi="Times New Roman" w:cs="Times New Roman"/>
+          <w:b/>
+          <w:bCs/>
+          <w:sz w:val="24"/>
+          <w:szCs w:val="24"/>
+        </w:rPr>
+        <w:t>Corredor lateral:</w:t>
+      </w:r>
+    </w:p>
+    <w:p>
+      <w:pPr>
+        <w:jc w:val="both"/>
+        <w:rPr>
+          <w:rFonts w:ascii="Times New Roman" w:hAnsi="Times New Roman" w:cs="Times New Roman"/>
+          <w:sz w:val="24"/>
+          <w:szCs w:val="24"/>
+        </w:rPr>
+      </w:pPr>
+      <w:r>
+        <w:rPr>
+          <w:rFonts w:ascii="Times New Roman" w:hAnsi="Times New Roman" w:cs="Times New Roman"/>
+          <w:sz w:val="24"/>
+          <w:szCs w:val="24"/>
+        </w:rPr>
+        <w:t>Área: 21,83 m² (6 m² + 3*4 m² + 3,83 m²)</w:t>
+      </w:r>
+    </w:p>
+    <w:p>
+      <w:pPr>
+        <w:jc w:val="both"/>
+        <w:rPr>
+          <w:rFonts w:ascii="Times New Roman" w:hAnsi="Times New Roman" w:cs="Times New Roman"/>
+          <w:sz w:val="24"/>
+          <w:szCs w:val="24"/>
+        </w:rPr>
+      </w:pPr>
+      <w:r>
+        <w:rPr>
+          <w:rFonts w:ascii="Times New Roman" w:hAnsi="Times New Roman" w:cs="Times New Roman"/>
+          <w:sz w:val="24"/>
+          <w:szCs w:val="24"/>
+        </w:rPr>
+        <w:t>Carga: 100 VA + 3*60 VA + 0 = 280 VA*</w:t>
+      </w:r>
+    </w:p>
+    <w:p>
+      <w:pPr>
+        <w:jc w:val="both"/>
+        <w:rPr>
+          <w:rFonts w:ascii="Times New Roman" w:hAnsi="Times New Roman" w:cs="Times New Roman"/>
+          <w:sz w:val="24"/>
+          <w:szCs w:val="24"/>
+        </w:rPr>
+      </w:pPr>
+      <w:r>
+        <w:rPr>
+          <w:rFonts w:ascii="Times New Roman" w:hAnsi="Times New Roman" w:cs="Times New Roman"/>
+          <w:sz w:val="24"/>
+          <w:szCs w:val="24"/>
+        </w:rPr>
+        <w:t>*Será arredondado para 300 VA</w:t>
+      </w:r>
+    </w:p>
+    <w:p>
+      <w:pPr>
+        <w:jc w:val="both"/>
+        <w:rPr>
+          <w:rFonts w:ascii="Times New Roman" w:hAnsi="Times New Roman" w:cs="Times New Roman"/>
+          <w:b/>
+          <w:bCs/>
+          <w:sz w:val="24"/>
+          <w:szCs w:val="24"/>
+        </w:rPr>
+      </w:pPr>
+    </w:p>
+    <w:p>
+      <w:pPr>
+        <w:jc w:val="both"/>
+        <w:rPr>
+          <w:rFonts w:ascii="Times New Roman" w:hAnsi="Times New Roman" w:cs="Times New Roman"/>
+          <w:b/>
+          <w:bCs/>
+          <w:sz w:val="24"/>
+          <w:szCs w:val="24"/>
+        </w:rPr>
+      </w:pPr>
+      <w:r>
+        <w:rPr>
+          <w:rFonts w:ascii="Times New Roman" w:hAnsi="Times New Roman" w:cs="Times New Roman"/>
+          <w:b/>
+          <w:bCs/>
+          <w:sz w:val="24"/>
+          <w:szCs w:val="24"/>
+        </w:rPr>
+        <w:t>Banheiro da suíte</w:t>
       </w:r>
       <w:r>
         <w:rPr>
@@ -1486,31 +1660,101 @@
           <w:rFonts w:ascii="Times New Roman" w:hAnsi="Times New Roman" w:cs="Times New Roman"/>
           <w:sz w:val="24"/>
           <w:szCs w:val="24"/>
-          <w:highlight w:val="yellow"/>
-        </w:rPr>
-        <w:t>(é pra fazer?)</w:t>
-      </w:r>
-    </w:p>
-    <w:p>
-      <w:pPr>
-        <w:jc w:val="both"/>
-        <w:rPr>
-          <w:rFonts w:ascii="Times New Roman" w:hAnsi="Times New Roman" w:cs="Times New Roman"/>
-          <w:b/>
-          <w:bCs/>
-          <w:sz w:val="24"/>
-          <w:szCs w:val="24"/>
-        </w:rPr>
-      </w:pPr>
-      <w:r>
-        <w:rPr>
-          <w:rFonts w:ascii="Times New Roman" w:hAnsi="Times New Roman" w:cs="Times New Roman"/>
-          <w:b/>
-          <w:bCs/>
-          <w:sz w:val="24"/>
-          <w:szCs w:val="24"/>
-        </w:rPr>
-        <w:t>Banheiro da suíte</w:t>
+        </w:rPr>
+        <w:t>Área:</w:t>
+      </w:r>
+      <w:r>
+        <w:rPr>
+          <w:rFonts w:ascii="Times New Roman" w:hAnsi="Times New Roman" w:cs="Times New Roman"/>
+          <w:sz w:val="24"/>
+          <w:szCs w:val="24"/>
+        </w:rPr>
+        <w:t xml:space="preserve"> 3,04 m²</w:t>
+      </w:r>
+    </w:p>
+    <w:p>
+      <w:pPr>
+        <w:jc w:val="both"/>
+        <w:rPr>
+          <w:rFonts w:ascii="Times New Roman" w:hAnsi="Times New Roman" w:cs="Times New Roman"/>
+          <w:sz w:val="24"/>
+          <w:szCs w:val="24"/>
+        </w:rPr>
+      </w:pPr>
+      <w:r>
+        <w:rPr>
+          <w:rFonts w:ascii="Times New Roman" w:hAnsi="Times New Roman" w:cs="Times New Roman"/>
+          <w:sz w:val="24"/>
+          <w:szCs w:val="24"/>
+        </w:rPr>
+        <w:t>Carga:</w:t>
+      </w:r>
+      <w:r>
+        <w:rPr>
+          <w:rFonts w:ascii="Times New Roman" w:hAnsi="Times New Roman" w:cs="Times New Roman"/>
+          <w:sz w:val="24"/>
+          <w:szCs w:val="24"/>
+        </w:rPr>
+        <w:t xml:space="preserve"> 100 VA</w:t>
+      </w:r>
+    </w:p>
+    <w:p>
+      <w:pPr>
+        <w:jc w:val="both"/>
+        <w:rPr>
+          <w:rFonts w:ascii="Times New Roman" w:hAnsi="Times New Roman" w:cs="Times New Roman"/>
+          <w:b/>
+          <w:bCs/>
+          <w:sz w:val="24"/>
+          <w:szCs w:val="24"/>
+        </w:rPr>
+      </w:pPr>
+    </w:p>
+    <w:p>
+      <w:pPr>
+        <w:jc w:val="both"/>
+        <w:rPr>
+          <w:rFonts w:ascii="Times New Roman" w:hAnsi="Times New Roman" w:cs="Times New Roman"/>
+          <w:b/>
+          <w:bCs/>
+          <w:sz w:val="24"/>
+          <w:szCs w:val="24"/>
+        </w:rPr>
+      </w:pPr>
+    </w:p>
+    <w:p>
+      <w:pPr>
+        <w:jc w:val="both"/>
+        <w:rPr>
+          <w:rFonts w:ascii="Times New Roman" w:hAnsi="Times New Roman" w:cs="Times New Roman"/>
+          <w:b/>
+          <w:bCs/>
+          <w:sz w:val="24"/>
+          <w:szCs w:val="24"/>
+        </w:rPr>
+      </w:pPr>
+    </w:p>
+    <w:p>
+      <w:pPr>
+        <w:jc w:val="both"/>
+        <w:rPr>
+          <w:rFonts w:ascii="Times New Roman" w:hAnsi="Times New Roman" w:cs="Times New Roman"/>
+          <w:b/>
+          <w:bCs/>
+          <w:sz w:val="24"/>
+          <w:szCs w:val="24"/>
+        </w:rPr>
+      </w:pPr>
+      <w:r>
+        <w:rPr>
+          <w:rFonts w:ascii="Times New Roman" w:hAnsi="Times New Roman" w:cs="Times New Roman"/>
+          <w:b/>
+          <w:bCs/>
+          <w:sz w:val="24"/>
+          <w:szCs w:val="24"/>
+        </w:rPr>
+        <w:lastRenderedPageBreak/>
+        <w:t>Banheiro externo</w:t>
       </w:r>
       <w:r>
         <w:rPr>
@@ -1546,7 +1790,7 @@
           <w:sz w:val="24"/>
           <w:szCs w:val="24"/>
         </w:rPr>
-        <w:t xml:space="preserve"> 3,04 m²</w:t>
+        <w:t xml:space="preserve"> 1,07 m²</w:t>
       </w:r>
     </w:p>
     <w:p>
@@ -1586,15 +1830,27 @@
           <w:szCs w:val="24"/>
         </w:rPr>
       </w:pPr>
-      <w:r>
-        <w:rPr>
-          <w:rFonts w:ascii="Times New Roman" w:hAnsi="Times New Roman" w:cs="Times New Roman"/>
-          <w:b/>
-          <w:bCs/>
-          <w:sz w:val="24"/>
-          <w:szCs w:val="24"/>
-        </w:rPr>
-        <w:t>Banheiro externo</w:t>
+    </w:p>
+    <w:p>
+      <w:pPr>
+        <w:jc w:val="both"/>
+        <w:rPr>
+          <w:rFonts w:ascii="Times New Roman" w:hAnsi="Times New Roman" w:cs="Times New Roman"/>
+          <w:b/>
+          <w:bCs/>
+          <w:sz w:val="24"/>
+          <w:szCs w:val="24"/>
+        </w:rPr>
+      </w:pPr>
+      <w:r>
+        <w:rPr>
+          <w:rFonts w:ascii="Times New Roman" w:hAnsi="Times New Roman" w:cs="Times New Roman"/>
+          <w:b/>
+          <w:bCs/>
+          <w:sz w:val="24"/>
+          <w:szCs w:val="24"/>
+        </w:rPr>
+        <w:t>Banheiro interno</w:t>
       </w:r>
       <w:r>
         <w:rPr>
@@ -1630,7 +1886,7 @@
           <w:sz w:val="24"/>
           <w:szCs w:val="24"/>
         </w:rPr>
-        <w:t xml:space="preserve"> 1,07 m²</w:t>
+        <w:t xml:space="preserve"> 3,71 m²</w:t>
       </w:r>
     </w:p>
     <w:p>
@@ -1670,15 +1926,27 @@
           <w:szCs w:val="24"/>
         </w:rPr>
       </w:pPr>
-      <w:r>
-        <w:rPr>
-          <w:rFonts w:ascii="Times New Roman" w:hAnsi="Times New Roman" w:cs="Times New Roman"/>
-          <w:b/>
-          <w:bCs/>
-          <w:sz w:val="24"/>
-          <w:szCs w:val="24"/>
-        </w:rPr>
-        <w:t>Banheiro interno</w:t>
+    </w:p>
+    <w:p>
+      <w:pPr>
+        <w:jc w:val="both"/>
+        <w:rPr>
+          <w:rFonts w:ascii="Times New Roman" w:hAnsi="Times New Roman" w:cs="Times New Roman"/>
+          <w:b/>
+          <w:bCs/>
+          <w:sz w:val="24"/>
+          <w:szCs w:val="24"/>
+        </w:rPr>
+      </w:pPr>
+      <w:r>
+        <w:rPr>
+          <w:rFonts w:ascii="Times New Roman" w:hAnsi="Times New Roman" w:cs="Times New Roman"/>
+          <w:b/>
+          <w:bCs/>
+          <w:sz w:val="24"/>
+          <w:szCs w:val="24"/>
+        </w:rPr>
+        <w:t>Closet</w:t>
       </w:r>
       <w:r>
         <w:rPr>
@@ -1714,7 +1982,7 @@
           <w:sz w:val="24"/>
           <w:szCs w:val="24"/>
         </w:rPr>
-        <w:t xml:space="preserve"> 3,71 m²</w:t>
+        <w:t xml:space="preserve"> 4,43 m²</w:t>
       </w:r>
     </w:p>
     <w:p>
@@ -1748,21 +2016,31 @@
         <w:jc w:val="both"/>
         <w:rPr>
           <w:rFonts w:ascii="Times New Roman" w:hAnsi="Times New Roman" w:cs="Times New Roman"/>
-          <w:b/>
-          <w:bCs/>
-          <w:sz w:val="24"/>
-          <w:szCs w:val="24"/>
-        </w:rPr>
-      </w:pPr>
-      <w:r>
-        <w:rPr>
-          <w:rFonts w:ascii="Times New Roman" w:hAnsi="Times New Roman" w:cs="Times New Roman"/>
-          <w:b/>
-          <w:bCs/>
-          <w:sz w:val="24"/>
-          <w:szCs w:val="24"/>
-        </w:rPr>
-        <w:t>Closet</w:t>
+          <w:sz w:val="24"/>
+          <w:szCs w:val="24"/>
+        </w:rPr>
+      </w:pPr>
+    </w:p>
+    <w:p>
+      <w:pPr>
+        <w:jc w:val="both"/>
+        <w:rPr>
+          <w:rFonts w:ascii="Times New Roman" w:hAnsi="Times New Roman" w:cs="Times New Roman"/>
+          <w:b/>
+          <w:bCs/>
+          <w:sz w:val="24"/>
+          <w:szCs w:val="24"/>
+        </w:rPr>
+      </w:pPr>
+      <w:r>
+        <w:rPr>
+          <w:rFonts w:ascii="Times New Roman" w:hAnsi="Times New Roman" w:cs="Times New Roman"/>
+          <w:b/>
+          <w:bCs/>
+          <w:sz w:val="24"/>
+          <w:szCs w:val="24"/>
+        </w:rPr>
+        <w:t>Cozinha</w:t>
       </w:r>
       <w:r>
         <w:rPr>
@@ -1798,7 +2076,7 @@
           <w:sz w:val="24"/>
           <w:szCs w:val="24"/>
         </w:rPr>
-        <w:t xml:space="preserve"> 4,43 m²</w:t>
+        <w:t xml:space="preserve"> 6,63 m² (6 m² + 0,63 m²)</w:t>
       </w:r>
     </w:p>
     <w:p>
@@ -1824,859 +2102,2642 @@
           <w:sz w:val="24"/>
           <w:szCs w:val="24"/>
         </w:rPr>
-        <w:t xml:space="preserve"> 100 VA</w:t>
-      </w:r>
-    </w:p>
-    <w:p>
-      <w:pPr>
-        <w:jc w:val="both"/>
-        <w:rPr>
-          <w:rFonts w:ascii="Times New Roman" w:hAnsi="Times New Roman" w:cs="Times New Roman"/>
-          <w:b/>
-          <w:bCs/>
-          <w:sz w:val="24"/>
-          <w:szCs w:val="24"/>
-        </w:rPr>
-      </w:pPr>
-      <w:r>
-        <w:rPr>
-          <w:rFonts w:ascii="Times New Roman" w:hAnsi="Times New Roman" w:cs="Times New Roman"/>
-          <w:b/>
-          <w:bCs/>
-          <w:sz w:val="24"/>
-          <w:szCs w:val="24"/>
+        <w:t xml:space="preserve"> 100 VA + 0 VA = 100 VA</w:t>
+      </w:r>
+    </w:p>
+    <w:p>
+      <w:pPr>
+        <w:rPr>
+          <w:rFonts w:ascii="Times New Roman" w:hAnsi="Times New Roman" w:cs="Times New Roman"/>
+          <w:b/>
+          <w:bCs/>
+          <w:sz w:val="24"/>
+          <w:szCs w:val="24"/>
+        </w:rPr>
+      </w:pPr>
+    </w:p>
+    <w:p>
+      <w:pPr>
+        <w:rPr>
+          <w:rFonts w:ascii="Times New Roman" w:hAnsi="Times New Roman" w:cs="Times New Roman"/>
+          <w:b/>
+          <w:bCs/>
+          <w:sz w:val="24"/>
+          <w:szCs w:val="24"/>
+        </w:rPr>
+      </w:pPr>
+      <w:r>
+        <w:rPr>
+          <w:rFonts w:ascii="Times New Roman" w:hAnsi="Times New Roman" w:cs="Times New Roman"/>
+          <w:b/>
+          <w:bCs/>
+          <w:sz w:val="24"/>
+          <w:szCs w:val="24"/>
+        </w:rPr>
+        <w:t>Garagem</w:t>
+      </w:r>
+      <w:r>
+        <w:rPr>
+          <w:rFonts w:ascii="Times New Roman" w:hAnsi="Times New Roman" w:cs="Times New Roman"/>
+          <w:b/>
+          <w:bCs/>
+          <w:sz w:val="24"/>
+          <w:szCs w:val="24"/>
+        </w:rPr>
+        <w:t>:</w:t>
+      </w:r>
+    </w:p>
+    <w:p>
+      <w:pPr>
+        <w:jc w:val="both"/>
+        <w:rPr>
+          <w:rFonts w:ascii="Times New Roman" w:hAnsi="Times New Roman" w:cs="Times New Roman"/>
+          <w:sz w:val="24"/>
+          <w:szCs w:val="24"/>
+        </w:rPr>
+      </w:pPr>
+      <w:r>
+        <w:rPr>
+          <w:rFonts w:ascii="Times New Roman" w:hAnsi="Times New Roman" w:cs="Times New Roman"/>
+          <w:sz w:val="24"/>
+          <w:szCs w:val="24"/>
+        </w:rPr>
+        <w:t>Área:</w:t>
+      </w:r>
+      <w:r>
+        <w:rPr>
+          <w:rFonts w:ascii="Times New Roman" w:hAnsi="Times New Roman" w:cs="Times New Roman"/>
+          <w:sz w:val="24"/>
+          <w:szCs w:val="24"/>
+        </w:rPr>
+        <w:t xml:space="preserve"> 25,8 m² (6 m² + </w:t>
+      </w:r>
+      <w:r>
+        <w:rPr>
+          <w:rFonts w:ascii="Times New Roman" w:hAnsi="Times New Roman" w:cs="Times New Roman"/>
+          <w:sz w:val="24"/>
+          <w:szCs w:val="24"/>
+        </w:rPr>
+        <w:t>4</w:t>
+      </w:r>
+      <w:r>
+        <w:rPr>
+          <w:rFonts w:ascii="Times New Roman" w:hAnsi="Times New Roman" w:cs="Times New Roman"/>
+          <w:sz w:val="24"/>
+          <w:szCs w:val="24"/>
+        </w:rPr>
+        <w:t xml:space="preserve"> m² + </w:t>
+      </w:r>
+      <w:r>
+        <w:rPr>
+          <w:rFonts w:ascii="Times New Roman" w:hAnsi="Times New Roman" w:cs="Times New Roman"/>
+          <w:sz w:val="24"/>
+          <w:szCs w:val="24"/>
+        </w:rPr>
+        <w:t>4</w:t>
+      </w:r>
+      <w:r>
+        <w:rPr>
+          <w:rFonts w:ascii="Times New Roman" w:hAnsi="Times New Roman" w:cs="Times New Roman"/>
+          <w:sz w:val="24"/>
+          <w:szCs w:val="24"/>
+        </w:rPr>
+        <w:t xml:space="preserve"> m² + </w:t>
+      </w:r>
+      <w:r>
+        <w:rPr>
+          <w:rFonts w:ascii="Times New Roman" w:hAnsi="Times New Roman" w:cs="Times New Roman"/>
+          <w:sz w:val="24"/>
+          <w:szCs w:val="24"/>
+        </w:rPr>
+        <w:t>4</w:t>
+      </w:r>
+      <w:r>
+        <w:rPr>
+          <w:rFonts w:ascii="Times New Roman" w:hAnsi="Times New Roman" w:cs="Times New Roman"/>
+          <w:sz w:val="24"/>
+          <w:szCs w:val="24"/>
+        </w:rPr>
+        <w:t xml:space="preserve"> m² + </w:t>
+      </w:r>
+      <w:r>
+        <w:rPr>
+          <w:rFonts w:ascii="Times New Roman" w:hAnsi="Times New Roman" w:cs="Times New Roman"/>
+          <w:sz w:val="24"/>
+          <w:szCs w:val="24"/>
+        </w:rPr>
+        <w:t>4</w:t>
+      </w:r>
+      <w:r>
+        <w:rPr>
+          <w:rFonts w:ascii="Times New Roman" w:hAnsi="Times New Roman" w:cs="Times New Roman"/>
+          <w:sz w:val="24"/>
+          <w:szCs w:val="24"/>
+        </w:rPr>
+        <w:t xml:space="preserve"> m²</w:t>
+      </w:r>
+      <w:r>
+        <w:rPr>
+          <w:rFonts w:ascii="Times New Roman" w:hAnsi="Times New Roman" w:cs="Times New Roman"/>
+          <w:sz w:val="24"/>
+          <w:szCs w:val="24"/>
+        </w:rPr>
+        <w:t xml:space="preserve"> + 3,8 m²</w:t>
+      </w:r>
+      <w:r>
+        <w:rPr>
+          <w:rFonts w:ascii="Times New Roman" w:hAnsi="Times New Roman" w:cs="Times New Roman"/>
+          <w:sz w:val="24"/>
+          <w:szCs w:val="24"/>
+        </w:rPr>
+        <w:t>)</w:t>
+      </w:r>
+    </w:p>
+    <w:p>
+      <w:pPr>
+        <w:jc w:val="both"/>
+        <w:rPr>
+          <w:rFonts w:ascii="Times New Roman" w:hAnsi="Times New Roman" w:cs="Times New Roman"/>
+          <w:sz w:val="24"/>
+          <w:szCs w:val="24"/>
+        </w:rPr>
+      </w:pPr>
+      <w:r>
+        <w:rPr>
+          <w:rFonts w:ascii="Times New Roman" w:hAnsi="Times New Roman" w:cs="Times New Roman"/>
+          <w:sz w:val="24"/>
+          <w:szCs w:val="24"/>
+        </w:rPr>
+        <w:t>Carga:</w:t>
+      </w:r>
+      <w:r>
+        <w:rPr>
+          <w:rFonts w:ascii="Times New Roman" w:hAnsi="Times New Roman" w:cs="Times New Roman"/>
+          <w:sz w:val="24"/>
+          <w:szCs w:val="24"/>
+        </w:rPr>
+        <w:t xml:space="preserve"> </w:t>
+      </w:r>
+      <w:r>
+        <w:rPr>
+          <w:rFonts w:ascii="Times New Roman" w:hAnsi="Times New Roman" w:cs="Times New Roman"/>
+          <w:sz w:val="24"/>
+          <w:szCs w:val="24"/>
+        </w:rPr>
+        <w:t xml:space="preserve"> </w:t>
+      </w:r>
+      <w:r>
+        <w:rPr>
+          <w:rFonts w:ascii="Times New Roman" w:hAnsi="Times New Roman" w:cs="Times New Roman"/>
+          <w:sz w:val="24"/>
+          <w:szCs w:val="24"/>
+        </w:rPr>
+        <w:t>100 VA + 4*60 VA + 0 VA = 340 VA</w:t>
+      </w:r>
+      <w:r>
+        <w:rPr>
+          <w:rFonts w:ascii="Times New Roman" w:hAnsi="Times New Roman" w:cs="Times New Roman"/>
+          <w:sz w:val="24"/>
+          <w:szCs w:val="24"/>
+        </w:rPr>
+        <w:t>*</w:t>
+      </w:r>
+    </w:p>
+    <w:p>
+      <w:pPr>
+        <w:jc w:val="both"/>
+        <w:rPr>
+          <w:rFonts w:ascii="Times New Roman" w:hAnsi="Times New Roman" w:cs="Times New Roman"/>
+          <w:sz w:val="24"/>
+          <w:szCs w:val="24"/>
+        </w:rPr>
+      </w:pPr>
+      <w:r>
+        <w:rPr>
+          <w:rFonts w:ascii="Times New Roman" w:hAnsi="Times New Roman" w:cs="Times New Roman"/>
+          <w:sz w:val="24"/>
+          <w:szCs w:val="24"/>
+        </w:rPr>
+        <w:t>*Será arredondado para 400 VA</w:t>
+      </w:r>
+    </w:p>
+    <w:p>
+      <w:pPr>
+        <w:jc w:val="both"/>
+        <w:rPr>
+          <w:rFonts w:ascii="Times New Roman" w:hAnsi="Times New Roman" w:cs="Times New Roman"/>
+          <w:b/>
+          <w:bCs/>
+          <w:sz w:val="24"/>
+          <w:szCs w:val="24"/>
+        </w:rPr>
+      </w:pPr>
+    </w:p>
+    <w:p>
+      <w:pPr>
+        <w:jc w:val="both"/>
+        <w:rPr>
+          <w:rFonts w:ascii="Times New Roman" w:hAnsi="Times New Roman" w:cs="Times New Roman"/>
+          <w:b/>
+          <w:bCs/>
+          <w:sz w:val="24"/>
+          <w:szCs w:val="24"/>
+        </w:rPr>
+      </w:pPr>
+      <w:r>
+        <w:rPr>
+          <w:rFonts w:ascii="Times New Roman" w:hAnsi="Times New Roman" w:cs="Times New Roman"/>
+          <w:b/>
+          <w:bCs/>
+          <w:sz w:val="24"/>
+          <w:szCs w:val="24"/>
+        </w:rPr>
+        <w:t>Hall de entrada</w:t>
+      </w:r>
+      <w:r>
+        <w:rPr>
+          <w:rFonts w:ascii="Times New Roman" w:hAnsi="Times New Roman" w:cs="Times New Roman"/>
+          <w:b/>
+          <w:bCs/>
+          <w:sz w:val="24"/>
+          <w:szCs w:val="24"/>
+        </w:rPr>
+        <w:t>:</w:t>
+      </w:r>
+    </w:p>
+    <w:p>
+      <w:pPr>
+        <w:jc w:val="both"/>
+        <w:rPr>
+          <w:rFonts w:ascii="Times New Roman" w:hAnsi="Times New Roman" w:cs="Times New Roman"/>
+          <w:sz w:val="24"/>
+          <w:szCs w:val="24"/>
+        </w:rPr>
+      </w:pPr>
+      <w:r>
+        <w:rPr>
+          <w:rFonts w:ascii="Times New Roman" w:hAnsi="Times New Roman" w:cs="Times New Roman"/>
+          <w:sz w:val="24"/>
+          <w:szCs w:val="24"/>
+        </w:rPr>
+        <w:t>Área:</w:t>
+      </w:r>
+      <w:r>
+        <w:rPr>
+          <w:rFonts w:ascii="Times New Roman" w:hAnsi="Times New Roman" w:cs="Times New Roman"/>
+          <w:sz w:val="24"/>
+          <w:szCs w:val="24"/>
+        </w:rPr>
+        <w:t xml:space="preserve"> 11,02 m² (6 m² + 4 m² + 0,02 m²)</w:t>
+      </w:r>
+    </w:p>
+    <w:p>
+      <w:pPr>
+        <w:jc w:val="both"/>
+        <w:rPr>
+          <w:rFonts w:ascii="Times New Roman" w:hAnsi="Times New Roman" w:cs="Times New Roman"/>
+          <w:sz w:val="24"/>
+          <w:szCs w:val="24"/>
+        </w:rPr>
+      </w:pPr>
+      <w:r>
+        <w:rPr>
+          <w:rFonts w:ascii="Times New Roman" w:hAnsi="Times New Roman" w:cs="Times New Roman"/>
+          <w:sz w:val="24"/>
+          <w:szCs w:val="24"/>
+        </w:rPr>
+        <w:t>Carga:</w:t>
+      </w:r>
+      <w:r>
+        <w:rPr>
+          <w:rFonts w:ascii="Times New Roman" w:hAnsi="Times New Roman" w:cs="Times New Roman"/>
+          <w:sz w:val="24"/>
+          <w:szCs w:val="24"/>
+        </w:rPr>
+        <w:t xml:space="preserve"> 100 VA + 60 VA + 0 VA = 160 VA</w:t>
+      </w:r>
+      <w:r>
+        <w:rPr>
+          <w:rFonts w:ascii="Times New Roman" w:hAnsi="Times New Roman" w:cs="Times New Roman"/>
+          <w:sz w:val="24"/>
+          <w:szCs w:val="24"/>
+        </w:rPr>
+        <w:t>*</w:t>
+      </w:r>
+    </w:p>
+    <w:p>
+      <w:pPr>
+        <w:jc w:val="both"/>
+        <w:rPr>
+          <w:rFonts w:ascii="Times New Roman" w:hAnsi="Times New Roman" w:cs="Times New Roman"/>
+          <w:sz w:val="24"/>
+          <w:szCs w:val="24"/>
+        </w:rPr>
+      </w:pPr>
+      <w:r>
+        <w:rPr>
+          <w:rFonts w:ascii="Times New Roman" w:hAnsi="Times New Roman" w:cs="Times New Roman"/>
+          <w:sz w:val="24"/>
+          <w:szCs w:val="24"/>
+        </w:rPr>
+        <w:t>*Será arredondado para 200 VA</w:t>
+      </w:r>
+    </w:p>
+    <w:p>
+      <w:pPr>
+        <w:jc w:val="both"/>
+        <w:rPr>
+          <w:rFonts w:ascii="Times New Roman" w:hAnsi="Times New Roman" w:cs="Times New Roman"/>
+          <w:b/>
+          <w:bCs/>
+          <w:sz w:val="24"/>
+          <w:szCs w:val="24"/>
+        </w:rPr>
+      </w:pPr>
+    </w:p>
+    <w:p>
+      <w:pPr>
+        <w:jc w:val="both"/>
+        <w:rPr>
+          <w:rFonts w:ascii="Times New Roman" w:hAnsi="Times New Roman" w:cs="Times New Roman"/>
+          <w:b/>
+          <w:bCs/>
+          <w:sz w:val="24"/>
+          <w:szCs w:val="24"/>
+        </w:rPr>
+      </w:pPr>
+      <w:r>
+        <w:rPr>
+          <w:rFonts w:ascii="Times New Roman" w:hAnsi="Times New Roman" w:cs="Times New Roman"/>
+          <w:b/>
+          <w:bCs/>
+          <w:sz w:val="24"/>
+          <w:szCs w:val="24"/>
+        </w:rPr>
+        <w:t>Quarto</w:t>
+      </w:r>
+      <w:r>
+        <w:rPr>
+          <w:rFonts w:ascii="Times New Roman" w:hAnsi="Times New Roman" w:cs="Times New Roman"/>
+          <w:b/>
+          <w:bCs/>
+          <w:sz w:val="24"/>
+          <w:szCs w:val="24"/>
+        </w:rPr>
+        <w:t>:</w:t>
+      </w:r>
+    </w:p>
+    <w:p>
+      <w:pPr>
+        <w:jc w:val="both"/>
+        <w:rPr>
+          <w:rFonts w:ascii="Times New Roman" w:hAnsi="Times New Roman" w:cs="Times New Roman"/>
+          <w:sz w:val="24"/>
+          <w:szCs w:val="24"/>
+        </w:rPr>
+      </w:pPr>
+      <w:r>
+        <w:rPr>
+          <w:rFonts w:ascii="Times New Roman" w:hAnsi="Times New Roman" w:cs="Times New Roman"/>
+          <w:sz w:val="24"/>
+          <w:szCs w:val="24"/>
+        </w:rPr>
+        <w:t>Área:</w:t>
+      </w:r>
+      <w:r>
+        <w:rPr>
+          <w:rFonts w:ascii="Times New Roman" w:hAnsi="Times New Roman" w:cs="Times New Roman"/>
+          <w:sz w:val="24"/>
+          <w:szCs w:val="24"/>
+        </w:rPr>
+        <w:t xml:space="preserve"> 7,42 m² (6 m² + 1,42 m²)</w:t>
+      </w:r>
+    </w:p>
+    <w:p>
+      <w:pPr>
+        <w:jc w:val="both"/>
+        <w:rPr>
+          <w:rFonts w:ascii="Times New Roman" w:hAnsi="Times New Roman" w:cs="Times New Roman"/>
+          <w:sz w:val="24"/>
+          <w:szCs w:val="24"/>
+        </w:rPr>
+      </w:pPr>
+      <w:r>
+        <w:rPr>
+          <w:rFonts w:ascii="Times New Roman" w:hAnsi="Times New Roman" w:cs="Times New Roman"/>
+          <w:sz w:val="24"/>
+          <w:szCs w:val="24"/>
+        </w:rPr>
+        <w:t>Carga:</w:t>
+      </w:r>
+      <w:r>
+        <w:rPr>
+          <w:rFonts w:ascii="Times New Roman" w:hAnsi="Times New Roman" w:cs="Times New Roman"/>
+          <w:sz w:val="24"/>
+          <w:szCs w:val="24"/>
+        </w:rPr>
+        <w:t xml:space="preserve"> 100 VA + 0 VA = 100 VA</w:t>
+      </w:r>
+    </w:p>
+    <w:p>
+      <w:pPr>
+        <w:jc w:val="both"/>
+        <w:rPr>
+          <w:rFonts w:ascii="Times New Roman" w:hAnsi="Times New Roman" w:cs="Times New Roman"/>
+          <w:b/>
+          <w:bCs/>
+          <w:sz w:val="24"/>
+          <w:szCs w:val="24"/>
+        </w:rPr>
+      </w:pPr>
+    </w:p>
+    <w:p>
+      <w:pPr>
+        <w:jc w:val="both"/>
+        <w:rPr>
+          <w:rFonts w:ascii="Times New Roman" w:hAnsi="Times New Roman" w:cs="Times New Roman"/>
+          <w:b/>
+          <w:bCs/>
+          <w:sz w:val="24"/>
+          <w:szCs w:val="24"/>
+        </w:rPr>
+      </w:pPr>
+      <w:r>
+        <w:rPr>
+          <w:rFonts w:ascii="Times New Roman" w:hAnsi="Times New Roman" w:cs="Times New Roman"/>
+          <w:b/>
+          <w:bCs/>
+          <w:sz w:val="24"/>
+          <w:szCs w:val="24"/>
+        </w:rPr>
+        <w:lastRenderedPageBreak/>
+        <w:t>Sala</w:t>
+      </w:r>
+      <w:r>
+        <w:rPr>
+          <w:rFonts w:ascii="Times New Roman" w:hAnsi="Times New Roman" w:cs="Times New Roman"/>
+          <w:b/>
+          <w:bCs/>
+          <w:sz w:val="24"/>
+          <w:szCs w:val="24"/>
+        </w:rPr>
+        <w:t>:</w:t>
+      </w:r>
+    </w:p>
+    <w:p>
+      <w:pPr>
+        <w:jc w:val="both"/>
+        <w:rPr>
+          <w:rFonts w:ascii="Times New Roman" w:hAnsi="Times New Roman" w:cs="Times New Roman"/>
+          <w:sz w:val="24"/>
+          <w:szCs w:val="24"/>
+        </w:rPr>
+      </w:pPr>
+      <w:r>
+        <w:rPr>
+          <w:rFonts w:ascii="Times New Roman" w:hAnsi="Times New Roman" w:cs="Times New Roman"/>
+          <w:sz w:val="24"/>
+          <w:szCs w:val="24"/>
+        </w:rPr>
+        <w:t>Área:</w:t>
+      </w:r>
+      <w:r>
+        <w:rPr>
+          <w:rFonts w:ascii="Times New Roman" w:hAnsi="Times New Roman" w:cs="Times New Roman"/>
+          <w:sz w:val="24"/>
+          <w:szCs w:val="24"/>
+        </w:rPr>
+        <w:t xml:space="preserve"> 30,23 m² (6 m² + (6 * 4 m²) + 0,23 m²)</w:t>
+      </w:r>
+    </w:p>
+    <w:p>
+      <w:pPr>
+        <w:jc w:val="both"/>
+        <w:rPr>
+          <w:rFonts w:ascii="Times New Roman" w:hAnsi="Times New Roman" w:cs="Times New Roman"/>
+          <w:sz w:val="24"/>
+          <w:szCs w:val="24"/>
+        </w:rPr>
+      </w:pPr>
+      <w:r>
+        <w:rPr>
+          <w:rFonts w:ascii="Times New Roman" w:hAnsi="Times New Roman" w:cs="Times New Roman"/>
+          <w:sz w:val="24"/>
+          <w:szCs w:val="24"/>
+        </w:rPr>
+        <w:t>Carga:</w:t>
+      </w:r>
+      <w:r>
+        <w:rPr>
+          <w:rFonts w:ascii="Times New Roman" w:hAnsi="Times New Roman" w:cs="Times New Roman"/>
+          <w:sz w:val="24"/>
+          <w:szCs w:val="24"/>
+        </w:rPr>
+        <w:t xml:space="preserve"> 100 VA + 6*60 VA + 0 VA = 460 VA</w:t>
+      </w:r>
+      <w:r>
+        <w:rPr>
+          <w:rFonts w:ascii="Times New Roman" w:hAnsi="Times New Roman" w:cs="Times New Roman"/>
+          <w:sz w:val="24"/>
+          <w:szCs w:val="24"/>
+        </w:rPr>
+        <w:t>*</w:t>
+      </w:r>
+    </w:p>
+    <w:p>
+      <w:pPr>
+        <w:jc w:val="both"/>
+        <w:rPr>
+          <w:rFonts w:ascii="Times New Roman" w:hAnsi="Times New Roman" w:cs="Times New Roman"/>
+          <w:sz w:val="24"/>
+          <w:szCs w:val="24"/>
+        </w:rPr>
+      </w:pPr>
+      <w:r>
+        <w:rPr>
+          <w:rFonts w:ascii="Times New Roman" w:hAnsi="Times New Roman" w:cs="Times New Roman"/>
+          <w:sz w:val="24"/>
+          <w:szCs w:val="24"/>
+        </w:rPr>
+        <w:t>*Será arredondado para 500 VA</w:t>
+      </w:r>
+    </w:p>
+    <w:p>
+      <w:pPr>
+        <w:jc w:val="both"/>
+        <w:rPr>
+          <w:rFonts w:ascii="Times New Roman" w:hAnsi="Times New Roman" w:cs="Times New Roman"/>
+          <w:b/>
+          <w:bCs/>
+          <w:sz w:val="24"/>
+          <w:szCs w:val="24"/>
+        </w:rPr>
+      </w:pPr>
+    </w:p>
+    <w:p>
+      <w:pPr>
+        <w:jc w:val="both"/>
+        <w:rPr>
+          <w:rFonts w:ascii="Times New Roman" w:hAnsi="Times New Roman" w:cs="Times New Roman"/>
+          <w:b/>
+          <w:bCs/>
+          <w:sz w:val="24"/>
+          <w:szCs w:val="24"/>
+        </w:rPr>
+      </w:pPr>
+      <w:r>
+        <w:rPr>
+          <w:rFonts w:ascii="Times New Roman" w:hAnsi="Times New Roman" w:cs="Times New Roman"/>
+          <w:b/>
+          <w:bCs/>
+          <w:sz w:val="24"/>
+          <w:szCs w:val="24"/>
+        </w:rPr>
+        <w:t>Suíte</w:t>
+      </w:r>
+      <w:r>
+        <w:rPr>
+          <w:rFonts w:ascii="Times New Roman" w:hAnsi="Times New Roman" w:cs="Times New Roman"/>
+          <w:b/>
+          <w:bCs/>
+          <w:sz w:val="24"/>
+          <w:szCs w:val="24"/>
+        </w:rPr>
+        <w:t>:</w:t>
+      </w:r>
+    </w:p>
+    <w:p>
+      <w:pPr>
+        <w:jc w:val="both"/>
+        <w:rPr>
+          <w:rFonts w:ascii="Times New Roman" w:hAnsi="Times New Roman" w:cs="Times New Roman"/>
+          <w:sz w:val="24"/>
+          <w:szCs w:val="24"/>
+        </w:rPr>
+      </w:pPr>
+      <w:r>
+        <w:rPr>
+          <w:rFonts w:ascii="Times New Roman" w:hAnsi="Times New Roman" w:cs="Times New Roman"/>
+          <w:sz w:val="24"/>
+          <w:szCs w:val="24"/>
+        </w:rPr>
+        <w:t>Área:</w:t>
+      </w:r>
+      <w:r>
+        <w:rPr>
+          <w:rFonts w:ascii="Times New Roman" w:hAnsi="Times New Roman" w:cs="Times New Roman"/>
+          <w:sz w:val="24"/>
+          <w:szCs w:val="24"/>
+        </w:rPr>
+        <w:t xml:space="preserve"> 9,66 m² (6 m² + 3,66 m²)</w:t>
+      </w:r>
+    </w:p>
+    <w:p>
+      <w:pPr>
+        <w:jc w:val="both"/>
+        <w:rPr>
+          <w:rFonts w:ascii="Times New Roman" w:hAnsi="Times New Roman" w:cs="Times New Roman"/>
+          <w:sz w:val="24"/>
+          <w:szCs w:val="24"/>
+        </w:rPr>
+      </w:pPr>
+      <w:r>
+        <w:rPr>
+          <w:rFonts w:ascii="Times New Roman" w:hAnsi="Times New Roman" w:cs="Times New Roman"/>
+          <w:sz w:val="24"/>
+          <w:szCs w:val="24"/>
+        </w:rPr>
+        <w:t>Carga:</w:t>
+      </w:r>
+      <w:r>
+        <w:rPr>
+          <w:rFonts w:ascii="Times New Roman" w:hAnsi="Times New Roman" w:cs="Times New Roman"/>
+          <w:sz w:val="24"/>
+          <w:szCs w:val="24"/>
+        </w:rPr>
+        <w:t xml:space="preserve"> 100 VA + 0 VA = 100 VA</w:t>
+      </w:r>
+    </w:p>
+    <w:p>
+      <w:pPr>
+        <w:rPr>
+          <w:rFonts w:ascii="Times New Roman" w:hAnsi="Times New Roman" w:cs="Times New Roman"/>
+          <w:sz w:val="24"/>
+          <w:szCs w:val="24"/>
+        </w:rPr>
+      </w:pPr>
+    </w:p>
+    <w:p>
+      <w:pPr>
+        <w:pStyle w:val="NormalWeb"/>
+        <w:spacing w:before="0" w:beforeAutospacing="0" w:after="0" w:afterAutospacing="0"/>
+        <w:jc w:val="both"/>
+      </w:pPr>
+      <w:r>
+        <w:rPr>
+          <w:b/>
+          <w:bCs/>
+          <w:color w:val="000000"/>
+        </w:rPr>
+        <w:t>Tomadas de uso geral:</w:t>
+      </w:r>
+      <w:r>
+        <w:t xml:space="preserve"> </w:t>
+      </w:r>
+      <w:r>
+        <w:rPr>
+          <w:color w:val="000000"/>
+        </w:rPr>
+        <w:t>Previsão de carga de tomadas de uso geral, de acordo com a NBR 5410/2004</w:t>
+      </w:r>
+      <w:r>
+        <w:rPr>
+          <w:color w:val="000000"/>
+        </w:rPr>
+        <w:t>.</w:t>
+      </w:r>
+    </w:p>
+    <w:p>
+      <w:pPr>
+        <w:pStyle w:val="NormalWeb"/>
+        <w:spacing w:after="0"/>
+        <w:jc w:val="both"/>
+      </w:pPr>
+      <w:r>
+        <w:rPr>
+          <w:b/>
+          <w:bCs/>
+          <w:color w:val="000000"/>
+        </w:rPr>
+        <w:t>Banheiro</w:t>
+      </w:r>
+      <w:r>
+        <w:rPr>
+          <w:b/>
+          <w:bCs/>
+          <w:color w:val="000000"/>
+        </w:rPr>
+        <w:t>s</w:t>
+      </w:r>
+      <w:r>
+        <w:rPr>
+          <w:b/>
+          <w:bCs/>
+          <w:color w:val="000000"/>
+        </w:rPr>
+        <w:t>:</w:t>
+      </w:r>
+      <w:r>
+        <w:rPr>
+          <w:color w:val="000000"/>
+        </w:rPr>
+        <w:t xml:space="preserve"> </w:t>
+      </w:r>
+      <w:r>
+        <w:t>Pelo menos uma tomada junto ao lavatório, com uma distância mínima de 60cm do limite do boxe.</w:t>
+      </w:r>
+    </w:p>
+    <w:p>
+      <w:pPr>
+        <w:pStyle w:val="NormalWeb"/>
+        <w:spacing w:after="0"/>
+        <w:jc w:val="both"/>
+      </w:pPr>
+      <w:r>
+        <w:t>Atribuir no mínimo 600VA por tomada, até 3 tomadas. Atribuir 100VA aos excedentes.</w:t>
+      </w:r>
+    </w:p>
+    <w:p>
+      <w:pPr>
+        <w:pStyle w:val="NormalWeb"/>
+        <w:spacing w:before="0" w:beforeAutospacing="0" w:after="0" w:afterAutospacing="0"/>
+        <w:jc w:val="both"/>
+      </w:pPr>
+    </w:p>
+    <w:p>
+      <w:pPr>
+        <w:pStyle w:val="NormalWeb"/>
+        <w:spacing w:before="0" w:beforeAutospacing="0" w:after="0" w:afterAutospacing="0"/>
+        <w:ind w:firstLine="708"/>
+        <w:jc w:val="both"/>
+        <w:rPr>
+          <w:b/>
+          <w:bCs/>
+        </w:rPr>
+      </w:pPr>
+      <w:r>
+        <w:rPr>
+          <w:b/>
+          <w:bCs/>
+        </w:rPr>
+        <w:t>Banheiro da suíte:</w:t>
+      </w:r>
+    </w:p>
+    <w:p>
+      <w:pPr>
+        <w:pStyle w:val="NormalWeb"/>
+        <w:spacing w:before="0" w:beforeAutospacing="0" w:after="0" w:afterAutospacing="0"/>
+        <w:ind w:firstLine="708"/>
+        <w:jc w:val="both"/>
+      </w:pPr>
+      <w:r>
+        <w:tab/>
+        <w:t>Área: 3,04 m²</w:t>
+      </w:r>
+    </w:p>
+    <w:p>
+      <w:pPr>
+        <w:pStyle w:val="NormalWeb"/>
+        <w:spacing w:before="0" w:beforeAutospacing="0" w:after="0" w:afterAutospacing="0"/>
+        <w:ind w:firstLine="708"/>
+        <w:jc w:val="both"/>
+      </w:pPr>
+      <w:r>
+        <w:tab/>
+        <w:t>Tomadas: 1 de 600 VA</w:t>
+      </w:r>
+    </w:p>
+    <w:p>
+      <w:pPr>
+        <w:pStyle w:val="NormalWeb"/>
+        <w:spacing w:before="0" w:beforeAutospacing="0" w:after="0" w:afterAutospacing="0"/>
+        <w:ind w:firstLine="708"/>
+        <w:jc w:val="both"/>
+      </w:pPr>
+    </w:p>
+    <w:p>
+      <w:pPr>
+        <w:pStyle w:val="NormalWeb"/>
+        <w:spacing w:before="0" w:beforeAutospacing="0" w:after="0" w:afterAutospacing="0"/>
+        <w:ind w:firstLine="708"/>
+        <w:jc w:val="both"/>
+        <w:rPr>
+          <w:b/>
+          <w:bCs/>
+        </w:rPr>
+      </w:pPr>
+      <w:r>
+        <w:rPr>
+          <w:b/>
+          <w:bCs/>
+        </w:rPr>
+        <w:t xml:space="preserve">Banheiro </w:t>
+      </w:r>
+      <w:r>
+        <w:rPr>
+          <w:b/>
+          <w:bCs/>
+        </w:rPr>
+        <w:t>externo</w:t>
+      </w:r>
+      <w:r>
+        <w:rPr>
+          <w:b/>
+          <w:bCs/>
+        </w:rPr>
+        <w:t>:</w:t>
+      </w:r>
+    </w:p>
+    <w:p>
+      <w:pPr>
+        <w:pStyle w:val="NormalWeb"/>
+        <w:spacing w:before="0" w:beforeAutospacing="0" w:after="0" w:afterAutospacing="0"/>
+        <w:ind w:firstLine="708"/>
+        <w:jc w:val="both"/>
+      </w:pPr>
+      <w:r>
+        <w:tab/>
+        <w:t>Área: 1,07 m²</w:t>
+      </w:r>
+    </w:p>
+    <w:p>
+      <w:pPr>
+        <w:pStyle w:val="NormalWeb"/>
+        <w:spacing w:before="0" w:beforeAutospacing="0" w:after="0" w:afterAutospacing="0"/>
+        <w:ind w:firstLine="708"/>
+        <w:jc w:val="both"/>
+      </w:pPr>
+      <w:r>
+        <w:tab/>
+        <w:t>Tomadas: 1 de 600 VA</w:t>
+      </w:r>
+    </w:p>
+    <w:p>
+      <w:pPr>
+        <w:pStyle w:val="NormalWeb"/>
+        <w:spacing w:before="0" w:beforeAutospacing="0" w:after="0" w:afterAutospacing="0"/>
+        <w:ind w:firstLine="708"/>
+        <w:jc w:val="both"/>
+      </w:pPr>
+    </w:p>
+    <w:p>
+      <w:pPr>
+        <w:pStyle w:val="NormalWeb"/>
+        <w:spacing w:before="0" w:beforeAutospacing="0" w:after="0" w:afterAutospacing="0"/>
+        <w:ind w:firstLine="708"/>
+        <w:jc w:val="both"/>
+        <w:rPr>
+          <w:b/>
+          <w:bCs/>
+        </w:rPr>
+      </w:pPr>
+      <w:r>
+        <w:rPr>
+          <w:b/>
+          <w:bCs/>
+        </w:rPr>
+        <w:t xml:space="preserve">Banheiro </w:t>
+      </w:r>
+      <w:r>
+        <w:rPr>
+          <w:b/>
+          <w:bCs/>
+        </w:rPr>
+        <w:t>interno</w:t>
+      </w:r>
+      <w:r>
+        <w:rPr>
+          <w:b/>
+          <w:bCs/>
+        </w:rPr>
+        <w:t>:</w:t>
+      </w:r>
+    </w:p>
+    <w:p>
+      <w:pPr>
+        <w:pStyle w:val="NormalWeb"/>
+        <w:spacing w:before="0" w:beforeAutospacing="0" w:after="0" w:afterAutospacing="0"/>
+        <w:ind w:firstLine="708"/>
+        <w:jc w:val="both"/>
+      </w:pPr>
+      <w:r>
+        <w:tab/>
+        <w:t>Área: 3,71 m²</w:t>
+      </w:r>
+    </w:p>
+    <w:p>
+      <w:pPr>
+        <w:pStyle w:val="NormalWeb"/>
+        <w:spacing w:before="0" w:beforeAutospacing="0" w:after="0" w:afterAutospacing="0"/>
+        <w:ind w:firstLine="708"/>
+        <w:jc w:val="both"/>
+      </w:pPr>
+      <w:r>
+        <w:tab/>
+        <w:t>Tomadas: 1 de 600 VA</w:t>
+      </w:r>
+    </w:p>
+    <w:p>
+      <w:pPr>
+        <w:pStyle w:val="NormalWeb"/>
+        <w:spacing w:before="0" w:beforeAutospacing="0" w:after="0" w:afterAutospacing="0"/>
+        <w:jc w:val="both"/>
+      </w:pPr>
+    </w:p>
+    <w:p>
+      <w:pPr>
+        <w:pStyle w:val="NormalWeb"/>
+        <w:spacing w:after="0"/>
+        <w:jc w:val="both"/>
+      </w:pPr>
+      <w:r>
+        <w:rPr>
+          <w:b/>
+          <w:bCs/>
         </w:rPr>
         <w:t>Cozinha</w:t>
       </w:r>
       <w:r>
         <w:rPr>
-          <w:rFonts w:ascii="Times New Roman" w:hAnsi="Times New Roman" w:cs="Times New Roman"/>
-          <w:b/>
-          <w:bCs/>
-          <w:sz w:val="24"/>
-          <w:szCs w:val="24"/>
+          <w:b/>
+          <w:bCs/>
+        </w:rPr>
+        <w:t>, área de serviço, lavanderias</w:t>
+      </w:r>
+      <w:r>
+        <w:t>: No mínimo uma tomada para cada 3,5m ou</w:t>
+      </w:r>
+      <w:r>
+        <w:t xml:space="preserve"> </w:t>
+      </w:r>
+      <w:r>
+        <w:t>fração, de perímetro. Acima da bancada</w:t>
+      </w:r>
+      <w:r>
+        <w:t xml:space="preserve"> </w:t>
+      </w:r>
+      <w:r>
+        <w:t>devem ser previstas duas tomadas de</w:t>
+      </w:r>
+      <w:r>
+        <w:t xml:space="preserve"> </w:t>
+      </w:r>
+      <w:r>
+        <w:t>corrente, no mesmo ponto ou distintos.</w:t>
+      </w:r>
+    </w:p>
+    <w:p>
+      <w:pPr>
+        <w:pStyle w:val="NormalWeb"/>
+        <w:spacing w:after="0"/>
+        <w:jc w:val="both"/>
+      </w:pPr>
+      <w:r>
+        <w:t>Atribuir no mínimo 600VA por tomada, até 3 tomadas. Atribuir 100VA aos excedentes. Quando o número de tomadas for superior a 6, admite-se 600 VA por tomada, até 2 pontos e 100 VA para os excedentes.</w:t>
+      </w:r>
+    </w:p>
+    <w:p>
+      <w:pPr>
+        <w:pStyle w:val="NormalWeb"/>
+        <w:spacing w:after="0"/>
+        <w:jc w:val="both"/>
+      </w:pPr>
+      <w:r>
+        <w:t>Obs.: Os valores entre parênteses representam a fração do perímetro considerado para calcular números de TUG.</w:t>
+      </w:r>
+    </w:p>
+    <w:p>
+      <w:pPr>
+        <w:pStyle w:val="NormalWeb"/>
+        <w:spacing w:before="0" w:beforeAutospacing="0" w:after="0" w:afterAutospacing="0"/>
+        <w:ind w:firstLine="708"/>
+        <w:jc w:val="both"/>
+        <w:rPr>
+          <w:b/>
+          <w:bCs/>
+        </w:rPr>
+      </w:pPr>
+    </w:p>
+    <w:p>
+      <w:pPr>
+        <w:pStyle w:val="NormalWeb"/>
+        <w:spacing w:before="0" w:beforeAutospacing="0" w:after="0" w:afterAutospacing="0"/>
+        <w:ind w:firstLine="708"/>
+        <w:jc w:val="both"/>
+        <w:rPr>
+          <w:b/>
+          <w:bCs/>
+        </w:rPr>
+      </w:pPr>
+      <w:r>
+        <w:rPr>
+          <w:b/>
+          <w:bCs/>
+        </w:rPr>
+        <w:t>Cozinha</w:t>
+      </w:r>
+      <w:r>
+        <w:rPr>
+          <w:b/>
+          <w:bCs/>
         </w:rPr>
         <w:t>:</w:t>
       </w:r>
     </w:p>
     <w:p>
       <w:pPr>
-        <w:jc w:val="both"/>
-        <w:rPr>
-          <w:rFonts w:ascii="Times New Roman" w:hAnsi="Times New Roman" w:cs="Times New Roman"/>
-          <w:sz w:val="24"/>
-          <w:szCs w:val="24"/>
-        </w:rPr>
-      </w:pPr>
-      <w:r>
-        <w:rPr>
-          <w:rFonts w:ascii="Times New Roman" w:hAnsi="Times New Roman" w:cs="Times New Roman"/>
-          <w:sz w:val="24"/>
-          <w:szCs w:val="24"/>
-        </w:rPr>
-        <w:t>Área:</w:t>
-      </w:r>
-      <w:r>
-        <w:rPr>
-          <w:rFonts w:ascii="Times New Roman" w:hAnsi="Times New Roman" w:cs="Times New Roman"/>
-          <w:sz w:val="24"/>
-          <w:szCs w:val="24"/>
-        </w:rPr>
-        <w:t xml:space="preserve"> 6,63 m² (6 m² + 0,63 m²)</w:t>
-      </w:r>
-    </w:p>
-    <w:p>
-      <w:pPr>
-        <w:jc w:val="both"/>
-        <w:rPr>
-          <w:rFonts w:ascii="Times New Roman" w:hAnsi="Times New Roman" w:cs="Times New Roman"/>
-          <w:sz w:val="24"/>
-          <w:szCs w:val="24"/>
-        </w:rPr>
-      </w:pPr>
-      <w:r>
-        <w:rPr>
-          <w:rFonts w:ascii="Times New Roman" w:hAnsi="Times New Roman" w:cs="Times New Roman"/>
-          <w:sz w:val="24"/>
-          <w:szCs w:val="24"/>
-        </w:rPr>
-        <w:t>Carga:</w:t>
-      </w:r>
-      <w:r>
-        <w:rPr>
-          <w:rFonts w:ascii="Times New Roman" w:hAnsi="Times New Roman" w:cs="Times New Roman"/>
-          <w:sz w:val="24"/>
-          <w:szCs w:val="24"/>
-        </w:rPr>
-        <w:t xml:space="preserve"> 100 VA + 0 VA = 100 VA</w:t>
-      </w:r>
-    </w:p>
-    <w:p>
-      <w:pPr>
-        <w:rPr>
-          <w:rFonts w:ascii="Times New Roman" w:hAnsi="Times New Roman" w:cs="Times New Roman"/>
-          <w:b/>
-          <w:bCs/>
-          <w:sz w:val="24"/>
-          <w:szCs w:val="24"/>
-        </w:rPr>
-      </w:pPr>
-      <w:r>
-        <w:rPr>
-          <w:rFonts w:ascii="Times New Roman" w:hAnsi="Times New Roman" w:cs="Times New Roman"/>
-          <w:b/>
-          <w:bCs/>
-          <w:sz w:val="24"/>
-          <w:szCs w:val="24"/>
+        <w:pStyle w:val="NormalWeb"/>
+        <w:spacing w:before="0" w:beforeAutospacing="0" w:after="0" w:afterAutospacing="0"/>
+        <w:ind w:firstLine="708"/>
+        <w:jc w:val="both"/>
+      </w:pPr>
+      <w:r>
+        <w:lastRenderedPageBreak/>
+        <w:tab/>
+        <w:t>Perímetro: 10,3 m (</w:t>
+      </w:r>
+      <w:r>
+        <w:t>6*1,5</w:t>
+      </w:r>
+      <w:r>
+        <w:t xml:space="preserve"> m + 1,03 m)</w:t>
+      </w:r>
+    </w:p>
+    <w:p>
+      <w:pPr>
+        <w:pStyle w:val="NormalWeb"/>
+        <w:spacing w:before="0" w:beforeAutospacing="0" w:after="0" w:afterAutospacing="0"/>
+        <w:ind w:firstLine="708"/>
+        <w:jc w:val="both"/>
+      </w:pPr>
+      <w:r>
+        <w:tab/>
+        <w:t xml:space="preserve">Tomadas: </w:t>
+      </w:r>
+      <w:r>
+        <w:t xml:space="preserve">3 de 600VA e </w:t>
+      </w:r>
+      <w:r>
+        <w:t>3</w:t>
+      </w:r>
+      <w:r>
+        <w:t xml:space="preserve"> de 100 VA </w:t>
+      </w:r>
+    </w:p>
+    <w:p>
+      <w:pPr>
+        <w:ind w:firstLine="708"/>
+        <w:rPr>
+          <w:b/>
+          <w:bCs/>
+        </w:rPr>
+      </w:pPr>
+    </w:p>
+    <w:p>
+      <w:pPr>
+        <w:ind w:firstLine="708"/>
+        <w:rPr>
+          <w:rFonts w:ascii="Times New Roman" w:eastAsia="Times New Roman" w:hAnsi="Times New Roman" w:cs="Times New Roman"/>
+          <w:b/>
+          <w:bCs/>
+          <w:kern w:val="0"/>
+          <w:sz w:val="24"/>
+          <w:szCs w:val="24"/>
+          <w:lang w:eastAsia="pt-BR"/>
+          <w14:ligatures w14:val="none"/>
+        </w:rPr>
+      </w:pPr>
+      <w:r>
+        <w:rPr>
+          <w:rFonts w:ascii="Times New Roman" w:hAnsi="Times New Roman" w:cs="Times New Roman"/>
+          <w:b/>
+          <w:bCs/>
+          <w:sz w:val="24"/>
+          <w:szCs w:val="24"/>
+        </w:rPr>
+        <w:t>Área de serviço:</w:t>
+      </w:r>
+    </w:p>
+    <w:p>
+      <w:pPr>
+        <w:pStyle w:val="NormalWeb"/>
+        <w:spacing w:before="0" w:beforeAutospacing="0" w:after="0" w:afterAutospacing="0"/>
+        <w:ind w:firstLine="708"/>
+        <w:jc w:val="both"/>
+      </w:pPr>
+      <w:r>
+        <w:tab/>
+        <w:t>Perímetro: 5,95 m (</w:t>
+      </w:r>
+      <w:r>
+        <w:t>2*</w:t>
+      </w:r>
+      <w:r>
+        <w:t>2,</w:t>
+      </w:r>
+      <w:r>
+        <w:t>0</w:t>
+      </w:r>
+      <w:r>
+        <w:t xml:space="preserve"> m + </w:t>
+      </w:r>
+      <w:r>
+        <w:t>1</w:t>
+      </w:r>
+      <w:r>
+        <w:t>,95 m)</w:t>
+      </w:r>
+    </w:p>
+    <w:p>
+      <w:pPr>
+        <w:pStyle w:val="NormalWeb"/>
+        <w:spacing w:before="0" w:beforeAutospacing="0" w:after="0" w:afterAutospacing="0"/>
+        <w:ind w:firstLine="708"/>
+        <w:jc w:val="both"/>
+      </w:pPr>
+      <w:r>
+        <w:tab/>
+        <w:t>Tomada</w:t>
+      </w:r>
+      <w:r>
+        <w:t>s</w:t>
+      </w:r>
+      <w:r>
+        <w:t>:</w:t>
+      </w:r>
+      <w:r>
+        <w:t xml:space="preserve"> 3 de 600 VA</w:t>
+      </w:r>
+    </w:p>
+    <w:p>
+      <w:pPr>
+        <w:pStyle w:val="NormalWeb"/>
+        <w:spacing w:after="0"/>
+        <w:jc w:val="both"/>
+      </w:pPr>
+      <w:r>
+        <w:rPr>
+          <w:b/>
+          <w:bCs/>
+        </w:rPr>
+        <w:t xml:space="preserve">Sala e dormitórios: </w:t>
+      </w:r>
+      <w:r>
+        <w:t>Pelo menos um ponto de tomada para cada 5m, ou fração, de perímetro, espaçados uniformemente.</w:t>
+      </w:r>
+    </w:p>
+    <w:p>
+      <w:pPr>
+        <w:pStyle w:val="NormalWeb"/>
+        <w:spacing w:after="0"/>
+        <w:jc w:val="both"/>
+      </w:pPr>
+      <w:r>
+        <w:t>Atribuir no mínimo 600VA por tomada, até 3 tomadas. Atribuir 100VA aos excedentes. Quando o número de tomadas for superior a 6, admite-se 600 VA por tomada, até 2 pontos e 100 VA para os excedentes.</w:t>
+      </w:r>
+    </w:p>
+    <w:p>
+      <w:pPr>
+        <w:pStyle w:val="NormalWeb"/>
+        <w:spacing w:before="0" w:beforeAutospacing="0" w:after="0" w:afterAutospacing="0"/>
+        <w:ind w:firstLine="708"/>
+        <w:jc w:val="both"/>
+        <w:rPr>
+          <w:b/>
+          <w:bCs/>
+        </w:rPr>
+      </w:pPr>
+      <w:r>
+        <w:rPr>
+          <w:b/>
+          <w:bCs/>
+        </w:rPr>
+        <w:t>Quarto:</w:t>
+      </w:r>
+    </w:p>
+    <w:p>
+      <w:pPr>
+        <w:pStyle w:val="NormalWeb"/>
+        <w:spacing w:before="0" w:beforeAutospacing="0" w:after="0" w:afterAutospacing="0"/>
+        <w:ind w:left="708" w:firstLine="708"/>
+        <w:jc w:val="both"/>
+      </w:pPr>
+      <w:r>
+        <w:t>Perímetro: 10,90 m (</w:t>
+      </w:r>
+      <w:r>
+        <w:t>4</w:t>
+      </w:r>
+      <w:r>
+        <w:t>*2,</w:t>
+      </w:r>
+      <w:r>
+        <w:t>5</w:t>
+      </w:r>
+      <w:r>
+        <w:t xml:space="preserve"> m + 0,9 m)</w:t>
+      </w:r>
+    </w:p>
+    <w:p>
+      <w:pPr>
+        <w:pStyle w:val="NormalWeb"/>
+        <w:spacing w:before="0" w:beforeAutospacing="0" w:after="0" w:afterAutospacing="0"/>
+        <w:ind w:firstLine="708"/>
+        <w:jc w:val="both"/>
+      </w:pPr>
+      <w:r>
+        <w:tab/>
+        <w:t>Tomadas: 3 de 600 VA + 1 de 100 VA</w:t>
+      </w:r>
+    </w:p>
+    <w:p>
+      <w:pPr>
+        <w:pStyle w:val="NormalWeb"/>
+        <w:spacing w:before="0" w:beforeAutospacing="0" w:after="0" w:afterAutospacing="0"/>
+        <w:ind w:firstLine="708"/>
+        <w:jc w:val="both"/>
+        <w:rPr>
+          <w:b/>
+          <w:bCs/>
+        </w:rPr>
+      </w:pPr>
+    </w:p>
+    <w:p>
+      <w:pPr>
+        <w:pStyle w:val="NormalWeb"/>
+        <w:spacing w:before="0" w:beforeAutospacing="0" w:after="0" w:afterAutospacing="0"/>
+        <w:ind w:firstLine="708"/>
+        <w:jc w:val="both"/>
+        <w:rPr>
+          <w:b/>
+          <w:bCs/>
+        </w:rPr>
+      </w:pPr>
+      <w:r>
+        <w:rPr>
+          <w:b/>
+          <w:bCs/>
+        </w:rPr>
+        <w:t>Sala:</w:t>
+      </w:r>
+    </w:p>
+    <w:p>
+      <w:pPr>
+        <w:pStyle w:val="NormalWeb"/>
+        <w:spacing w:before="0" w:beforeAutospacing="0" w:after="0" w:afterAutospacing="0"/>
+        <w:ind w:left="708" w:firstLine="708"/>
+        <w:jc w:val="both"/>
+      </w:pPr>
+      <w:r>
+        <w:t xml:space="preserve">Perímetro: 25,30 m (5*5,0 m + </w:t>
+      </w:r>
+      <w:r>
+        <w:t>0</w:t>
+      </w:r>
+      <w:r>
+        <w:t>,3 m)</w:t>
+      </w:r>
+    </w:p>
+    <w:p>
+      <w:pPr>
+        <w:pStyle w:val="NormalWeb"/>
+        <w:spacing w:before="0" w:beforeAutospacing="0" w:after="0" w:afterAutospacing="0"/>
+        <w:ind w:firstLine="708"/>
+        <w:jc w:val="both"/>
+      </w:pPr>
+      <w:r>
+        <w:tab/>
+        <w:t>Tomadas: 3 de 600 VA + 2 de 100 VA</w:t>
+      </w:r>
+    </w:p>
+    <w:p>
+      <w:pPr>
+        <w:pStyle w:val="NormalWeb"/>
+        <w:spacing w:before="0" w:beforeAutospacing="0" w:after="0" w:afterAutospacing="0"/>
+        <w:ind w:firstLine="708"/>
+        <w:jc w:val="both"/>
+      </w:pPr>
+    </w:p>
+    <w:p>
+      <w:pPr>
+        <w:pStyle w:val="NormalWeb"/>
+        <w:spacing w:before="0" w:beforeAutospacing="0" w:after="0" w:afterAutospacing="0"/>
+        <w:ind w:firstLine="708"/>
+        <w:jc w:val="both"/>
+        <w:rPr>
+          <w:b/>
+          <w:bCs/>
+        </w:rPr>
+      </w:pPr>
+      <w:r>
+        <w:rPr>
+          <w:b/>
+          <w:bCs/>
+        </w:rPr>
+        <w:t>Suíte:</w:t>
+      </w:r>
+    </w:p>
+    <w:p>
+      <w:pPr>
+        <w:pStyle w:val="NormalWeb"/>
+        <w:spacing w:before="0" w:beforeAutospacing="0" w:after="0" w:afterAutospacing="0"/>
+        <w:ind w:left="708" w:firstLine="708"/>
+        <w:jc w:val="both"/>
+      </w:pPr>
+      <w:r>
+        <w:t xml:space="preserve">Perímetro: 15,30 m (3*5,0 m + </w:t>
+      </w:r>
+      <w:r>
+        <w:t>0</w:t>
+      </w:r>
+      <w:r>
+        <w:t>,3 m)</w:t>
+      </w:r>
+    </w:p>
+    <w:p>
+      <w:pPr>
+        <w:pStyle w:val="NormalWeb"/>
+        <w:spacing w:before="0" w:beforeAutospacing="0" w:after="0" w:afterAutospacing="0"/>
+        <w:ind w:firstLine="708"/>
+        <w:jc w:val="both"/>
+      </w:pPr>
+      <w:r>
+        <w:tab/>
+        <w:t>Tomadas: 3 de 600 VA + 2 de 100 VA</w:t>
+      </w:r>
+    </w:p>
+    <w:p>
+      <w:pPr>
+        <w:pStyle w:val="NormalWeb"/>
+        <w:spacing w:before="0" w:beforeAutospacing="0" w:after="0" w:afterAutospacing="0"/>
+        <w:ind w:firstLine="708"/>
+        <w:jc w:val="both"/>
+      </w:pPr>
+      <w:r>
+        <w:tab/>
+      </w:r>
+    </w:p>
+    <w:p>
+      <w:pPr>
+        <w:jc w:val="both"/>
+        <w:rPr>
+          <w:rFonts w:ascii="Times New Roman" w:hAnsi="Times New Roman" w:cs="Times New Roman"/>
+          <w:b/>
+          <w:bCs/>
+          <w:sz w:val="28"/>
+          <w:szCs w:val="28"/>
+        </w:rPr>
+      </w:pPr>
+      <w:r>
+        <w:rPr>
+          <w:rFonts w:ascii="Times New Roman" w:hAnsi="Times New Roman" w:cs="Times New Roman"/>
+          <w:b/>
+          <w:bCs/>
+          <w:sz w:val="24"/>
+          <w:szCs w:val="24"/>
+        </w:rPr>
+        <w:t>Varandas:</w:t>
+      </w:r>
+      <w:r>
+        <w:rPr>
+          <w:rFonts w:ascii="Times New Roman" w:hAnsi="Times New Roman" w:cs="Times New Roman"/>
+          <w:sz w:val="24"/>
+          <w:szCs w:val="24"/>
+        </w:rPr>
+        <w:t xml:space="preserve"> Deve ser previsto um ponto de tomada. Admite-se que o ponto não seja instalado na varanda, mas próximo ao acesso.</w:t>
+      </w:r>
+      <w:r>
+        <w:rPr>
+          <w:rFonts w:ascii="Times New Roman" w:hAnsi="Times New Roman" w:cs="Times New Roman"/>
+          <w:sz w:val="24"/>
+          <w:szCs w:val="24"/>
+        </w:rPr>
+        <w:t xml:space="preserve"> </w:t>
+      </w:r>
+    </w:p>
+    <w:p>
+      <w:pPr>
+        <w:pStyle w:val="NormalWeb"/>
+        <w:spacing w:before="0" w:beforeAutospacing="0" w:after="0" w:afterAutospacing="0"/>
+        <w:ind w:firstLine="708"/>
+        <w:jc w:val="both"/>
+        <w:rPr>
+          <w:b/>
+          <w:bCs/>
+        </w:rPr>
+      </w:pPr>
+      <w:r>
+        <w:rPr>
+          <w:b/>
+          <w:bCs/>
+        </w:rPr>
+        <w:t>Corredor lateral:</w:t>
+      </w:r>
+    </w:p>
+    <w:p>
+      <w:pPr>
+        <w:pStyle w:val="NormalWeb"/>
+        <w:spacing w:before="0" w:beforeAutospacing="0" w:after="0" w:afterAutospacing="0"/>
+        <w:ind w:left="708" w:firstLine="708"/>
+        <w:jc w:val="both"/>
+      </w:pPr>
+      <w:r>
+        <w:t>Perímetro: 32,10 m</w:t>
+      </w:r>
+    </w:p>
+    <w:p>
+      <w:pPr>
+        <w:pStyle w:val="NormalWeb"/>
+        <w:spacing w:before="0" w:beforeAutospacing="0" w:after="0" w:afterAutospacing="0"/>
+        <w:ind w:left="708" w:firstLine="708"/>
+        <w:jc w:val="both"/>
+      </w:pPr>
+      <w:r>
+        <w:t>Tomadas: 1 de 600 VA</w:t>
+      </w:r>
+    </w:p>
+    <w:p>
+      <w:pPr>
+        <w:pStyle w:val="NormalWeb"/>
+        <w:spacing w:before="0" w:beforeAutospacing="0" w:after="0" w:afterAutospacing="0"/>
+        <w:ind w:firstLine="708"/>
+        <w:jc w:val="both"/>
+        <w:rPr>
+          <w:b/>
+          <w:bCs/>
+        </w:rPr>
+      </w:pPr>
+    </w:p>
+    <w:p>
+      <w:pPr>
+        <w:pStyle w:val="NormalWeb"/>
+        <w:spacing w:before="0" w:beforeAutospacing="0" w:after="0" w:afterAutospacing="0"/>
+        <w:ind w:firstLine="708"/>
+        <w:jc w:val="both"/>
+        <w:rPr>
+          <w:b/>
+          <w:bCs/>
+        </w:rPr>
+      </w:pPr>
+      <w:r>
+        <w:rPr>
+          <w:b/>
+          <w:bCs/>
+        </w:rPr>
+        <w:t>Hall de entrada:</w:t>
+      </w:r>
+    </w:p>
+    <w:p>
+      <w:pPr>
+        <w:pStyle w:val="NormalWeb"/>
+        <w:spacing w:before="0" w:beforeAutospacing="0" w:after="0" w:afterAutospacing="0"/>
+        <w:ind w:left="708" w:firstLine="708"/>
+        <w:jc w:val="both"/>
+      </w:pPr>
+      <w:r>
+        <w:t>Perímetro: 15,40 m</w:t>
+      </w:r>
+    </w:p>
+    <w:p>
+      <w:pPr>
+        <w:pStyle w:val="NormalWeb"/>
+        <w:spacing w:before="0" w:beforeAutospacing="0" w:after="0" w:afterAutospacing="0"/>
+        <w:ind w:left="708" w:firstLine="708"/>
+        <w:jc w:val="both"/>
+      </w:pPr>
+      <w:r>
+        <w:t>Tomadas: 1 de 600 VA</w:t>
+      </w:r>
+    </w:p>
+    <w:p>
+      <w:pPr>
+        <w:pStyle w:val="NormalWeb"/>
+        <w:spacing w:after="0"/>
+        <w:jc w:val="both"/>
+      </w:pPr>
+      <w:r>
+        <w:rPr>
+          <w:b/>
+          <w:bCs/>
+        </w:rPr>
+        <w:t xml:space="preserve">Demais cômodos e dependências da habitação: </w:t>
+      </w:r>
+      <w:r>
+        <w:t>Um ponto de tomada, se a área do cômodo ou dependência for igual ou inferior a 6 m</w:t>
+      </w:r>
+      <w:r>
+        <w:t>²</w:t>
+      </w:r>
+      <w:r>
+        <w:t>.</w:t>
+      </w:r>
+      <w:r>
+        <w:t xml:space="preserve"> Um ponto de tomada para cada 5m, ou fração do perímetro, se a área do cômodo for maior que 6 m².</w:t>
+      </w:r>
+    </w:p>
+    <w:p>
+      <w:pPr>
+        <w:pStyle w:val="NormalWeb"/>
+        <w:spacing w:after="0"/>
+        <w:jc w:val="both"/>
+      </w:pPr>
+      <w:r>
+        <w:t>Atribuir no mínimo 100VA por tomada.</w:t>
+      </w:r>
+    </w:p>
+    <w:p>
+      <w:pPr>
+        <w:pStyle w:val="NormalWeb"/>
+        <w:spacing w:before="0" w:beforeAutospacing="0" w:after="0" w:afterAutospacing="0"/>
+        <w:ind w:firstLine="708"/>
+        <w:jc w:val="both"/>
+        <w:rPr>
+          <w:b/>
+          <w:bCs/>
+        </w:rPr>
+      </w:pPr>
+      <w:r>
+        <w:rPr>
+          <w:b/>
+          <w:bCs/>
+        </w:rPr>
+        <w:t>Área da piscina:</w:t>
+      </w:r>
+    </w:p>
+    <w:p>
+      <w:pPr>
+        <w:pStyle w:val="NormalWeb"/>
+        <w:spacing w:before="0" w:beforeAutospacing="0" w:after="0" w:afterAutospacing="0"/>
+        <w:ind w:left="708" w:firstLine="708"/>
+        <w:jc w:val="both"/>
+      </w:pPr>
+      <w:r>
+        <w:t>Perímetro: 23,00 m (4*5,0 m + 3,0 m)</w:t>
+      </w:r>
+    </w:p>
+    <w:p>
+      <w:pPr>
+        <w:pStyle w:val="NormalWeb"/>
+        <w:spacing w:before="0" w:beforeAutospacing="0" w:after="0" w:afterAutospacing="0"/>
+        <w:ind w:left="708" w:firstLine="708"/>
+        <w:jc w:val="both"/>
+      </w:pPr>
+      <w:commentRangeStart w:id="0"/>
+      <w:r>
+        <w:t xml:space="preserve">Tomadas: </w:t>
+      </w:r>
+      <w:r>
+        <w:t>nenhuma</w:t>
+      </w:r>
+      <w:commentRangeEnd w:id="0"/>
+      <w:r>
+        <w:rPr>
+          <w:rStyle w:val="Refdecomentrio"/>
+          <w:rFonts w:asciiTheme="minorHAnsi" w:eastAsiaTheme="minorHAnsi" w:hAnsiTheme="minorHAnsi" w:cstheme="minorBidi"/>
+          <w:kern w:val="2"/>
+          <w:lang w:eastAsia="en-US"/>
+          <w14:ligatures w14:val="standardContextual"/>
+        </w:rPr>
+        <w:commentReference w:id="0"/>
+      </w:r>
+    </w:p>
+    <w:p>
+      <w:pPr>
+        <w:pStyle w:val="NormalWeb"/>
+        <w:spacing w:before="0" w:beforeAutospacing="0" w:after="0" w:afterAutospacing="0"/>
+        <w:ind w:firstLine="708"/>
+        <w:jc w:val="both"/>
+        <w:rPr>
+          <w:b/>
+          <w:bCs/>
+        </w:rPr>
+      </w:pPr>
+    </w:p>
+    <w:p>
+      <w:pPr>
+        <w:pStyle w:val="NormalWeb"/>
+        <w:spacing w:before="0" w:beforeAutospacing="0" w:after="0" w:afterAutospacing="0"/>
+        <w:ind w:firstLine="708"/>
+        <w:jc w:val="both"/>
+        <w:rPr>
+          <w:b/>
+          <w:bCs/>
+        </w:rPr>
+      </w:pPr>
+    </w:p>
+    <w:p>
+      <w:pPr>
+        <w:pStyle w:val="NormalWeb"/>
+        <w:spacing w:before="0" w:beforeAutospacing="0" w:after="0" w:afterAutospacing="0"/>
+        <w:ind w:firstLine="708"/>
+        <w:jc w:val="both"/>
+        <w:rPr>
+          <w:b/>
+          <w:bCs/>
+        </w:rPr>
+      </w:pPr>
+    </w:p>
+    <w:p>
+      <w:pPr>
+        <w:pStyle w:val="NormalWeb"/>
+        <w:spacing w:before="0" w:beforeAutospacing="0" w:after="0" w:afterAutospacing="0"/>
+        <w:ind w:firstLine="708"/>
+        <w:jc w:val="both"/>
+        <w:rPr>
+          <w:b/>
+          <w:bCs/>
+        </w:rPr>
+      </w:pPr>
+      <w:r>
+        <w:rPr>
+          <w:b/>
+          <w:bCs/>
+        </w:rPr>
+        <w:lastRenderedPageBreak/>
+        <w:t xml:space="preserve">Área de </w:t>
+      </w:r>
+      <w:r>
+        <w:rPr>
+          <w:b/>
+          <w:bCs/>
+        </w:rPr>
+        <w:t>lazer e corredor frontal:</w:t>
+      </w:r>
+    </w:p>
+    <w:p>
+      <w:pPr>
+        <w:pStyle w:val="NormalWeb"/>
+        <w:spacing w:before="0" w:beforeAutospacing="0" w:after="0" w:afterAutospacing="0"/>
+        <w:ind w:left="708" w:firstLine="708"/>
+        <w:jc w:val="both"/>
+      </w:pPr>
+      <w:r>
+        <w:t xml:space="preserve">Perímetro: 23,90 m </w:t>
+      </w:r>
+      <w:r>
+        <w:t>(</w:t>
+      </w:r>
+      <w:r>
+        <w:t>4*5</w:t>
+      </w:r>
+      <w:r>
+        <w:t xml:space="preserve">,0 m + </w:t>
+      </w:r>
+      <w:r>
+        <w:t>3</w:t>
+      </w:r>
+      <w:r>
+        <w:t>,9</w:t>
+      </w:r>
+      <w:r>
+        <w:t>0</w:t>
+      </w:r>
+      <w:r>
+        <w:t xml:space="preserve"> m)</w:t>
+      </w:r>
+    </w:p>
+    <w:p>
+      <w:pPr>
+        <w:pStyle w:val="NormalWeb"/>
+        <w:spacing w:before="0" w:beforeAutospacing="0" w:after="0" w:afterAutospacing="0"/>
+        <w:ind w:left="708" w:firstLine="708"/>
+        <w:jc w:val="both"/>
+      </w:pPr>
+      <w:r>
+        <w:t>Tomadas: 2 de 600 VA e 2 de 100 VA</w:t>
+      </w:r>
+    </w:p>
+    <w:p>
+      <w:pPr>
+        <w:pStyle w:val="NormalWeb"/>
+        <w:spacing w:before="0" w:beforeAutospacing="0" w:after="0" w:afterAutospacing="0"/>
+        <w:ind w:firstLine="708"/>
+        <w:jc w:val="both"/>
+        <w:rPr>
+          <w:b/>
+          <w:bCs/>
+        </w:rPr>
+      </w:pPr>
+    </w:p>
+    <w:p>
+      <w:pPr>
+        <w:pStyle w:val="NormalWeb"/>
+        <w:spacing w:before="0" w:beforeAutospacing="0" w:after="0" w:afterAutospacing="0"/>
+        <w:ind w:firstLine="708"/>
+        <w:jc w:val="both"/>
+        <w:rPr>
+          <w:b/>
+          <w:bCs/>
+        </w:rPr>
+      </w:pPr>
+      <w:r>
+        <w:rPr>
+          <w:b/>
+          <w:bCs/>
+        </w:rPr>
+        <w:t>Garagem:</w:t>
+      </w:r>
+    </w:p>
+    <w:p>
+      <w:pPr>
+        <w:pStyle w:val="NormalWeb"/>
+        <w:spacing w:before="0" w:beforeAutospacing="0" w:after="0" w:afterAutospacing="0"/>
+        <w:ind w:left="708" w:firstLine="708"/>
+        <w:jc w:val="both"/>
+      </w:pPr>
+      <w:r>
+        <w:t>Perímetro: 20,60 m (4*5,0 m + 0,6 m)</w:t>
+      </w:r>
+    </w:p>
+    <w:p>
+      <w:pPr>
+        <w:pStyle w:val="NormalWeb"/>
+        <w:spacing w:before="0" w:beforeAutospacing="0" w:after="0" w:afterAutospacing="0"/>
+        <w:ind w:left="708" w:firstLine="708"/>
+        <w:jc w:val="both"/>
+      </w:pPr>
+      <w:r>
+        <w:t>Tomadas: 2 de 600 VA e 2 de 100 VA</w:t>
+      </w:r>
+    </w:p>
+    <w:p>
+      <w:pPr>
+        <w:pStyle w:val="NormalWeb"/>
+        <w:spacing w:before="0" w:beforeAutospacing="0" w:after="0" w:afterAutospacing="0"/>
+        <w:jc w:val="both"/>
+      </w:pPr>
+    </w:p>
+    <w:p>
+      <w:pPr>
+        <w:pStyle w:val="NormalWeb"/>
+        <w:spacing w:before="0" w:beforeAutospacing="0" w:after="0" w:afterAutospacing="0"/>
+        <w:jc w:val="both"/>
+      </w:pPr>
+      <w:r>
+        <w:rPr>
+          <w:b/>
+          <w:bCs/>
+          <w:color w:val="000000"/>
+        </w:rPr>
+        <w:t xml:space="preserve">Tomadas de uso </w:t>
+      </w:r>
+      <w:r>
+        <w:rPr>
+          <w:b/>
+          <w:bCs/>
+          <w:color w:val="000000"/>
+        </w:rPr>
+        <w:t>específico</w:t>
+      </w:r>
+      <w:r>
+        <w:rPr>
+          <w:b/>
+          <w:bCs/>
+          <w:color w:val="000000"/>
+        </w:rPr>
+        <w:t>:</w:t>
+      </w:r>
+      <w:r>
+        <w:t xml:space="preserve"> </w:t>
+      </w:r>
+      <w:r>
+        <w:rPr>
+          <w:color w:val="000000"/>
+        </w:rPr>
+        <w:t xml:space="preserve">Previsão de carga de tomadas de uso </w:t>
+      </w:r>
+      <w:r>
+        <w:rPr>
+          <w:color w:val="000000"/>
+        </w:rPr>
+        <w:t>específico</w:t>
+      </w:r>
+      <w:r>
+        <w:rPr>
+          <w:color w:val="000000"/>
+        </w:rPr>
+        <w:t>, de acordo com a NBR 5410/2004</w:t>
+      </w:r>
+      <w:r>
+        <w:rPr>
+          <w:color w:val="000000"/>
+        </w:rPr>
+        <w:t>.</w:t>
+      </w:r>
+    </w:p>
+    <w:p>
+      <w:pPr>
+        <w:pStyle w:val="NormalWeb"/>
+        <w:jc w:val="both"/>
+      </w:pPr>
+      <w:r>
+        <w:t>São todas as Tomadas que alimentam aparelhos com corrente maior que 10 A.</w:t>
+      </w:r>
+    </w:p>
+    <w:p>
+      <w:pPr>
+        <w:pStyle w:val="NormalWeb"/>
+        <w:jc w:val="both"/>
+      </w:pPr>
+      <w:r>
+        <w:t xml:space="preserve">A Potência prevista para estas tomadas corresponde à Potência Nominal do equipamento a ser alimentado ou a soma dos equipamentos a serem alimentados. </w:t>
+      </w:r>
+    </w:p>
+    <w:p>
+      <w:pPr>
+        <w:pStyle w:val="NormalWeb"/>
+        <w:spacing w:after="0"/>
+        <w:jc w:val="both"/>
+      </w:pPr>
+      <w:r>
+        <w:t>Deve ser posicionada a no máximo 1,5m do aparelho que a utiliza, toda tomada TUE deve ser atendida por um circuito dedicado, exclusivo, com sua própria proteção.</w:t>
+      </w:r>
+    </w:p>
+    <w:p>
+      <w:pPr>
+        <w:pStyle w:val="NormalWeb"/>
+        <w:spacing w:after="0"/>
+        <w:jc w:val="both"/>
+      </w:pPr>
+    </w:p>
+    <w:p>
+      <w:pPr>
+        <w:pStyle w:val="NormalWeb"/>
+        <w:spacing w:before="0" w:beforeAutospacing="0" w:after="0" w:afterAutospacing="0"/>
+        <w:ind w:firstLine="708"/>
+        <w:jc w:val="both"/>
+        <w:rPr>
+          <w:b/>
+          <w:bCs/>
+        </w:rPr>
+      </w:pPr>
+      <w:r>
+        <w:rPr>
+          <w:b/>
+          <w:bCs/>
+        </w:rPr>
+        <w:t>Área da piscina:</w:t>
+      </w:r>
+    </w:p>
+    <w:p>
+      <w:pPr>
+        <w:pStyle w:val="NormalWeb"/>
+        <w:spacing w:before="0" w:beforeAutospacing="0" w:after="0" w:afterAutospacing="0"/>
+        <w:ind w:left="708" w:firstLine="708"/>
+        <w:jc w:val="both"/>
+      </w:pPr>
+      <w:r>
+        <w:t>Motor da piscina:</w:t>
+      </w:r>
+      <w:r>
+        <w:t xml:space="preserve"> </w:t>
+      </w:r>
+      <w:r>
+        <w:t>Motor para Bomba 0.5 cv 2P</w:t>
+      </w:r>
+      <w:r>
+        <w:t xml:space="preserve"> </w:t>
+      </w:r>
+      <w:r>
+        <w:t>127/220V 60 Hz</w:t>
+      </w:r>
+      <w:r>
+        <w:t xml:space="preserve"> </w:t>
+      </w:r>
+    </w:p>
+    <w:p>
+      <w:pPr>
+        <w:pStyle w:val="NormalWeb"/>
+        <w:spacing w:before="0" w:beforeAutospacing="0" w:after="0" w:afterAutospacing="0"/>
+        <w:ind w:left="708" w:firstLine="708"/>
+        <w:jc w:val="both"/>
+      </w:pPr>
+      <w:r>
+        <w:t>(Fp = 0.64)</w:t>
+      </w:r>
+      <w:r>
+        <w:t xml:space="preserve"> [2]</w:t>
+      </w:r>
+    </w:p>
+    <w:p>
+      <w:pPr>
+        <w:pStyle w:val="NormalWeb"/>
+        <w:spacing w:before="0" w:beforeAutospacing="0" w:after="0" w:afterAutospacing="0"/>
+        <w:ind w:firstLine="708"/>
+        <w:jc w:val="both"/>
+      </w:pPr>
+      <w:r>
+        <w:tab/>
+        <w:t xml:space="preserve">½ </w:t>
+      </w:r>
+      <w:r>
+        <w:t>cv</w:t>
+      </w:r>
+      <w:r>
+        <w:t xml:space="preserve"> = </w:t>
+      </w:r>
+      <w:r>
+        <w:t>368 W</w:t>
+      </w:r>
+    </w:p>
+    <w:p>
+      <w:pPr>
+        <w:pStyle w:val="NormalWeb"/>
+        <w:spacing w:before="0" w:beforeAutospacing="0" w:after="0" w:afterAutospacing="0"/>
+        <w:jc w:val="both"/>
+      </w:pPr>
+      <w:r>
+        <w:tab/>
+      </w:r>
+      <w:r>
+        <w:tab/>
+        <w:t>S = 368/0.64 = 575 VA</w:t>
+      </w:r>
+    </w:p>
+    <w:p>
+      <w:pPr>
+        <w:pStyle w:val="NormalWeb"/>
+        <w:spacing w:before="0" w:beforeAutospacing="0" w:after="0" w:afterAutospacing="0"/>
+        <w:jc w:val="both"/>
+      </w:pPr>
+    </w:p>
+    <w:p>
+      <w:pPr>
+        <w:pStyle w:val="NormalWeb"/>
+        <w:spacing w:before="0" w:beforeAutospacing="0" w:after="0" w:afterAutospacing="0"/>
+        <w:ind w:firstLine="708"/>
+        <w:jc w:val="both"/>
+      </w:pPr>
+      <w:r>
+        <w:tab/>
+        <w:t xml:space="preserve">Considerando 220V → I = </w:t>
+      </w:r>
+      <w:r>
+        <w:t>2.6 A</w:t>
+      </w:r>
+    </w:p>
+    <w:p>
+      <w:pPr>
+        <w:pStyle w:val="NormalWeb"/>
+        <w:spacing w:before="0" w:beforeAutospacing="0" w:after="0" w:afterAutospacing="0"/>
+        <w:ind w:firstLine="708"/>
+        <w:jc w:val="both"/>
+      </w:pPr>
+      <w:r>
+        <w:tab/>
+        <w:t>Considerando 127V → I = 4.5 A</w:t>
+      </w:r>
+    </w:p>
+    <w:p>
+      <w:pPr>
+        <w:pStyle w:val="NormalWeb"/>
+        <w:spacing w:before="0" w:beforeAutospacing="0" w:after="0" w:afterAutospacing="0"/>
+        <w:ind w:firstLine="708"/>
+        <w:jc w:val="both"/>
+        <w:rPr>
+          <w:b/>
+          <w:bCs/>
+        </w:rPr>
+      </w:pPr>
+    </w:p>
+    <w:p>
+      <w:pPr>
+        <w:pStyle w:val="NormalWeb"/>
+        <w:spacing w:before="0" w:beforeAutospacing="0" w:after="0" w:afterAutospacing="0"/>
+        <w:ind w:firstLine="708"/>
+        <w:jc w:val="both"/>
+        <w:rPr>
+          <w:b/>
+          <w:bCs/>
+        </w:rPr>
+      </w:pPr>
+      <w:r>
+        <w:rPr>
+          <w:b/>
+          <w:bCs/>
+        </w:rPr>
+        <w:t>Área de serviço:</w:t>
+      </w:r>
+    </w:p>
+    <w:p>
+      <w:pPr>
+        <w:pStyle w:val="NormalWeb"/>
+        <w:spacing w:before="0" w:beforeAutospacing="0" w:after="0" w:afterAutospacing="0"/>
+        <w:ind w:firstLine="708"/>
+        <w:jc w:val="both"/>
+      </w:pPr>
+      <w:r>
+        <w:rPr>
+          <w:b/>
+          <w:bCs/>
+        </w:rPr>
+        <w:tab/>
+      </w:r>
+      <w:r>
+        <w:t>Máquina de lavar e secar roupa:</w:t>
+      </w:r>
+      <w:r>
+        <w:t xml:space="preserve"> 2100W/127V (Fp = 0.</w:t>
+      </w:r>
+      <w:r>
+        <w:t>8</w:t>
+      </w:r>
+      <w:r>
+        <w:t xml:space="preserve"> atrasado) →</w:t>
+      </w:r>
+    </w:p>
+    <w:p>
+      <w:pPr>
+        <w:pStyle w:val="NormalWeb"/>
+        <w:spacing w:before="0" w:beforeAutospacing="0" w:after="0" w:afterAutospacing="0"/>
+        <w:ind w:firstLine="708"/>
+        <w:jc w:val="both"/>
+      </w:pPr>
+      <w:r>
+        <w:tab/>
+        <w:t>S = 2100/0.</w:t>
+      </w:r>
+      <w:r>
+        <w:t>8</w:t>
+      </w:r>
+      <w:r>
+        <w:t xml:space="preserve"> = 2</w:t>
+      </w:r>
+      <w:r>
+        <w:t>625</w:t>
+      </w:r>
+      <w:r>
+        <w:t xml:space="preserve"> VA</w:t>
+      </w:r>
+    </w:p>
+    <w:p>
+      <w:pPr>
+        <w:pStyle w:val="NormalWeb"/>
+        <w:spacing w:before="0" w:beforeAutospacing="0" w:after="0" w:afterAutospacing="0"/>
+        <w:ind w:firstLine="708"/>
+        <w:jc w:val="both"/>
+      </w:pPr>
+      <w:r>
+        <w:tab/>
+        <w:t xml:space="preserve">I = </w:t>
+      </w:r>
+      <w:r>
+        <w:t>20.7</w:t>
+      </w:r>
+      <w:r>
+        <w:t xml:space="preserve"> A</w:t>
+      </w:r>
+    </w:p>
+    <w:p>
+      <w:pPr>
+        <w:pStyle w:val="NormalWeb"/>
+        <w:spacing w:before="0" w:beforeAutospacing="0" w:after="0" w:afterAutospacing="0"/>
+        <w:ind w:firstLine="708"/>
+        <w:jc w:val="both"/>
+        <w:rPr>
+          <w:b/>
+          <w:bCs/>
+        </w:rPr>
+      </w:pPr>
+    </w:p>
+    <w:p>
+      <w:pPr>
+        <w:pStyle w:val="NormalWeb"/>
+        <w:spacing w:before="0" w:beforeAutospacing="0" w:after="0" w:afterAutospacing="0"/>
+        <w:ind w:firstLine="708"/>
+        <w:jc w:val="both"/>
+        <w:rPr>
+          <w:b/>
+          <w:bCs/>
+        </w:rPr>
+      </w:pPr>
+      <w:r>
+        <w:rPr>
+          <w:b/>
+          <w:bCs/>
+        </w:rPr>
+        <w:t xml:space="preserve">Banheiro </w:t>
+      </w:r>
+      <w:r>
+        <w:rPr>
+          <w:b/>
+          <w:bCs/>
+        </w:rPr>
+        <w:t>interno e externo</w:t>
+      </w:r>
+      <w:r>
+        <w:rPr>
+          <w:b/>
+          <w:bCs/>
+        </w:rPr>
+        <w:t>:</w:t>
+      </w:r>
+    </w:p>
+    <w:p>
+      <w:pPr>
+        <w:pStyle w:val="NormalWeb"/>
+        <w:spacing w:before="0" w:beforeAutospacing="0" w:after="0" w:afterAutospacing="0"/>
+        <w:ind w:firstLine="708"/>
+        <w:jc w:val="both"/>
+      </w:pPr>
+      <w:r>
+        <w:rPr>
+          <w:b/>
+          <w:bCs/>
+        </w:rPr>
+        <w:tab/>
+      </w:r>
+      <w:r>
+        <w:t>Chuveiro</w:t>
+      </w:r>
+      <w:r>
+        <w:t xml:space="preserve">: 5500W/220V </w:t>
+      </w:r>
+    </w:p>
+    <w:p>
+      <w:pPr>
+        <w:pStyle w:val="NormalWeb"/>
+        <w:spacing w:before="0" w:beforeAutospacing="0" w:after="0" w:afterAutospacing="0"/>
+        <w:ind w:left="708" w:firstLine="708"/>
+        <w:jc w:val="both"/>
+      </w:pPr>
+      <w:r>
+        <w:t xml:space="preserve">I = </w:t>
+      </w:r>
+      <w:r>
+        <w:t>25 A</w:t>
+      </w:r>
+    </w:p>
+    <w:p>
+      <w:pPr>
+        <w:pStyle w:val="NormalWeb"/>
+        <w:spacing w:before="0" w:beforeAutospacing="0" w:after="0" w:afterAutospacing="0"/>
+        <w:ind w:firstLine="708"/>
+        <w:jc w:val="both"/>
+      </w:pPr>
+    </w:p>
+    <w:p>
+      <w:pPr>
+        <w:pStyle w:val="NormalWeb"/>
+        <w:spacing w:before="0" w:beforeAutospacing="0" w:after="0" w:afterAutospacing="0"/>
+        <w:ind w:firstLine="708"/>
+        <w:jc w:val="both"/>
+        <w:rPr>
+          <w:b/>
+          <w:bCs/>
+        </w:rPr>
+      </w:pPr>
+      <w:r>
+        <w:rPr>
+          <w:b/>
+          <w:bCs/>
+        </w:rPr>
+        <w:t>Cozinha:</w:t>
+      </w:r>
+    </w:p>
+    <w:p>
+      <w:pPr>
+        <w:pStyle w:val="NormalWeb"/>
+        <w:spacing w:before="0" w:beforeAutospacing="0" w:after="0" w:afterAutospacing="0"/>
+        <w:ind w:firstLine="708"/>
+        <w:jc w:val="both"/>
+      </w:pPr>
+      <w:r>
+        <w:tab/>
+        <w:t xml:space="preserve">Microondas: 1620W/127V (Fp = 0.92 atrasado) → </w:t>
+      </w:r>
+    </w:p>
+    <w:p>
+      <w:pPr>
+        <w:pStyle w:val="NormalWeb"/>
+        <w:spacing w:before="0" w:beforeAutospacing="0" w:after="0" w:afterAutospacing="0"/>
+        <w:ind w:left="708" w:firstLine="708"/>
+        <w:jc w:val="both"/>
+      </w:pPr>
+      <w:r>
+        <w:t>S = 1620/0.92 = 1760 VA</w:t>
+      </w:r>
+    </w:p>
+    <w:p>
+      <w:pPr>
+        <w:pStyle w:val="NormalWeb"/>
+        <w:spacing w:before="0" w:beforeAutospacing="0" w:after="0" w:afterAutospacing="0"/>
+        <w:ind w:firstLine="708"/>
+        <w:jc w:val="both"/>
+      </w:pPr>
+      <w:r>
+        <w:tab/>
+        <w:t>I = 13.</w:t>
+      </w:r>
+      <w:r>
+        <w:t>9</w:t>
+      </w:r>
+      <w:r>
+        <w:t xml:space="preserve"> A</w:t>
+      </w:r>
+    </w:p>
+    <w:p>
+      <w:pPr>
+        <w:pStyle w:val="NormalWeb"/>
+        <w:spacing w:before="0" w:beforeAutospacing="0" w:after="0" w:afterAutospacing="0"/>
+        <w:ind w:firstLine="708"/>
+        <w:jc w:val="both"/>
+      </w:pPr>
+    </w:p>
+    <w:p>
+      <w:pPr>
+        <w:pStyle w:val="NormalWeb"/>
+        <w:spacing w:before="0" w:beforeAutospacing="0" w:after="0" w:afterAutospacing="0"/>
+        <w:ind w:firstLine="708"/>
+        <w:jc w:val="both"/>
+        <w:rPr>
+          <w:b/>
+          <w:bCs/>
+        </w:rPr>
+      </w:pPr>
+      <w:r>
+        <w:rPr>
+          <w:b/>
+          <w:bCs/>
+        </w:rPr>
+        <w:t>Garagem:</w:t>
+      </w:r>
+    </w:p>
+    <w:p>
+      <w:pPr>
+        <w:pStyle w:val="NormalWeb"/>
+        <w:spacing w:before="0" w:beforeAutospacing="0" w:after="0" w:afterAutospacing="0"/>
+        <w:ind w:firstLine="708"/>
+        <w:jc w:val="both"/>
+      </w:pPr>
+      <w:r>
+        <w:rPr>
+          <w:b/>
+          <w:bCs/>
+        </w:rPr>
+        <w:tab/>
+      </w:r>
+      <w:r>
+        <w:t>Motor do portão:</w:t>
+      </w:r>
+      <w:r>
+        <w:t xml:space="preserve"> Mot</w:t>
+      </w:r>
+      <w:r>
+        <w:t>or do portão residencial SEG Solo CH 600 220V</w:t>
+      </w:r>
+    </w:p>
+    <w:p>
+      <w:pPr>
+        <w:pStyle w:val="NormalWeb"/>
+        <w:spacing w:before="0" w:beforeAutospacing="0" w:after="0" w:afterAutospacing="0"/>
+        <w:ind w:firstLine="708"/>
+        <w:jc w:val="both"/>
+      </w:pPr>
+      <w:r>
+        <w:tab/>
+        <w:t>0.33 HP = 246W</w:t>
+      </w:r>
+    </w:p>
+    <w:p>
+      <w:pPr>
+        <w:pStyle w:val="NormalWeb"/>
+        <w:spacing w:before="0" w:beforeAutospacing="0" w:after="0" w:afterAutospacing="0"/>
+        <w:jc w:val="both"/>
+      </w:pPr>
+      <w:r>
+        <w:tab/>
+      </w:r>
+      <w:r>
+        <w:tab/>
+        <w:t xml:space="preserve">I = </w:t>
+      </w:r>
+      <w:r>
+        <w:t>1.1 A</w:t>
+      </w:r>
+    </w:p>
+    <w:p>
+      <w:pPr>
+        <w:pStyle w:val="NormalWeb"/>
+        <w:spacing w:before="0" w:beforeAutospacing="0" w:after="0" w:afterAutospacing="0"/>
+        <w:jc w:val="both"/>
+      </w:pPr>
+    </w:p>
+    <w:p>
+      <w:pPr>
+        <w:pStyle w:val="NormalWeb"/>
+        <w:spacing w:before="0" w:beforeAutospacing="0" w:after="0" w:afterAutospacing="0"/>
+        <w:jc w:val="both"/>
+      </w:pPr>
+    </w:p>
+    <w:p>
+      <w:pPr>
+        <w:pStyle w:val="NormalWeb"/>
+        <w:spacing w:before="0" w:beforeAutospacing="0" w:after="0" w:afterAutospacing="0"/>
+        <w:ind w:firstLine="708"/>
+        <w:jc w:val="both"/>
+        <w:rPr>
+          <w:b/>
+          <w:bCs/>
+        </w:rPr>
+      </w:pPr>
+      <w:r>
+        <w:rPr>
+          <w:b/>
+          <w:bCs/>
+        </w:rPr>
+        <w:lastRenderedPageBreak/>
+        <w:t>Quarto e suíte:</w:t>
+      </w:r>
+    </w:p>
+    <w:p>
+      <w:pPr>
+        <w:pStyle w:val="NormalWeb"/>
+        <w:spacing w:before="0" w:beforeAutospacing="0" w:after="0" w:afterAutospacing="0"/>
+        <w:ind w:left="708" w:firstLine="708"/>
+        <w:jc w:val="both"/>
+      </w:pPr>
+      <w:r>
+        <w:t xml:space="preserve">Ar Condicionado: 10.000 </w:t>
+      </w:r>
+      <w:r>
+        <w:t>Btu [1]</w:t>
+      </w:r>
+      <w:r>
+        <w:t xml:space="preserve"> → </w:t>
+      </w:r>
+      <w:r>
+        <w:t>1490W/220V →</w:t>
+      </w:r>
+      <w:r>
+        <w:t>7,5 A</w:t>
+      </w:r>
+    </w:p>
+    <w:p>
+      <w:pPr>
+        <w:pStyle w:val="NormalWeb"/>
+        <w:spacing w:before="0" w:beforeAutospacing="0" w:after="0" w:afterAutospacing="0"/>
+        <w:ind w:firstLine="708"/>
+        <w:jc w:val="both"/>
+      </w:pPr>
+    </w:p>
+    <w:p>
+      <w:pPr>
+        <w:pStyle w:val="NormalWeb"/>
+        <w:spacing w:before="0" w:beforeAutospacing="0" w:after="0" w:afterAutospacing="0"/>
+        <w:ind w:firstLine="708"/>
+        <w:jc w:val="both"/>
+      </w:pPr>
+    </w:p>
+    <w:p>
+      <w:pPr>
+        <w:rPr>
+          <w:b/>
+          <w:bCs/>
+        </w:rPr>
+      </w:pPr>
+      <w:r>
+        <w:tab/>
+      </w:r>
+      <w:r>
+        <w:rPr>
+          <w:b/>
+          <w:bCs/>
+        </w:rPr>
+        <w:tab/>
+      </w:r>
+      <w:r>
+        <w:rPr>
+          <w:b/>
+          <w:bCs/>
+        </w:rPr>
+        <w:tab/>
+      </w:r>
+      <w:r>
+        <w:rPr>
+          <w:b/>
+          <w:bCs/>
+        </w:rPr>
+        <w:tab/>
+      </w:r>
+    </w:p>
+    <w:p>
+      <w:pPr>
+        <w:rPr>
+          <w:b/>
+          <w:bCs/>
+        </w:rPr>
+      </w:pPr>
+      <w:r>
+        <w:rPr>
+          <w:b/>
+          <w:bCs/>
         </w:rPr>
         <w:br w:type="page"/>
       </w:r>
-      <w:r>
-        <w:rPr>
-          <w:rFonts w:ascii="Times New Roman" w:hAnsi="Times New Roman" w:cs="Times New Roman"/>
-          <w:b/>
-          <w:bCs/>
-          <w:sz w:val="24"/>
-          <w:szCs w:val="24"/>
+    </w:p>
+    <w:p>
+      <w:pPr>
+        <w:rPr>
+          <w:rFonts w:ascii="Times New Roman" w:eastAsia="Times New Roman" w:hAnsi="Times New Roman" w:cs="Times New Roman"/>
+          <w:b/>
+          <w:bCs/>
+          <w:kern w:val="0"/>
+          <w:sz w:val="24"/>
+          <w:szCs w:val="24"/>
+          <w:lang w:eastAsia="pt-BR"/>
+          <w14:ligatures w14:val="none"/>
+        </w:rPr>
+      </w:pPr>
+      <w:commentRangeStart w:id="1"/>
+      <w:r>
+        <w:rPr>
+          <w:rFonts w:ascii="Times New Roman" w:eastAsia="Times New Roman" w:hAnsi="Times New Roman" w:cs="Times New Roman"/>
+          <w:b/>
+          <w:bCs/>
+          <w:kern w:val="0"/>
+          <w:sz w:val="24"/>
+          <w:szCs w:val="24"/>
+          <w:lang w:eastAsia="pt-BR"/>
+          <w14:ligatures w14:val="none"/>
         </w:rPr>
         <w:lastRenderedPageBreak/>
-        <w:t>Garagem</w:t>
-      </w:r>
-      <w:r>
-        <w:rPr>
-          <w:rFonts w:ascii="Times New Roman" w:hAnsi="Times New Roman" w:cs="Times New Roman"/>
-          <w:b/>
-          <w:bCs/>
-          <w:sz w:val="24"/>
-          <w:szCs w:val="24"/>
-        </w:rPr>
-        <w:t>:</w:t>
-      </w:r>
-    </w:p>
-    <w:p>
-      <w:pPr>
-        <w:jc w:val="both"/>
-        <w:rPr>
-          <w:rFonts w:ascii="Times New Roman" w:hAnsi="Times New Roman" w:cs="Times New Roman"/>
-          <w:sz w:val="24"/>
-          <w:szCs w:val="24"/>
-        </w:rPr>
-      </w:pPr>
-      <w:r>
-        <w:rPr>
-          <w:rFonts w:ascii="Times New Roman" w:hAnsi="Times New Roman" w:cs="Times New Roman"/>
-          <w:sz w:val="24"/>
-          <w:szCs w:val="24"/>
-        </w:rPr>
-        <w:t>Área:</w:t>
-      </w:r>
-      <w:r>
-        <w:rPr>
-          <w:rFonts w:ascii="Times New Roman" w:hAnsi="Times New Roman" w:cs="Times New Roman"/>
-          <w:sz w:val="24"/>
-          <w:szCs w:val="24"/>
-        </w:rPr>
-        <w:t xml:space="preserve"> 25,8 m² (6 m² + </w:t>
-      </w:r>
-      <w:r>
-        <w:rPr>
-          <w:rFonts w:ascii="Times New Roman" w:hAnsi="Times New Roman" w:cs="Times New Roman"/>
-          <w:sz w:val="24"/>
-          <w:szCs w:val="24"/>
-        </w:rPr>
-        <w:t>4</w:t>
-      </w:r>
-      <w:r>
-        <w:rPr>
-          <w:rFonts w:ascii="Times New Roman" w:hAnsi="Times New Roman" w:cs="Times New Roman"/>
-          <w:sz w:val="24"/>
-          <w:szCs w:val="24"/>
-        </w:rPr>
-        <w:t xml:space="preserve"> m² + </w:t>
-      </w:r>
-      <w:r>
-        <w:rPr>
-          <w:rFonts w:ascii="Times New Roman" w:hAnsi="Times New Roman" w:cs="Times New Roman"/>
-          <w:sz w:val="24"/>
-          <w:szCs w:val="24"/>
-        </w:rPr>
-        <w:t>4</w:t>
-      </w:r>
-      <w:r>
-        <w:rPr>
-          <w:rFonts w:ascii="Times New Roman" w:hAnsi="Times New Roman" w:cs="Times New Roman"/>
-          <w:sz w:val="24"/>
-          <w:szCs w:val="24"/>
-        </w:rPr>
-        <w:t xml:space="preserve"> m² + </w:t>
-      </w:r>
-      <w:r>
-        <w:rPr>
-          <w:rFonts w:ascii="Times New Roman" w:hAnsi="Times New Roman" w:cs="Times New Roman"/>
-          <w:sz w:val="24"/>
-          <w:szCs w:val="24"/>
-        </w:rPr>
-        <w:t>4</w:t>
-      </w:r>
-      <w:r>
-        <w:rPr>
-          <w:rFonts w:ascii="Times New Roman" w:hAnsi="Times New Roman" w:cs="Times New Roman"/>
-          <w:sz w:val="24"/>
-          <w:szCs w:val="24"/>
-        </w:rPr>
-        <w:t xml:space="preserve"> m² + </w:t>
-      </w:r>
-      <w:r>
-        <w:rPr>
-          <w:rFonts w:ascii="Times New Roman" w:hAnsi="Times New Roman" w:cs="Times New Roman"/>
-          <w:sz w:val="24"/>
-          <w:szCs w:val="24"/>
-        </w:rPr>
-        <w:t>4</w:t>
-      </w:r>
-      <w:r>
-        <w:rPr>
-          <w:rFonts w:ascii="Times New Roman" w:hAnsi="Times New Roman" w:cs="Times New Roman"/>
-          <w:sz w:val="24"/>
-          <w:szCs w:val="24"/>
-        </w:rPr>
-        <w:t xml:space="preserve"> m²</w:t>
-      </w:r>
-      <w:r>
-        <w:rPr>
-          <w:rFonts w:ascii="Times New Roman" w:hAnsi="Times New Roman" w:cs="Times New Roman"/>
-          <w:sz w:val="24"/>
-          <w:szCs w:val="24"/>
-        </w:rPr>
-        <w:t xml:space="preserve"> + 3,8 m²</w:t>
-      </w:r>
-      <w:r>
-        <w:rPr>
-          <w:rFonts w:ascii="Times New Roman" w:hAnsi="Times New Roman" w:cs="Times New Roman"/>
-          <w:sz w:val="24"/>
-          <w:szCs w:val="24"/>
-        </w:rPr>
-        <w:t>)</w:t>
-      </w:r>
-    </w:p>
-    <w:p>
-      <w:pPr>
-        <w:jc w:val="both"/>
-        <w:rPr>
-          <w:rFonts w:ascii="Times New Roman" w:hAnsi="Times New Roman" w:cs="Times New Roman"/>
-          <w:sz w:val="24"/>
-          <w:szCs w:val="24"/>
-        </w:rPr>
-      </w:pPr>
-      <w:r>
-        <w:rPr>
-          <w:rFonts w:ascii="Times New Roman" w:hAnsi="Times New Roman" w:cs="Times New Roman"/>
-          <w:sz w:val="24"/>
-          <w:szCs w:val="24"/>
-        </w:rPr>
-        <w:t>Carga:</w:t>
-      </w:r>
-      <w:r>
-        <w:rPr>
-          <w:rFonts w:ascii="Times New Roman" w:hAnsi="Times New Roman" w:cs="Times New Roman"/>
-          <w:sz w:val="24"/>
-          <w:szCs w:val="24"/>
+        <w:t>REFÊRENCIAS</w:t>
+      </w:r>
+      <w:commentRangeEnd w:id="1"/>
+      <w:r>
+        <w:rPr>
+          <w:rStyle w:val="Refdecomentrio"/>
+        </w:rPr>
+        <w:commentReference w:id="1"/>
+      </w:r>
+    </w:p>
+    <w:p>
+      <w:pPr>
+        <w:rPr>
+          <w:rFonts w:ascii="Times New Roman" w:eastAsia="Times New Roman" w:hAnsi="Times New Roman" w:cs="Times New Roman"/>
+          <w:kern w:val="0"/>
+          <w:sz w:val="24"/>
+          <w:szCs w:val="24"/>
+          <w:lang w:eastAsia="pt-BR"/>
+          <w14:ligatures w14:val="none"/>
+        </w:rPr>
+      </w:pPr>
+      <w:r>
+        <w:rPr>
+          <w:rFonts w:ascii="Times New Roman" w:eastAsia="Times New Roman" w:hAnsi="Times New Roman" w:cs="Times New Roman"/>
+          <w:kern w:val="0"/>
+          <w:sz w:val="24"/>
+          <w:szCs w:val="24"/>
+          <w:lang w:eastAsia="pt-BR"/>
+          <w14:ligatures w14:val="none"/>
+        </w:rPr>
+        <w:t xml:space="preserve">[1]: </w:t>
+      </w:r>
+      <w:r>
+        <w:rPr>
+          <w:rFonts w:ascii="Times New Roman" w:eastAsia="Times New Roman" w:hAnsi="Times New Roman" w:cs="Times New Roman"/>
+          <w:kern w:val="0"/>
+          <w:sz w:val="24"/>
+          <w:szCs w:val="24"/>
+          <w:lang w:eastAsia="pt-BR"/>
+          <w14:ligatures w14:val="none"/>
+        </w:rPr>
+        <w:t>"Unidade 2:Previsão de Carga e Divisão das Instalações Elétricas – Aula 03"</w:t>
+      </w:r>
+      <w:r>
+        <w:rPr>
+          <w:rFonts w:ascii="Times New Roman" w:eastAsia="Times New Roman" w:hAnsi="Times New Roman" w:cs="Times New Roman"/>
+          <w:kern w:val="0"/>
+          <w:sz w:val="24"/>
+          <w:szCs w:val="24"/>
+          <w:lang w:eastAsia="pt-BR"/>
+          <w14:ligatures w14:val="none"/>
         </w:rPr>
         <w:t xml:space="preserve"> </w:t>
       </w:r>
       <w:r>
         <w:rPr>
-          <w:rFonts w:ascii="Times New Roman" w:hAnsi="Times New Roman" w:cs="Times New Roman"/>
-          <w:sz w:val="24"/>
-          <w:szCs w:val="24"/>
-        </w:rPr>
-        <w:t xml:space="preserve"> </w:t>
-      </w:r>
-      <w:r>
-        <w:rPr>
-          <w:rFonts w:ascii="Times New Roman" w:hAnsi="Times New Roman" w:cs="Times New Roman"/>
-          <w:sz w:val="24"/>
-          <w:szCs w:val="24"/>
-        </w:rPr>
-        <w:t>100 VA + 4*60 VA + 0 VA = 340 VA</w:t>
-      </w:r>
-    </w:p>
-    <w:p>
-      <w:pPr>
-        <w:jc w:val="both"/>
-        <w:rPr>
-          <w:rFonts w:ascii="Times New Roman" w:hAnsi="Times New Roman" w:cs="Times New Roman"/>
-          <w:b/>
-          <w:bCs/>
-          <w:sz w:val="24"/>
-          <w:szCs w:val="24"/>
-        </w:rPr>
-      </w:pPr>
-    </w:p>
-    <w:p>
-      <w:pPr>
-        <w:jc w:val="both"/>
-        <w:rPr>
-          <w:rFonts w:ascii="Times New Roman" w:hAnsi="Times New Roman" w:cs="Times New Roman"/>
-          <w:b/>
-          <w:bCs/>
-          <w:sz w:val="24"/>
-          <w:szCs w:val="24"/>
-        </w:rPr>
-      </w:pPr>
-      <w:r>
-        <w:rPr>
-          <w:rFonts w:ascii="Times New Roman" w:hAnsi="Times New Roman" w:cs="Times New Roman"/>
-          <w:b/>
-          <w:bCs/>
-          <w:sz w:val="24"/>
-          <w:szCs w:val="24"/>
-        </w:rPr>
-        <w:t>Hall de entrada</w:t>
-      </w:r>
-      <w:r>
-        <w:rPr>
-          <w:rFonts w:ascii="Times New Roman" w:hAnsi="Times New Roman" w:cs="Times New Roman"/>
-          <w:b/>
-          <w:bCs/>
-          <w:sz w:val="24"/>
-          <w:szCs w:val="24"/>
-        </w:rPr>
-        <w:t>:</w:t>
-      </w:r>
-    </w:p>
-    <w:p>
-      <w:pPr>
-        <w:jc w:val="both"/>
-        <w:rPr>
-          <w:rFonts w:ascii="Times New Roman" w:hAnsi="Times New Roman" w:cs="Times New Roman"/>
-          <w:sz w:val="24"/>
-          <w:szCs w:val="24"/>
-        </w:rPr>
-      </w:pPr>
-      <w:r>
-        <w:rPr>
-          <w:rFonts w:ascii="Times New Roman" w:hAnsi="Times New Roman" w:cs="Times New Roman"/>
-          <w:sz w:val="24"/>
-          <w:szCs w:val="24"/>
-        </w:rPr>
-        <w:t>Área:</w:t>
-      </w:r>
-      <w:r>
-        <w:rPr>
-          <w:rFonts w:ascii="Times New Roman" w:hAnsi="Times New Roman" w:cs="Times New Roman"/>
-          <w:sz w:val="24"/>
-          <w:szCs w:val="24"/>
-        </w:rPr>
-        <w:t xml:space="preserve"> 11,02 m² (6 m² + 4 m² + 0,02 m²)</w:t>
-      </w:r>
-    </w:p>
-    <w:p>
-      <w:pPr>
-        <w:jc w:val="both"/>
-        <w:rPr>
-          <w:rFonts w:ascii="Times New Roman" w:hAnsi="Times New Roman" w:cs="Times New Roman"/>
-          <w:sz w:val="24"/>
-          <w:szCs w:val="24"/>
-        </w:rPr>
-      </w:pPr>
-      <w:r>
-        <w:rPr>
-          <w:rFonts w:ascii="Times New Roman" w:hAnsi="Times New Roman" w:cs="Times New Roman"/>
-          <w:sz w:val="24"/>
-          <w:szCs w:val="24"/>
-        </w:rPr>
-        <w:t>Carga:</w:t>
-      </w:r>
-      <w:r>
-        <w:rPr>
-          <w:rFonts w:ascii="Times New Roman" w:hAnsi="Times New Roman" w:cs="Times New Roman"/>
-          <w:sz w:val="24"/>
-          <w:szCs w:val="24"/>
-        </w:rPr>
-        <w:t xml:space="preserve"> 100 VA + 60 VA + 0 VA = 160 VA</w:t>
-      </w:r>
-    </w:p>
-    <w:p>
-      <w:pPr>
-        <w:jc w:val="both"/>
-        <w:rPr>
-          <w:rFonts w:ascii="Times New Roman" w:hAnsi="Times New Roman" w:cs="Times New Roman"/>
-          <w:b/>
-          <w:bCs/>
-          <w:sz w:val="24"/>
-          <w:szCs w:val="24"/>
-        </w:rPr>
-      </w:pPr>
-    </w:p>
-    <w:p>
-      <w:pPr>
-        <w:jc w:val="both"/>
-        <w:rPr>
-          <w:rFonts w:ascii="Times New Roman" w:hAnsi="Times New Roman" w:cs="Times New Roman"/>
-          <w:b/>
-          <w:bCs/>
-          <w:sz w:val="24"/>
-          <w:szCs w:val="24"/>
-        </w:rPr>
-      </w:pPr>
-      <w:r>
-        <w:rPr>
-          <w:rFonts w:ascii="Times New Roman" w:hAnsi="Times New Roman" w:cs="Times New Roman"/>
-          <w:b/>
-          <w:bCs/>
-          <w:sz w:val="24"/>
-          <w:szCs w:val="24"/>
-        </w:rPr>
-        <w:t>Quarto</w:t>
-      </w:r>
-      <w:r>
-        <w:rPr>
-          <w:rFonts w:ascii="Times New Roman" w:hAnsi="Times New Roman" w:cs="Times New Roman"/>
-          <w:b/>
-          <w:bCs/>
-          <w:sz w:val="24"/>
-          <w:szCs w:val="24"/>
-        </w:rPr>
-        <w:t>:</w:t>
-      </w:r>
-    </w:p>
-    <w:p>
-      <w:pPr>
-        <w:jc w:val="both"/>
-        <w:rPr>
-          <w:rFonts w:ascii="Times New Roman" w:hAnsi="Times New Roman" w:cs="Times New Roman"/>
-          <w:sz w:val="24"/>
-          <w:szCs w:val="24"/>
-        </w:rPr>
-      </w:pPr>
-      <w:r>
-        <w:rPr>
-          <w:rFonts w:ascii="Times New Roman" w:hAnsi="Times New Roman" w:cs="Times New Roman"/>
-          <w:sz w:val="24"/>
-          <w:szCs w:val="24"/>
-        </w:rPr>
-        <w:t>Área:</w:t>
-      </w:r>
-      <w:r>
-        <w:rPr>
-          <w:rFonts w:ascii="Times New Roman" w:hAnsi="Times New Roman" w:cs="Times New Roman"/>
-          <w:sz w:val="24"/>
-          <w:szCs w:val="24"/>
-        </w:rPr>
-        <w:t xml:space="preserve"> 7,42 m² (6 m² + 1,42 m²)</w:t>
-      </w:r>
-    </w:p>
-    <w:p>
-      <w:pPr>
-        <w:jc w:val="both"/>
-        <w:rPr>
-          <w:rFonts w:ascii="Times New Roman" w:hAnsi="Times New Roman" w:cs="Times New Roman"/>
-          <w:sz w:val="24"/>
-          <w:szCs w:val="24"/>
-        </w:rPr>
-      </w:pPr>
-      <w:r>
-        <w:rPr>
-          <w:rFonts w:ascii="Times New Roman" w:hAnsi="Times New Roman" w:cs="Times New Roman"/>
-          <w:sz w:val="24"/>
-          <w:szCs w:val="24"/>
-        </w:rPr>
-        <w:t>Carga:</w:t>
-      </w:r>
-      <w:r>
-        <w:rPr>
-          <w:rFonts w:ascii="Times New Roman" w:hAnsi="Times New Roman" w:cs="Times New Roman"/>
-          <w:sz w:val="24"/>
-          <w:szCs w:val="24"/>
-        </w:rPr>
-        <w:t xml:space="preserve"> 100 VA + 0 VA = 100 VA</w:t>
-      </w:r>
-    </w:p>
-    <w:p>
-      <w:pPr>
-        <w:jc w:val="both"/>
-        <w:rPr>
-          <w:rFonts w:ascii="Times New Roman" w:hAnsi="Times New Roman" w:cs="Times New Roman"/>
-          <w:b/>
-          <w:bCs/>
-          <w:sz w:val="24"/>
-          <w:szCs w:val="24"/>
-        </w:rPr>
-      </w:pPr>
-    </w:p>
-    <w:p>
-      <w:pPr>
-        <w:jc w:val="both"/>
-        <w:rPr>
-          <w:rFonts w:ascii="Times New Roman" w:hAnsi="Times New Roman" w:cs="Times New Roman"/>
-          <w:b/>
-          <w:bCs/>
-          <w:sz w:val="24"/>
-          <w:szCs w:val="24"/>
-        </w:rPr>
-      </w:pPr>
-      <w:r>
-        <w:rPr>
-          <w:rFonts w:ascii="Times New Roman" w:hAnsi="Times New Roman" w:cs="Times New Roman"/>
-          <w:b/>
-          <w:bCs/>
-          <w:sz w:val="24"/>
-          <w:szCs w:val="24"/>
-        </w:rPr>
-        <w:t>Sala</w:t>
-      </w:r>
-      <w:r>
-        <w:rPr>
-          <w:rFonts w:ascii="Times New Roman" w:hAnsi="Times New Roman" w:cs="Times New Roman"/>
-          <w:b/>
-          <w:bCs/>
-          <w:sz w:val="24"/>
-          <w:szCs w:val="24"/>
-        </w:rPr>
-        <w:t>:</w:t>
-      </w:r>
-    </w:p>
-    <w:p>
-      <w:pPr>
-        <w:jc w:val="both"/>
-        <w:rPr>
-          <w:rFonts w:ascii="Times New Roman" w:hAnsi="Times New Roman" w:cs="Times New Roman"/>
-          <w:sz w:val="24"/>
-          <w:szCs w:val="24"/>
-        </w:rPr>
-      </w:pPr>
-      <w:r>
-        <w:rPr>
-          <w:rFonts w:ascii="Times New Roman" w:hAnsi="Times New Roman" w:cs="Times New Roman"/>
-          <w:sz w:val="24"/>
-          <w:szCs w:val="24"/>
-        </w:rPr>
-        <w:t>Área:</w:t>
-      </w:r>
-      <w:r>
-        <w:rPr>
-          <w:rFonts w:ascii="Times New Roman" w:hAnsi="Times New Roman" w:cs="Times New Roman"/>
-          <w:sz w:val="24"/>
-          <w:szCs w:val="24"/>
-        </w:rPr>
-        <w:t xml:space="preserve"> 30,23 m² (6 m² + (6 * 4 m²) + 0,23 m²)</w:t>
-      </w:r>
-    </w:p>
-    <w:p>
-      <w:pPr>
-        <w:jc w:val="both"/>
-        <w:rPr>
-          <w:rFonts w:ascii="Times New Roman" w:hAnsi="Times New Roman" w:cs="Times New Roman"/>
-          <w:sz w:val="24"/>
-          <w:szCs w:val="24"/>
-        </w:rPr>
-      </w:pPr>
-      <w:r>
-        <w:rPr>
-          <w:rFonts w:ascii="Times New Roman" w:hAnsi="Times New Roman" w:cs="Times New Roman"/>
-          <w:sz w:val="24"/>
-          <w:szCs w:val="24"/>
-        </w:rPr>
-        <w:t>Carga:</w:t>
-      </w:r>
-      <w:r>
-        <w:rPr>
-          <w:rFonts w:ascii="Times New Roman" w:hAnsi="Times New Roman" w:cs="Times New Roman"/>
-          <w:sz w:val="24"/>
-          <w:szCs w:val="24"/>
-        </w:rPr>
-        <w:t xml:space="preserve"> 100 VA + 6*60 VA + 0 VA = 460 VA</w:t>
-      </w:r>
-    </w:p>
-    <w:p>
-      <w:pPr>
-        <w:jc w:val="both"/>
-        <w:rPr>
-          <w:rFonts w:ascii="Times New Roman" w:hAnsi="Times New Roman" w:cs="Times New Roman"/>
-          <w:b/>
-          <w:bCs/>
-          <w:sz w:val="24"/>
-          <w:szCs w:val="24"/>
-        </w:rPr>
-      </w:pPr>
-    </w:p>
-    <w:p>
-      <w:pPr>
-        <w:jc w:val="both"/>
-        <w:rPr>
-          <w:rFonts w:ascii="Times New Roman" w:hAnsi="Times New Roman" w:cs="Times New Roman"/>
-          <w:b/>
-          <w:bCs/>
-          <w:sz w:val="24"/>
-          <w:szCs w:val="24"/>
-        </w:rPr>
-      </w:pPr>
-      <w:r>
-        <w:rPr>
-          <w:rFonts w:ascii="Times New Roman" w:hAnsi="Times New Roman" w:cs="Times New Roman"/>
-          <w:b/>
-          <w:bCs/>
-          <w:sz w:val="24"/>
-          <w:szCs w:val="24"/>
-        </w:rPr>
-        <w:t>Suíte</w:t>
-      </w:r>
-      <w:r>
-        <w:rPr>
-          <w:rFonts w:ascii="Times New Roman" w:hAnsi="Times New Roman" w:cs="Times New Roman"/>
-          <w:b/>
-          <w:bCs/>
-          <w:sz w:val="24"/>
-          <w:szCs w:val="24"/>
-        </w:rPr>
-        <w:t>:</w:t>
-      </w:r>
-    </w:p>
-    <w:p>
-      <w:pPr>
-        <w:jc w:val="both"/>
-        <w:rPr>
-          <w:rFonts w:ascii="Times New Roman" w:hAnsi="Times New Roman" w:cs="Times New Roman"/>
-          <w:sz w:val="24"/>
-          <w:szCs w:val="24"/>
-        </w:rPr>
-      </w:pPr>
-      <w:r>
-        <w:rPr>
-          <w:rFonts w:ascii="Times New Roman" w:hAnsi="Times New Roman" w:cs="Times New Roman"/>
-          <w:sz w:val="24"/>
-          <w:szCs w:val="24"/>
-        </w:rPr>
-        <w:t>Área:</w:t>
-      </w:r>
-      <w:r>
-        <w:rPr>
-          <w:rFonts w:ascii="Times New Roman" w:hAnsi="Times New Roman" w:cs="Times New Roman"/>
-          <w:sz w:val="24"/>
-          <w:szCs w:val="24"/>
-        </w:rPr>
-        <w:t xml:space="preserve"> 9,66 m² (6 m² + 3,66 m²)</w:t>
-      </w:r>
-    </w:p>
-    <w:p>
-      <w:pPr>
-        <w:jc w:val="both"/>
-        <w:rPr>
-          <w:rFonts w:ascii="Times New Roman" w:hAnsi="Times New Roman" w:cs="Times New Roman"/>
-          <w:sz w:val="24"/>
-          <w:szCs w:val="24"/>
-        </w:rPr>
-      </w:pPr>
-      <w:r>
-        <w:rPr>
-          <w:rFonts w:ascii="Times New Roman" w:hAnsi="Times New Roman" w:cs="Times New Roman"/>
-          <w:sz w:val="24"/>
-          <w:szCs w:val="24"/>
-        </w:rPr>
-        <w:t>Carga:</w:t>
-      </w:r>
-      <w:r>
-        <w:rPr>
-          <w:rFonts w:ascii="Times New Roman" w:hAnsi="Times New Roman" w:cs="Times New Roman"/>
-          <w:sz w:val="24"/>
-          <w:szCs w:val="24"/>
-        </w:rPr>
-        <w:t xml:space="preserve"> 100 VA + 0 VA = 100 VA</w:t>
-      </w:r>
-    </w:p>
-    <w:p>
-      <w:pPr>
-        <w:rPr>
-          <w:rFonts w:ascii="Times New Roman" w:hAnsi="Times New Roman" w:cs="Times New Roman"/>
-          <w:sz w:val="24"/>
-          <w:szCs w:val="24"/>
-        </w:rPr>
-      </w:pPr>
-    </w:p>
-    <w:p>
-      <w:pPr>
-        <w:pStyle w:val="NormalWeb"/>
-        <w:spacing w:before="0" w:beforeAutospacing="0" w:after="0" w:afterAutospacing="0"/>
-      </w:pPr>
-      <w:r>
-        <w:rPr>
-          <w:rFonts w:ascii="Arial" w:hAnsi="Arial" w:cs="Arial"/>
-          <w:b/>
-          <w:bCs/>
-          <w:color w:val="000000"/>
-        </w:rPr>
-        <w:t>Tomadas de uso geral:</w:t>
-      </w:r>
-    </w:p>
-    <w:p>
-      <w:pPr>
-        <w:pStyle w:val="NormalWeb"/>
-        <w:spacing w:before="0" w:beforeAutospacing="0" w:after="0" w:afterAutospacing="0"/>
-      </w:pPr>
-    </w:p>
-    <w:p>
-      <w:pPr>
-        <w:pStyle w:val="NormalWeb"/>
-        <w:spacing w:before="0" w:beforeAutospacing="0" w:after="0" w:afterAutospacing="0"/>
-      </w:pPr>
-      <w:r>
-        <w:rPr>
-          <w:rFonts w:ascii="Arial" w:hAnsi="Arial" w:cs="Arial"/>
-          <w:color w:val="000000"/>
-        </w:rPr>
-        <w:t>Para a previsão de carga de tomadas de uso geral, de acordo com a NBR 5410/2004:</w:t>
-      </w:r>
-    </w:p>
-    <w:p>
-      <w:pPr>
-        <w:jc w:val="both"/>
-        <w:rPr>
-          <w:rFonts w:ascii="Times New Roman" w:hAnsi="Times New Roman" w:cs="Times New Roman"/>
-          <w:sz w:val="24"/>
-          <w:szCs w:val="24"/>
-        </w:rPr>
-      </w:pPr>
-      <w:r>
-        <w:rPr>
-          <w:rFonts w:ascii="Times New Roman" w:hAnsi="Times New Roman" w:cs="Times New Roman"/>
-          <w:sz w:val="24"/>
-          <w:szCs w:val="24"/>
-        </w:rPr>
-        <w:br w:type="page"/>
-      </w:r>
-    </w:p>
-    <w:p>
-      <w:pPr>
-        <w:jc w:val="both"/>
-        <w:rPr>
-          <w:rFonts w:ascii="Times New Roman" w:hAnsi="Times New Roman" w:cs="Times New Roman"/>
-          <w:b/>
-          <w:bCs/>
-          <w:sz w:val="24"/>
-          <w:szCs w:val="24"/>
-        </w:rPr>
-      </w:pPr>
-      <w:r>
-        <w:rPr>
-          <w:rFonts w:ascii="Times New Roman" w:hAnsi="Times New Roman" w:cs="Times New Roman"/>
-          <w:b/>
-          <w:bCs/>
-          <w:sz w:val="24"/>
-          <w:szCs w:val="24"/>
-        </w:rPr>
-        <w:lastRenderedPageBreak/>
-        <w:t>Referências:</w:t>
-      </w:r>
-    </w:p>
-    <w:p>
-      <w:pPr>
-        <w:jc w:val="both"/>
-        <w:rPr>
-          <w:rFonts w:ascii="Times New Roman" w:hAnsi="Times New Roman" w:cs="Times New Roman"/>
-          <w:sz w:val="24"/>
-          <w:szCs w:val="24"/>
-        </w:rPr>
-      </w:pPr>
-    </w:p>
-    <w:p>
-      <w:pPr>
-        <w:jc w:val="both"/>
-        <w:rPr>
-          <w:rFonts w:ascii="Times New Roman" w:hAnsi="Times New Roman" w:cs="Times New Roman"/>
-          <w:b/>
-          <w:bCs/>
-          <w:sz w:val="24"/>
-          <w:szCs w:val="24"/>
-        </w:rPr>
-      </w:pPr>
-      <w:r>
-        <w:rPr>
-          <w:rFonts w:ascii="Times New Roman" w:hAnsi="Times New Roman" w:cs="Times New Roman"/>
-          <w:b/>
-          <w:bCs/>
-          <w:sz w:val="24"/>
-          <w:szCs w:val="24"/>
-        </w:rPr>
-        <w:t>Figura 1: Área sem identificação na planta</w:t>
-      </w:r>
-    </w:p>
-    <w:p>
-      <w:pPr>
-        <w:jc w:val="both"/>
-        <w:rPr>
-          <w:rFonts w:ascii="Times New Roman" w:hAnsi="Times New Roman" w:cs="Times New Roman"/>
-          <w:b/>
-          <w:bCs/>
-          <w:sz w:val="24"/>
-          <w:szCs w:val="24"/>
-        </w:rPr>
-      </w:pPr>
-      <w:r>
-        <w:rPr>
-          <w:rFonts w:ascii="Times New Roman" w:hAnsi="Times New Roman" w:cs="Times New Roman"/>
-          <w:b/>
-          <w:bCs/>
-          <w:noProof/>
-          <w:sz w:val="24"/>
-          <w:szCs w:val="24"/>
-        </w:rPr>
-        <w:drawing>
-          <wp:inline distT="0" distB="0" distL="0" distR="0" wp14:anchorId="1BECC094" wp14:editId="3D391FA7">
-            <wp:extent cx="5040000" cy="2520000"/>
-            <wp:effectExtent l="76200" t="76200" r="141605" b="128270"/>
-            <wp:docPr id="1" name="Imagem 1"/>
-            <wp:cNvGraphicFramePr>
-              <a:graphicFrameLocks xmlns:a="http://schemas.openxmlformats.org/drawingml/2006/main"/>
-            </wp:cNvGraphicFramePr>
-            <a:graphic xmlns:a="http://schemas.openxmlformats.org/drawingml/2006/main">
-              <a:graphicData uri="http://schemas.openxmlformats.org/drawingml/2006/picture">
-                <pic:pic xmlns:pic="http://schemas.openxmlformats.org/drawingml/2006/picture">
-                  <pic:nvPicPr>
-                    <pic:cNvPr id="1" name="Imagem 1"/>
-                    <pic:cNvPicPr preferRelativeResize="0"/>
-                  </pic:nvPicPr>
-                  <pic:blipFill>
-                    <a:blip r:embed="rId4">
-                      <a:extLst>
-                        <a:ext uri="{28A0092B-C50C-407E-A947-70E740481C1C}">
-                          <a14:useLocalDpi xmlns:a14="http://schemas.microsoft.com/office/drawing/2010/main" val="0"/>
-                        </a:ext>
-                      </a:extLst>
-                    </a:blip>
-                    <a:stretch>
-                      <a:fillRect/>
-                    </a:stretch>
-                  </pic:blipFill>
-                  <pic:spPr>
-                    <a:xfrm>
-                      <a:off x="0" y="0"/>
-                      <a:ext cx="5040000" cy="2520000"/>
-                    </a:xfrm>
-                    <a:prstGeom prst="rect">
-                      <a:avLst/>
-                    </a:prstGeom>
-                    <a:ln w="38100" cap="sq">
-                      <a:solidFill>
-                        <a:srgbClr val="000000"/>
-                      </a:solidFill>
-                      <a:prstDash val="solid"/>
-                      <a:miter lim="800000"/>
-                    </a:ln>
-                    <a:effectLst>
-                      <a:outerShdw blurRad="50800" dist="38100" dir="2700000" algn="tl" rotWithShape="0">
-                        <a:srgbClr val="000000">
-                          <a:alpha val="43000"/>
-                        </a:srgbClr>
-                      </a:outerShdw>
-                    </a:effectLst>
-                  </pic:spPr>
-                </pic:pic>
-              </a:graphicData>
-            </a:graphic>
-          </wp:inline>
-        </w:drawing>
-      </w:r>
+          <w:rFonts w:ascii="Times New Roman" w:eastAsia="Times New Roman" w:hAnsi="Times New Roman" w:cs="Times New Roman"/>
+          <w:kern w:val="0"/>
+          <w:sz w:val="24"/>
+          <w:szCs w:val="24"/>
+          <w:lang w:eastAsia="pt-BR"/>
+          <w14:ligatures w14:val="none"/>
+        </w:rPr>
+        <w:t>Fonte: Norma Tec. Ed. Coletivas / EDP Escelsa</w:t>
+      </w:r>
+      <w:r>
+        <w:rPr>
+          <w:rFonts w:ascii="Times New Roman" w:eastAsia="Times New Roman" w:hAnsi="Times New Roman" w:cs="Times New Roman"/>
+          <w:kern w:val="0"/>
+          <w:sz w:val="24"/>
+          <w:szCs w:val="24"/>
+          <w:lang w:eastAsia="pt-BR"/>
+          <w14:ligatures w14:val="none"/>
+        </w:rPr>
+        <w:t>.</w:t>
+      </w:r>
+    </w:p>
+    <w:p>
+      <w:pPr>
+        <w:rPr>
+          <w:rFonts w:ascii="Times New Roman" w:eastAsia="Times New Roman" w:hAnsi="Times New Roman" w:cs="Times New Roman"/>
+          <w:kern w:val="0"/>
+          <w:sz w:val="24"/>
+          <w:szCs w:val="24"/>
+          <w:lang w:eastAsia="pt-BR"/>
+          <w14:ligatures w14:val="none"/>
+        </w:rPr>
+      </w:pPr>
+    </w:p>
+    <w:p>
+      <w:pPr>
+        <w:rPr>
+          <w:rFonts w:ascii="Times New Roman" w:eastAsia="Times New Roman" w:hAnsi="Times New Roman" w:cs="Times New Roman"/>
+          <w:kern w:val="0"/>
+          <w:sz w:val="24"/>
+          <w:szCs w:val="24"/>
+          <w:lang w:eastAsia="pt-BR"/>
+          <w14:ligatures w14:val="none"/>
+        </w:rPr>
+      </w:pPr>
+      <w:r>
+        <w:rPr>
+          <w:rFonts w:ascii="Times New Roman" w:eastAsia="Times New Roman" w:hAnsi="Times New Roman" w:cs="Times New Roman"/>
+          <w:kern w:val="0"/>
+          <w:sz w:val="24"/>
+          <w:szCs w:val="24"/>
+          <w:lang w:eastAsia="pt-BR"/>
+          <w14:ligatures w14:val="none"/>
+        </w:rPr>
+        <w:t xml:space="preserve">[2]: </w:t>
+      </w:r>
+      <w:hyperlink r:id="rId8" w:history="1">
+        <w:r>
+          <w:rPr>
+            <w:rStyle w:val="Hyperlink"/>
+            <w:rFonts w:ascii="Times New Roman" w:eastAsia="Times New Roman" w:hAnsi="Times New Roman" w:cs="Times New Roman"/>
+            <w:kern w:val="0"/>
+            <w:sz w:val="24"/>
+            <w:szCs w:val="24"/>
+            <w:lang w:eastAsia="pt-BR"/>
+            <w14:ligatures w14:val="none"/>
+          </w:rPr>
+          <w:t>https://www.weg.net/catalog/weg/BR/pt/Motores-El%C3%A9tricos/Monof%C3%A1sico/Bombas/Jet-Pump-IP21/Jet-Pump-com-Flange-Incorporada/Motor-para-Bomba-0-5-cv-2P-48Y-1F-110-127-220-254-V-60-Hz-IC01---ODP---Com-p%C3%A9s/p/15208243</w:t>
+        </w:r>
+      </w:hyperlink>
+    </w:p>
+    <w:p>
+      <w:pPr>
+        <w:rPr>
+          <w:rFonts w:ascii="Times New Roman" w:eastAsia="Times New Roman" w:hAnsi="Times New Roman" w:cs="Times New Roman"/>
+          <w:kern w:val="0"/>
+          <w:sz w:val="24"/>
+          <w:szCs w:val="24"/>
+          <w:lang w:eastAsia="pt-BR"/>
+          <w14:ligatures w14:val="none"/>
+        </w:rPr>
+      </w:pPr>
+    </w:p>
+    <w:p>
+      <w:pPr>
+        <w:rPr>
+          <w:rFonts w:ascii="Times New Roman" w:eastAsia="Times New Roman" w:hAnsi="Times New Roman" w:cs="Times New Roman"/>
+          <w:kern w:val="0"/>
+          <w:sz w:val="24"/>
+          <w:szCs w:val="24"/>
+          <w:lang w:eastAsia="pt-BR"/>
+          <w14:ligatures w14:val="none"/>
+        </w:rPr>
+      </w:pPr>
+      <w:r>
+        <w:rPr>
+          <w:rFonts w:ascii="Times New Roman" w:eastAsia="Times New Roman" w:hAnsi="Times New Roman" w:cs="Times New Roman"/>
+          <w:kern w:val="0"/>
+          <w:sz w:val="24"/>
+          <w:szCs w:val="24"/>
+          <w:lang w:eastAsia="pt-BR"/>
+          <w14:ligatures w14:val="none"/>
+        </w:rPr>
+        <w:t xml:space="preserve">[3]: </w:t>
+      </w:r>
+      <w:hyperlink r:id="rId9" w:anchor="searchVariation=MLB16076911&amp;position=4&amp;search_layout=grid&amp;type=product&amp;tracking_id=f341045a-9178-4b90-9683-dbd697d61995" w:history="1">
+        <w:r>
+          <w:rPr>
+            <w:rStyle w:val="Hyperlink"/>
+            <w:rFonts w:ascii="Times New Roman" w:eastAsia="Times New Roman" w:hAnsi="Times New Roman" w:cs="Times New Roman"/>
+            <w:kern w:val="0"/>
+            <w:sz w:val="24"/>
+            <w:szCs w:val="24"/>
+            <w:lang w:eastAsia="pt-BR"/>
+            <w14:ligatures w14:val="none"/>
+          </w:rPr>
+          <w:t>https://www.mercadolivre.com.br/motor-do-porto-residencial-seg-solo-ch-600-220v-cor-verde/p/MLB16076911?pdp_filters=category:MLB33447#searchVariation=MLB16076911&amp;position=4&amp;search_layout=grid&amp;type=product&amp;tracking_id=f341045a-9178-4b90-9683-dbd697d61995</w:t>
+        </w:r>
+      </w:hyperlink>
+    </w:p>
+    <w:p>
+      <w:pPr>
+        <w:rPr>
+          <w:rFonts w:ascii="Times New Roman" w:eastAsia="Times New Roman" w:hAnsi="Times New Roman" w:cs="Times New Roman"/>
+          <w:kern w:val="0"/>
+          <w:sz w:val="24"/>
+          <w:szCs w:val="24"/>
+          <w:lang w:eastAsia="pt-BR"/>
+          <w14:ligatures w14:val="none"/>
+        </w:rPr>
+      </w:pPr>
     </w:p>
     <w:sectPr>
       <w:pgSz w:w="11906" w:h="16838"/>
@@ -2686,6 +4747,72 @@
     </w:sectPr>
   </w:body>
 </w:document>
+</file>
+
+<file path=word/comments.xml><?xml version="1.0" encoding="utf-8"?>
+<w:comments xmlns:wpc="http://schemas.microsoft.com/office/word/2010/wordprocessingCanvas" xmlns:cx="http://schemas.microsoft.com/office/drawing/2014/chartex" xmlns:cx1="http://schemas.microsoft.com/office/drawing/2015/9/8/chartex" xmlns:cx2="http://schemas.microsoft.com/office/drawing/2015/10/21/chartex" xmlns:cx3="http://schemas.microsoft.com/office/drawing/2016/5/9/chartex" xmlns:cx4="http://schemas.microsoft.com/office/drawing/2016/5/10/chartex" xmlns:cx5="http://schemas.microsoft.com/office/drawing/2016/5/11/chartex" xmlns:cx6="http://schemas.microsoft.com/office/drawing/2016/5/12/chartex" xmlns:cx7="http://schemas.microsoft.com/office/drawing/2016/5/13/chartex" xmlns:cx8="http://schemas.microsoft.com/office/drawing/2016/5/14/chartex" xmlns:mc="http://schemas.openxmlformats.org/markup-compatibility/2006" xmlns:aink="http://schemas.microsoft.com/office/drawing/2016/ink" xmlns:am3d="http://schemas.microsoft.com/office/drawing/2017/model3d" xmlns:o="urn:schemas-microsoft-com:office:office" xmlns:oel="http://schemas.microsoft.com/office/2019/extlst" xmlns:r="http://schemas.openxmlformats.org/officeDocument/2006/relationships" xmlns:m="http://schemas.openxmlformats.org/officeDocument/2006/math" xmlns:v="urn:schemas-microsoft-com:vml" xmlns:wp14="http://schemas.microsoft.com/office/word/2010/wordprocessingDrawing" xmlns:wp="http://schemas.openxmlformats.org/drawingml/2006/wordprocessingDrawing" xmlns:w10="urn:schemas-microsoft-com:office:word" xmlns:w="http://schemas.openxmlformats.org/wordprocessingml/2006/main" xmlns:w14="http://schemas.microsoft.com/office/word/2010/wordml" xmlns:w15="http://schemas.microsoft.com/office/word/2012/wordml" xmlns:w16cex="http://schemas.microsoft.com/office/word/2018/wordml/cex" xmlns:w16cid="http://schemas.microsoft.com/office/word/2016/wordml/cid" xmlns:w16="http://schemas.microsoft.com/office/word/2018/wordml" xmlns:w16du="http://schemas.microsoft.com/office/word/2023/wordml/word16du" xmlns:w16sdtdh="http://schemas.microsoft.com/office/word/2020/wordml/sdtdatahash" xmlns:w16se="http://schemas.microsoft.com/office/word/2015/wordml/symex" xmlns:wpg="http://schemas.microsoft.com/office/word/2010/wordprocessingGroup" xmlns:wpi="http://schemas.microsoft.com/office/word/2010/wordprocessingInk" xmlns:wne="http://schemas.microsoft.com/office/word/2006/wordml" xmlns:wps="http://schemas.microsoft.com/office/word/2010/wordprocessingShape" mc:Ignorable="w14 w15 w16se w16cid w16 w16cex w16sdtdh wp14">
+  <w:comment w:id="0" w:author="Ramon R Morello" w:date="2023-04-21T16:34:00Z" w:initials="RRM">
+    <w:p>
+      <w:pPr>
+        <w:pStyle w:val="Textodecomentrio"/>
+      </w:pPr>
+      <w:r>
+        <w:rPr>
+          <w:rStyle w:val="Refdecomentrio"/>
+        </w:rPr>
+        <w:annotationRef/>
+      </w:r>
+      <w:r>
+        <w:t>Devemos?</w:t>
+      </w:r>
+    </w:p>
+  </w:comment>
+  <w:comment w:id="1" w:author="Ramon R Morello" w:date="2023-04-21T17:37:00Z" w:initials="RRM">
+    <w:p>
+      <w:pPr>
+        <w:pStyle w:val="Textodecomentrio"/>
+      </w:pPr>
+      <w:r>
+        <w:rPr>
+          <w:rStyle w:val="Refdecomentrio"/>
+        </w:rPr>
+        <w:annotationRef/>
+      </w:r>
+      <w:r>
+        <w:t>Fazer referências corretas</w:t>
+      </w:r>
+    </w:p>
+  </w:comment>
+</w:comments>
+</file>
+
+<file path=word/commentsExtended.xml><?xml version="1.0" encoding="utf-8"?>
+<w15:commentsEx xmlns:wpc="http://schemas.microsoft.com/office/word/2010/wordprocessingCanvas" xmlns:cx="http://schemas.microsoft.com/office/drawing/2014/chartex" xmlns:cx1="http://schemas.microsoft.com/office/drawing/2015/9/8/chartex" xmlns:cx2="http://schemas.microsoft.com/office/drawing/2015/10/21/chartex" xmlns:cx3="http://schemas.microsoft.com/office/drawing/2016/5/9/chartex" xmlns:cx4="http://schemas.microsoft.com/office/drawing/2016/5/10/chartex" xmlns:cx5="http://schemas.microsoft.com/office/drawing/2016/5/11/chartex" xmlns:cx6="http://schemas.microsoft.com/office/drawing/2016/5/12/chartex" xmlns:cx7="http://schemas.microsoft.com/office/drawing/2016/5/13/chartex" xmlns:cx8="http://schemas.microsoft.com/office/drawing/2016/5/14/chartex" xmlns:mc="http://schemas.openxmlformats.org/markup-compatibility/2006" xmlns:aink="http://schemas.microsoft.com/office/drawing/2016/ink" xmlns:am3d="http://schemas.microsoft.com/office/drawing/2017/model3d" xmlns:o="urn:schemas-microsoft-com:office:office" xmlns:oel="http://schemas.microsoft.com/office/2019/extlst" xmlns:r="http://schemas.openxmlformats.org/officeDocument/2006/relationships" xmlns:m="http://schemas.openxmlformats.org/officeDocument/2006/math" xmlns:v="urn:schemas-microsoft-com:vml" xmlns:wp14="http://schemas.microsoft.com/office/word/2010/wordprocessingDrawing" xmlns:wp="http://schemas.openxmlformats.org/drawingml/2006/wordprocessingDrawing" xmlns:w10="urn:schemas-microsoft-com:office:word" xmlns:w="http://schemas.openxmlformats.org/wordprocessingml/2006/main" xmlns:w14="http://schemas.microsoft.com/office/word/2010/wordml" xmlns:w15="http://schemas.microsoft.com/office/word/2012/wordml" xmlns:w16cex="http://schemas.microsoft.com/office/word/2018/wordml/cex" xmlns:w16cid="http://schemas.microsoft.com/office/word/2016/wordml/cid" xmlns:w16="http://schemas.microsoft.com/office/word/2018/wordml" xmlns:w16du="http://schemas.microsoft.com/office/word/2023/wordml/word16du" xmlns:w16sdtdh="http://schemas.microsoft.com/office/word/2020/wordml/sdtdatahash" xmlns:w16se="http://schemas.microsoft.com/office/word/2015/wordml/symex" xmlns:wpg="http://schemas.microsoft.com/office/word/2010/wordprocessingGroup" xmlns:wpi="http://schemas.microsoft.com/office/word/2010/wordprocessingInk" xmlns:wne="http://schemas.microsoft.com/office/word/2006/wordml" xmlns:wps="http://schemas.microsoft.com/office/word/2010/wordprocessingShape" mc:Ignorable="w14 w15 w16se w16cid w16 w16cex w16sdtdh wp14">
+  <w15:commentEx w15:paraId="4867FB9B" w15:done="0"/>
+  <w15:commentEx w15:paraId="7648100C" w15:done="0"/>
+</w15:commentsEx>
+</file>
+
+<file path=word/commentsExtensible.xml><?xml version="1.0" encoding="utf-8"?>
+<w16cex:commentsExtensible xmlns:wpc="http://schemas.microsoft.com/office/word/2010/wordprocessingCanvas" xmlns:cx="http://schemas.microsoft.com/office/drawing/2014/chartex" xmlns:cx1="http://schemas.microsoft.com/office/drawing/2015/9/8/chartex" xmlns:cx2="http://schemas.microsoft.com/office/drawing/2015/10/21/chartex" xmlns:cx3="http://schemas.microsoft.com/office/drawing/2016/5/9/chartex" xmlns:cx4="http://schemas.microsoft.com/office/drawing/2016/5/10/chartex" xmlns:cx5="http://schemas.microsoft.com/office/drawing/2016/5/11/chartex" xmlns:cx6="http://schemas.microsoft.com/office/drawing/2016/5/12/chartex" xmlns:cx7="http://schemas.microsoft.com/office/drawing/2016/5/13/chartex" xmlns:cx8="http://schemas.microsoft.com/office/drawing/2016/5/14/chartex" xmlns:mc="http://schemas.openxmlformats.org/markup-compatibility/2006" xmlns:aink="http://schemas.microsoft.com/office/drawing/2016/ink" xmlns:am3d="http://schemas.microsoft.com/office/drawing/2017/model3d" xmlns:o="urn:schemas-microsoft-com:office:office" xmlns:oel="http://schemas.microsoft.com/office/2019/extlst" xmlns:r="http://schemas.openxmlformats.org/officeDocument/2006/relationships" xmlns:m="http://schemas.openxmlformats.org/officeDocument/2006/math" xmlns:v="urn:schemas-microsoft-com:vml" xmlns:wp14="http://schemas.microsoft.com/office/word/2010/wordprocessingDrawing" xmlns:wp="http://schemas.openxmlformats.org/drawingml/2006/wordprocessingDrawing" xmlns:w10="urn:schemas-microsoft-com:office:word" xmlns:w="http://schemas.openxmlformats.org/wordprocessingml/2006/main" xmlns:w14="http://schemas.microsoft.com/office/word/2010/wordml" xmlns:w15="http://schemas.microsoft.com/office/word/2012/wordml" xmlns:w16cex="http://schemas.microsoft.com/office/word/2018/wordml/cex" xmlns:w16cid="http://schemas.microsoft.com/office/word/2016/wordml/cid" xmlns:w16="http://schemas.microsoft.com/office/word/2018/wordml" xmlns:w16du="http://schemas.microsoft.com/office/word/2023/wordml/word16du" xmlns:w16sdtdh="http://schemas.microsoft.com/office/word/2020/wordml/sdtdatahash" xmlns:w16se="http://schemas.microsoft.com/office/word/2015/wordml/symex" xmlns:wpg="http://schemas.microsoft.com/office/word/2010/wordprocessingGroup" xmlns:wpi="http://schemas.microsoft.com/office/word/2010/wordprocessingInk" xmlns:wne="http://schemas.microsoft.com/office/word/2006/wordml" xmlns:wps="http://schemas.microsoft.com/office/word/2010/wordprocessingShape" mc:Ignorable="w14 w15 w16se w16cid w16 w16cex w16sdtdh wp14">
+  <w16cex:commentExtensible w16cex:durableId="27ED3996" w16cex:dateUtc="2023-04-21T19:34:00Z"/>
+  <w16cex:commentExtensible w16cex:durableId="27ED4868" w16cex:dateUtc="2023-04-21T20:37:00Z"/>
+</w16cex:commentsExtensible>
+</file>
+
+<file path=word/commentsIds.xml><?xml version="1.0" encoding="utf-8"?>
+<w16cid:commentsIds xmlns:wpc="http://schemas.microsoft.com/office/word/2010/wordprocessingCanvas" xmlns:cx="http://schemas.microsoft.com/office/drawing/2014/chartex" xmlns:cx1="http://schemas.microsoft.com/office/drawing/2015/9/8/chartex" xmlns:cx2="http://schemas.microsoft.com/office/drawing/2015/10/21/chartex" xmlns:cx3="http://schemas.microsoft.com/office/drawing/2016/5/9/chartex" xmlns:cx4="http://schemas.microsoft.com/office/drawing/2016/5/10/chartex" xmlns:cx5="http://schemas.microsoft.com/office/drawing/2016/5/11/chartex" xmlns:cx6="http://schemas.microsoft.com/office/drawing/2016/5/12/chartex" xmlns:cx7="http://schemas.microsoft.com/office/drawing/2016/5/13/chartex" xmlns:cx8="http://schemas.microsoft.com/office/drawing/2016/5/14/chartex" xmlns:mc="http://schemas.openxmlformats.org/markup-compatibility/2006" xmlns:aink="http://schemas.microsoft.com/office/drawing/2016/ink" xmlns:am3d="http://schemas.microsoft.com/office/drawing/2017/model3d" xmlns:o="urn:schemas-microsoft-com:office:office" xmlns:oel="http://schemas.microsoft.com/office/2019/extlst" xmlns:r="http://schemas.openxmlformats.org/officeDocument/2006/relationships" xmlns:m="http://schemas.openxmlformats.org/officeDocument/2006/math" xmlns:v="urn:schemas-microsoft-com:vml" xmlns:wp14="http://schemas.microsoft.com/office/word/2010/wordprocessingDrawing" xmlns:wp="http://schemas.openxmlformats.org/drawingml/2006/wordprocessingDrawing" xmlns:w10="urn:schemas-microsoft-com:office:word" xmlns:w="http://schemas.openxmlformats.org/wordprocessingml/2006/main" xmlns:w14="http://schemas.microsoft.com/office/word/2010/wordml" xmlns:w15="http://schemas.microsoft.com/office/word/2012/wordml" xmlns:w16cex="http://schemas.microsoft.com/office/word/2018/wordml/cex" xmlns:w16cid="http://schemas.microsoft.com/office/word/2016/wordml/cid" xmlns:w16="http://schemas.microsoft.com/office/word/2018/wordml" xmlns:w16du="http://schemas.microsoft.com/office/word/2023/wordml/word16du" xmlns:w16sdtdh="http://schemas.microsoft.com/office/word/2020/wordml/sdtdatahash" xmlns:w16se="http://schemas.microsoft.com/office/word/2015/wordml/symex" xmlns:wpg="http://schemas.microsoft.com/office/word/2010/wordprocessingGroup" xmlns:wpi="http://schemas.microsoft.com/office/word/2010/wordprocessingInk" xmlns:wne="http://schemas.microsoft.com/office/word/2006/wordml" xmlns:wps="http://schemas.microsoft.com/office/word/2010/wordprocessingShape" mc:Ignorable="w14 w15 w16se w16cid w16 w16cex w16sdtdh wp14">
+  <w16cid:commentId w16cid:paraId="4867FB9B" w16cid:durableId="27ED3996"/>
+  <w16cid:commentId w16cid:paraId="7648100C" w16cid:durableId="27ED4868"/>
+</w16cid:commentsIds>
+</file>
+
+<file path=word/people.xml><?xml version="1.0" encoding="utf-8"?>
+<w15:people xmlns:wpc="http://schemas.microsoft.com/office/word/2010/wordprocessingCanvas" xmlns:cx="http://schemas.microsoft.com/office/drawing/2014/chartex" xmlns:cx1="http://schemas.microsoft.com/office/drawing/2015/9/8/chartex" xmlns:cx2="http://schemas.microsoft.com/office/drawing/2015/10/21/chartex" xmlns:cx3="http://schemas.microsoft.com/office/drawing/2016/5/9/chartex" xmlns:cx4="http://schemas.microsoft.com/office/drawing/2016/5/10/chartex" xmlns:cx5="http://schemas.microsoft.com/office/drawing/2016/5/11/chartex" xmlns:cx6="http://schemas.microsoft.com/office/drawing/2016/5/12/chartex" xmlns:cx7="http://schemas.microsoft.com/office/drawing/2016/5/13/chartex" xmlns:cx8="http://schemas.microsoft.com/office/drawing/2016/5/14/chartex" xmlns:mc="http://schemas.openxmlformats.org/markup-compatibility/2006" xmlns:aink="http://schemas.microsoft.com/office/drawing/2016/ink" xmlns:am3d="http://schemas.microsoft.com/office/drawing/2017/model3d" xmlns:o="urn:schemas-microsoft-com:office:office" xmlns:oel="http://schemas.microsoft.com/office/2019/extlst" xmlns:r="http://schemas.openxmlformats.org/officeDocument/2006/relationships" xmlns:m="http://schemas.openxmlformats.org/officeDocument/2006/math" xmlns:v="urn:schemas-microsoft-com:vml" xmlns:wp14="http://schemas.microsoft.com/office/word/2010/wordprocessingDrawing" xmlns:wp="http://schemas.openxmlformats.org/drawingml/2006/wordprocessingDrawing" xmlns:w10="urn:schemas-microsoft-com:office:word" xmlns:w="http://schemas.openxmlformats.org/wordprocessingml/2006/main" xmlns:w14="http://schemas.microsoft.com/office/word/2010/wordml" xmlns:w15="http://schemas.microsoft.com/office/word/2012/wordml" xmlns:w16cex="http://schemas.microsoft.com/office/word/2018/wordml/cex" xmlns:w16cid="http://schemas.microsoft.com/office/word/2016/wordml/cid" xmlns:w16="http://schemas.microsoft.com/office/word/2018/wordml" xmlns:w16du="http://schemas.microsoft.com/office/word/2023/wordml/word16du" xmlns:w16sdtdh="http://schemas.microsoft.com/office/word/2020/wordml/sdtdatahash" xmlns:w16se="http://schemas.microsoft.com/office/word/2015/wordml/symex" xmlns:wpg="http://schemas.microsoft.com/office/word/2010/wordprocessingGroup" xmlns:wpi="http://schemas.microsoft.com/office/word/2010/wordprocessingInk" xmlns:wne="http://schemas.microsoft.com/office/word/2006/wordml" xmlns:wps="http://schemas.microsoft.com/office/word/2010/wordprocessingShape" mc:Ignorable="w14 w15 w16se w16cid w16 w16cex w16sdtdh wp14">
+  <w15:person w15:author="Ramon R Morello">
+    <w15:presenceInfo w15:providerId="Windows Live" w15:userId="57bccbaa0c4cf122"/>
+  </w15:person>
+</w15:people>
 </file>
 
 <file path=word/styles.xml><?xml version="1.0" encoding="utf-8"?>
@@ -3134,6 +5261,102 @@
       <w14:ligatures w14:val="none"/>
     </w:rPr>
   </w:style>
+  <w:style w:type="character" w:customStyle="1" w:styleId="markedcontent">
+    <w:name w:val="markedcontent"/>
+    <w:basedOn w:val="Fontepargpadro"/>
+    <w:rsid w:val="00F80BC9"/>
+  </w:style>
+  <w:style w:type="character" w:styleId="Refdecomentrio">
+    <w:name w:val="annotation reference"/>
+    <w:basedOn w:val="Fontepargpadro"/>
+    <w:uiPriority w:val="99"/>
+    <w:semiHidden/>
+    <w:unhideWhenUsed/>
+    <w:rsid w:val="00A67C51"/>
+    <w:rPr>
+      <w:sz w:val="16"/>
+      <w:szCs w:val="16"/>
+    </w:rPr>
+  </w:style>
+  <w:style w:type="paragraph" w:styleId="Textodecomentrio">
+    <w:name w:val="annotation text"/>
+    <w:basedOn w:val="Normal"/>
+    <w:link w:val="TextodecomentrioChar"/>
+    <w:uiPriority w:val="99"/>
+    <w:semiHidden/>
+    <w:unhideWhenUsed/>
+    <w:rsid w:val="00A67C51"/>
+    <w:pPr>
+      <w:spacing w:line="240" w:lineRule="auto"/>
+    </w:pPr>
+    <w:rPr>
+      <w:sz w:val="20"/>
+      <w:szCs w:val="20"/>
+    </w:rPr>
+  </w:style>
+  <w:style w:type="character" w:customStyle="1" w:styleId="TextodecomentrioChar">
+    <w:name w:val="Texto de comentário Char"/>
+    <w:basedOn w:val="Fontepargpadro"/>
+    <w:link w:val="Textodecomentrio"/>
+    <w:uiPriority w:val="99"/>
+    <w:semiHidden/>
+    <w:rsid w:val="00A67C51"/>
+    <w:rPr>
+      <w:sz w:val="20"/>
+      <w:szCs w:val="20"/>
+    </w:rPr>
+  </w:style>
+  <w:style w:type="paragraph" w:styleId="Assuntodocomentrio">
+    <w:name w:val="annotation subject"/>
+    <w:basedOn w:val="Textodecomentrio"/>
+    <w:next w:val="Textodecomentrio"/>
+    <w:link w:val="AssuntodocomentrioChar"/>
+    <w:uiPriority w:val="99"/>
+    <w:semiHidden/>
+    <w:unhideWhenUsed/>
+    <w:rsid w:val="00A67C51"/>
+    <w:rPr>
+      <w:b/>
+      <w:bCs/>
+    </w:rPr>
+  </w:style>
+  <w:style w:type="character" w:customStyle="1" w:styleId="AssuntodocomentrioChar">
+    <w:name w:val="Assunto do comentário Char"/>
+    <w:basedOn w:val="TextodecomentrioChar"/>
+    <w:link w:val="Assuntodocomentrio"/>
+    <w:uiPriority w:val="99"/>
+    <w:semiHidden/>
+    <w:rsid w:val="00A67C51"/>
+    <w:rPr>
+      <w:b/>
+      <w:bCs/>
+      <w:sz w:val="20"/>
+      <w:szCs w:val="20"/>
+    </w:rPr>
+  </w:style>
+  <w:style w:type="character" w:styleId="Hyperlink">
+    <w:name w:val="Hyperlink"/>
+    <w:basedOn w:val="Fontepargpadro"/>
+    <w:uiPriority w:val="99"/>
+    <w:unhideWhenUsed/>
+    <w:rsid w:val="001524A4"/>
+    <w:rPr>
+      <w:color w:val="0563C1" w:themeColor="hyperlink"/>
+      <w:u w:val="single"/>
+    </w:rPr>
+  </w:style>
+  <w:style w:type="character" w:styleId="MenoPendente">
+    <w:name w:val="Unresolved Mention"/>
+    <w:basedOn w:val="Fontepargpadro"/>
+    <w:uiPriority w:val="99"/>
+    <w:semiHidden/>
+    <w:unhideWhenUsed/>
+    <w:rsid w:val="001524A4"/>
+    <w:rPr>
+      <w:color w:val="605E5C"/>
+      <w:shd w:val="clear" w:color="auto" w:fill="E1DFDD"/>
+    </w:rPr>
+  </w:style>
 </w:styles>
 </file>
 

</xml_diff>

<commit_message>
identificado área de lazer
- identificado que área de lazer será tampada.

- falta por lâmpadas na área de lazer e tomadas.

- e diminuir o tamanho das lâmpadas.
</commit_message>
<xml_diff>
--- a/Calculos explicitos - Memorial de calculo.docx
+++ b/Calculos explicitos - Memorial de calculo.docx
@@ -189,7 +189,47 @@
           <w:sz w:val="24"/>
           <w:szCs w:val="24"/>
         </w:rPr>
-        <w:t>de lazer e corredor frontal:</w:t>
+        <w:t>de lazer e corredor frontal</w:t>
+      </w:r>
+      <w:r>
+        <w:rPr>
+          <w:rFonts w:ascii="Times New Roman" w:hAnsi="Times New Roman" w:cs="Times New Roman"/>
+          <w:b/>
+          <w:bCs/>
+          <w:sz w:val="24"/>
+          <w:szCs w:val="24"/>
+        </w:rPr>
+        <w:t xml:space="preserve"> (</w:t>
+      </w:r>
+      <w:r>
+        <w:rPr>
+          <w:rFonts w:ascii="Times New Roman" w:hAnsi="Times New Roman" w:cs="Times New Roman"/>
+          <w:b/>
+          <w:bCs/>
+          <w:sz w:val="24"/>
+          <w:szCs w:val="24"/>
+        </w:rPr>
+        <w:t>será considerado com área tampada</w:t>
+      </w:r>
+      <w:r>
+        <w:rPr>
+          <w:rFonts w:ascii="Times New Roman" w:hAnsi="Times New Roman" w:cs="Times New Roman"/>
+          <w:b/>
+          <w:bCs/>
+          <w:sz w:val="24"/>
+          <w:szCs w:val="24"/>
+        </w:rPr>
+        <w:t>)</w:t>
+      </w:r>
+      <w:r>
+        <w:rPr>
+          <w:rFonts w:ascii="Times New Roman" w:hAnsi="Times New Roman" w:cs="Times New Roman"/>
+          <w:b/>
+          <w:bCs/>
+          <w:sz w:val="24"/>
+          <w:szCs w:val="24"/>
+        </w:rPr>
+        <w:t>:</w:t>
       </w:r>
     </w:p>
     <w:p>
@@ -3119,11 +3159,24 @@
           <w:bCs/>
         </w:rPr>
       </w:pPr>
-      <w:r>
-        <w:rPr>
-          <w:b/>
-          <w:bCs/>
-        </w:rPr>
+    </w:p>
+    <w:p>
+      <w:pPr>
+        <w:pStyle w:val="NormalWeb"/>
+        <w:spacing w:before="0" w:beforeAutospacing="0" w:after="0" w:afterAutospacing="0"/>
+        <w:ind w:firstLine="708"/>
+        <w:jc w:val="both"/>
+        <w:rPr>
+          <w:b/>
+          <w:bCs/>
+        </w:rPr>
+      </w:pPr>
+      <w:r>
+        <w:rPr>
+          <w:b/>
+          <w:bCs/>
+        </w:rPr>
+        <w:lastRenderedPageBreak/>
         <w:t>Cozinha</w:t>
       </w:r>
       <w:r>
@@ -3142,7 +3195,6 @@
         <w:jc w:val="both"/>
       </w:pPr>
       <w:r>
-        <w:lastRenderedPageBreak/>
         <w:tab/>
         <w:t>Perímetro: 10,3 m (</w:t>
       </w:r>
@@ -3731,7 +3783,6 @@
           <w:b/>
           <w:bCs/>
         </w:rPr>
-        <w:lastRenderedPageBreak/>
         <w:t xml:space="preserve">Área de </w:t>
       </w:r>
       <w:r>
@@ -3739,7 +3790,35 @@
           <w:b/>
           <w:bCs/>
         </w:rPr>
-        <w:t>lazer e corredor frontal:</w:t>
+        <w:t>lazer e corredor frontal</w:t>
+      </w:r>
+      <w:r>
+        <w:rPr>
+          <w:b/>
+          <w:bCs/>
+        </w:rPr>
+        <w:t xml:space="preserve"> (</w:t>
+      </w:r>
+      <w:r>
+        <w:rPr>
+          <w:b/>
+          <w:bCs/>
+        </w:rPr>
+        <w:t>será considerado com área tampada</w:t>
+      </w:r>
+      <w:r>
+        <w:rPr>
+          <w:b/>
+          <w:bCs/>
+        </w:rPr>
+        <w:t>)</w:t>
+      </w:r>
+      <w:r>
+        <w:rPr>
+          <w:b/>
+          <w:bCs/>
+        </w:rPr>
+        <w:t>:</w:t>
       </w:r>
     </w:p>
     <w:p>
@@ -3841,7 +3920,13 @@
         <w:jc w:val="both"/>
       </w:pPr>
       <w:r>
-        <w:t>Tomadas: 2 de 600 VA e 2 de 100 VA</w:t>
+        <w:t xml:space="preserve">Tomadas: </w:t>
+      </w:r>
+      <w:r>
+        <w:t>1</w:t>
+      </w:r>
+      <w:r>
+        <w:t xml:space="preserve"> de 600 VA</w:t>
       </w:r>
     </w:p>
     <w:p>
@@ -3997,7 +4082,15 @@
         <w:jc w:val="both"/>
       </w:pPr>
       <w:r>
-        <w:t>(Fp = 0.64)</w:t>
+        <w:t>(</w:t>
+      </w:r>
+      <w:proofErr w:type="spellStart"/>
+      <w:r>
+        <w:t>Fp</w:t>
+      </w:r>
+      <w:proofErr w:type="spellEnd"/>
+      <w:r>
+        <w:t xml:space="preserve"> = 0.64)</w:t>
       </w:r>
       <w:r>
         <w:t xml:space="preserve"> [2]</w:t>
@@ -4121,7 +4214,15 @@
         <w:t>Máquina de lavar e secar roupa:</w:t>
       </w:r>
       <w:r>
-        <w:t xml:space="preserve"> 2100W/127V (Fp = 0.</w:t>
+        <w:t xml:space="preserve"> 2100W/127V (</w:t>
+      </w:r>
+      <w:proofErr w:type="spellStart"/>
+      <w:r>
+        <w:t>Fp</w:t>
+      </w:r>
+      <w:proofErr w:type="spellEnd"/>
+      <w:r>
+        <w:t xml:space="preserve"> = 0.</w:t>
       </w:r>
       <w:r>
         <w:t>8</w:t>
@@ -4288,7 +4389,22 @@
       </w:pPr>
       <w:r>
         <w:tab/>
-        <w:t xml:space="preserve">Microondas: 1620W/127V (Fp = 0.92 atrasado) → </w:t>
+      </w:r>
+      <w:proofErr w:type="spellStart"/>
+      <w:r>
+        <w:t>Microondas</w:t>
+      </w:r>
+      <w:proofErr w:type="spellEnd"/>
+      <w:r>
+        <w:t>: 1620W/127V (</w:t>
+      </w:r>
+      <w:proofErr w:type="spellStart"/>
+      <w:r>
+        <w:t>Fp</w:t>
+      </w:r>
+      <w:proofErr w:type="spellEnd"/>
+      <w:r>
+        <w:t xml:space="preserve"> = 0.92 atrasado) → </w:t>
       </w:r>
     </w:p>
     <w:p>
@@ -4430,7 +4546,6 @@
           <w:b/>
           <w:bCs/>
         </w:rPr>
-        <w:lastRenderedPageBreak/>
         <w:t>Quarto e suíte:</w:t>
       </w:r>
     </w:p>
@@ -4696,11 +4811,10 @@
           <w:lang w:eastAsia="pt-BR"/>
           <w14:ligatures w14:val="none"/>
         </w:rPr>
-        <w:t>, 2023. Disponível em [https://www.weg.net/catalog/weg/BR/pt/Motores-El%C3%A9tricos/Monof%C3%A1sico/Bombas/Jet-Pump-IP21/Jet-Pump-com-Flange-Incorporada/Motor-para-Bomba-0-5-cv-2P-48Y-1F-110-127-220-254-V-60-Hz-IC01---ODP---Com-p%C3%A9s/p/15208243]. Acesso em 22 abr 2022.</w:t>
-      </w:r>
-    </w:p>
-    <w:p>
-      <w:pPr>
+        <w:t xml:space="preserve">, 2023. Disponível em [https://www.weg.net/catalog/weg/BR/pt/Motores-El%C3%A9tricos/Monof%C3%A1sico/Bombas/Jet-Pump-IP21/Jet-Pump-com-Flange-Incorporada/Motor-para-Bomba-0-5-cv-2P-48Y-1F-110-127-220-254-V-60-Hz-IC01---ODP---Com-p%C3%A9s/p/15208243]. Acesso em 22 </w:t>
+      </w:r>
+      <w:proofErr w:type="spellStart"/>
+      <w:r>
         <w:rPr>
           <w:rFonts w:ascii="Times New Roman" w:eastAsia="Times New Roman" w:hAnsi="Times New Roman" w:cs="Times New Roman"/>
           <w:kern w:val="0"/>
@@ -4709,10 +4823,10 @@
           <w:lang w:eastAsia="pt-BR"/>
           <w14:ligatures w14:val="none"/>
         </w:rPr>
-      </w:pPr>
-    </w:p>
-    <w:p>
-      <w:pPr>
+        <w:t>abr</w:t>
+      </w:r>
+      <w:proofErr w:type="spellEnd"/>
+      <w:r>
         <w:rPr>
           <w:rFonts w:ascii="Times New Roman" w:eastAsia="Times New Roman" w:hAnsi="Times New Roman" w:cs="Times New Roman"/>
           <w:kern w:val="0"/>
@@ -4721,8 +4835,11 @@
           <w:lang w:eastAsia="pt-BR"/>
           <w14:ligatures w14:val="none"/>
         </w:rPr>
-      </w:pPr>
-      <w:r>
+        <w:t xml:space="preserve"> 2022.</w:t>
+      </w:r>
+    </w:p>
+    <w:p>
+      <w:pPr>
         <w:rPr>
           <w:rFonts w:ascii="Times New Roman" w:eastAsia="Times New Roman" w:hAnsi="Times New Roman" w:cs="Times New Roman"/>
           <w:kern w:val="0"/>
@@ -4731,12 +4848,10 @@
           <w:lang w:eastAsia="pt-BR"/>
           <w14:ligatures w14:val="none"/>
         </w:rPr>
-        <w:t>[3]:</w:t>
-      </w:r>
-      <w:r>
-        <w:t xml:space="preserve"> </w:t>
-      </w:r>
-      <w:r>
+      </w:pPr>
+    </w:p>
+    <w:p>
+      <w:pPr>
         <w:rPr>
           <w:rFonts w:ascii="Times New Roman" w:eastAsia="Times New Roman" w:hAnsi="Times New Roman" w:cs="Times New Roman"/>
           <w:kern w:val="0"/>
@@ -4745,20 +4860,20 @@
           <w:lang w:eastAsia="pt-BR"/>
           <w14:ligatures w14:val="none"/>
         </w:rPr>
-        <w:t xml:space="preserve">Motor do portão residencial SEG Solo CH 600 220V. </w:t>
-      </w:r>
+      </w:pPr>
       <w:r>
         <w:rPr>
           <w:rFonts w:ascii="Times New Roman" w:eastAsia="Times New Roman" w:hAnsi="Times New Roman" w:cs="Times New Roman"/>
-          <w:b/>
-          <w:bCs/>
           <w:kern w:val="0"/>
           <w:sz w:val="24"/>
           <w:szCs w:val="24"/>
           <w:lang w:eastAsia="pt-BR"/>
           <w14:ligatures w14:val="none"/>
         </w:rPr>
-        <w:t>Mercado Livre</w:t>
+        <w:t>[3]:</w:t>
+      </w:r>
+      <w:r>
+        <w:t xml:space="preserve"> </w:t>
       </w:r>
       <w:r>
         <w:rPr>
@@ -4769,7 +4884,20 @@
           <w:lang w:eastAsia="pt-BR"/>
           <w14:ligatures w14:val="none"/>
         </w:rPr>
-        <w:t xml:space="preserve">, 2023. Disponível em [https://www.mercadolivre.com.br/motor-do-porto-residencial-seg-solo-ch-600-220v-cor-verde/p/MLB16076911?pdp_filters=category:MLB33447#searchVariation=MLB16076911&amp;position=4&amp;search_layout=grid&amp;type=product&amp;tracking_id=f341045a-9178-4b90-9683-dbd697d61995]. Acesso em 22 </w:t>
+        <w:t xml:space="preserve">Motor do portão residencial SEG Solo CH 600 220V. </w:t>
+      </w:r>
+      <w:r>
+        <w:rPr>
+          <w:rFonts w:ascii="Times New Roman" w:eastAsia="Times New Roman" w:hAnsi="Times New Roman" w:cs="Times New Roman"/>
+          <w:b/>
+          <w:bCs/>
+          <w:kern w:val="0"/>
+          <w:sz w:val="24"/>
+          <w:szCs w:val="24"/>
+          <w:lang w:eastAsia="pt-BR"/>
+          <w14:ligatures w14:val="none"/>
+        </w:rPr>
+        <w:t>Mercado Livre</w:t>
       </w:r>
       <w:r>
         <w:rPr>
@@ -4780,8 +4908,21 @@
           <w:lang w:eastAsia="pt-BR"/>
           <w14:ligatures w14:val="none"/>
         </w:rPr>
+        <w:t xml:space="preserve">, 2023. Disponível em [https://www.mercadolivre.com.br/motor-do-porto-residencial-seg-solo-ch-600-220v-cor-verde/p/MLB16076911?pdp_filters=category:MLB33447#searchVariation=MLB16076911&amp;position=4&amp;search_layout=grid&amp;type=product&amp;tracking_id=f341045a-9178-4b90-9683-dbd697d61995]. Acesso em 22 </w:t>
+      </w:r>
+      <w:proofErr w:type="spellStart"/>
+      <w:r>
+        <w:rPr>
+          <w:rFonts w:ascii="Times New Roman" w:eastAsia="Times New Roman" w:hAnsi="Times New Roman" w:cs="Times New Roman"/>
+          <w:kern w:val="0"/>
+          <w:sz w:val="24"/>
+          <w:szCs w:val="24"/>
+          <w:lang w:eastAsia="pt-BR"/>
+          <w14:ligatures w14:val="none"/>
+        </w:rPr>
         <w:t>abr</w:t>
       </w:r>
+      <w:proofErr w:type="spellEnd"/>
       <w:r>
         <w:rPr>
           <w:rFonts w:ascii="Times New Roman" w:eastAsia="Times New Roman" w:hAnsi="Times New Roman" w:cs="Times New Roman"/>

</xml_diff>

<commit_message>
update arquivo doc e excel
- o numero de iluminação interna - externa tinha um erro

- 2x pontos 200 VA são interno e outros 2x são externos, vc tinha colocado tudo no externo
</commit_message>
<xml_diff>
--- a/Calculos explicitos - Memorial de calculo.docx
+++ b/Calculos explicitos - Memorial de calculo.docx
@@ -4172,6 +4172,9 @@
       <w:r>
         <w:t>368 W</w:t>
       </w:r>
+      <w:r>
+        <w:t xml:space="preserve"> (será arredondado para 400W)</w:t>
+      </w:r>
     </w:p>
     <w:p>
       <w:pPr>
@@ -4531,6 +4534,9 @@
         <w:tab/>
         <w:t>0.33 HP = 246W</w:t>
       </w:r>
+      <w:r>
+        <w:t xml:space="preserve"> (será arredondado para 300W)</w:t>
+      </w:r>
     </w:p>
     <w:p>
       <w:pPr>
@@ -4844,10 +4850,11 @@
           <w:lang w:eastAsia="pt-BR"/>
           <w14:ligatures w14:val="none"/>
         </w:rPr>
-        <w:t xml:space="preserve">, 2023. Disponível em [https://www.weg.net/catalog/weg/BR/pt/Motores-El%C3%A9tricos/Monof%C3%A1sico/Bombas/Jet-Pump-IP21/Jet-Pump-com-Flange-Incorporada/Motor-para-Bomba-0-5-cv-2P-48Y-1F-110-127-220-254-V-60-Hz-IC01---ODP---Com-p%C3%A9s/p/15208243]. Acesso em 22 </w:t>
-      </w:r>
-      <w:proofErr w:type="spellStart"/>
-      <w:r>
+        <w:t>, 2023. Disponível em [https://www.weg.net/catalog/weg/BR/pt/Motores-El%C3%A9tricos/Monof%C3%A1sico/Bombas/Jet-Pump-IP21/Jet-Pump-com-Flange-Incorporada/Motor-para-Bomba-0-5-cv-2P-48Y-1F-110-127-220-254-V-60-Hz-IC01---ODP---Com-p%C3%A9s/p/15208243]. Acesso em 22 abr 2022.</w:t>
+      </w:r>
+    </w:p>
+    <w:p>
+      <w:pPr>
         <w:rPr>
           <w:rFonts w:ascii="Times New Roman" w:eastAsia="Times New Roman" w:hAnsi="Times New Roman" w:cs="Times New Roman"/>
           <w:kern w:val="0"/>
@@ -4856,10 +4863,10 @@
           <w:lang w:eastAsia="pt-BR"/>
           <w14:ligatures w14:val="none"/>
         </w:rPr>
-        <w:t>abr</w:t>
-      </w:r>
-      <w:proofErr w:type="spellEnd"/>
-      <w:r>
+      </w:pPr>
+    </w:p>
+    <w:p>
+      <w:pPr>
         <w:rPr>
           <w:rFonts w:ascii="Times New Roman" w:eastAsia="Times New Roman" w:hAnsi="Times New Roman" w:cs="Times New Roman"/>
           <w:kern w:val="0"/>
@@ -4868,11 +4875,8 @@
           <w:lang w:eastAsia="pt-BR"/>
           <w14:ligatures w14:val="none"/>
         </w:rPr>
-        <w:t xml:space="preserve"> 2022.</w:t>
-      </w:r>
-    </w:p>
-    <w:p>
-      <w:pPr>
+      </w:pPr>
+      <w:r>
         <w:rPr>
           <w:rFonts w:ascii="Times New Roman" w:eastAsia="Times New Roman" w:hAnsi="Times New Roman" w:cs="Times New Roman"/>
           <w:kern w:val="0"/>
@@ -4881,10 +4885,12 @@
           <w:lang w:eastAsia="pt-BR"/>
           <w14:ligatures w14:val="none"/>
         </w:rPr>
-      </w:pPr>
-    </w:p>
-    <w:p>
-      <w:pPr>
+        <w:t>[3]:</w:t>
+      </w:r>
+      <w:r>
+        <w:t xml:space="preserve"> </w:t>
+      </w:r>
+      <w:r>
         <w:rPr>
           <w:rFonts w:ascii="Times New Roman" w:eastAsia="Times New Roman" w:hAnsi="Times New Roman" w:cs="Times New Roman"/>
           <w:kern w:val="0"/>
@@ -4893,7 +4899,21 @@
           <w:lang w:eastAsia="pt-BR"/>
           <w14:ligatures w14:val="none"/>
         </w:rPr>
-      </w:pPr>
+        <w:t xml:space="preserve">Motor do portão residencial SEG Solo CH 600 220V. </w:t>
+      </w:r>
+      <w:r>
+        <w:rPr>
+          <w:rFonts w:ascii="Times New Roman" w:eastAsia="Times New Roman" w:hAnsi="Times New Roman" w:cs="Times New Roman"/>
+          <w:b/>
+          <w:bCs/>
+          <w:kern w:val="0"/>
+          <w:sz w:val="24"/>
+          <w:szCs w:val="24"/>
+          <w:lang w:eastAsia="pt-BR"/>
+          <w14:ligatures w14:val="none"/>
+        </w:rPr>
+        <w:t>Mercado Livre</w:t>
+      </w:r>
       <w:r>
         <w:rPr>
           <w:rFonts w:ascii="Times New Roman" w:eastAsia="Times New Roman" w:hAnsi="Times New Roman" w:cs="Times New Roman"/>
@@ -4903,69 +4923,7 @@
           <w:lang w:eastAsia="pt-BR"/>
           <w14:ligatures w14:val="none"/>
         </w:rPr>
-        <w:t>[3]:</w:t>
-      </w:r>
-      <w:r>
-        <w:t xml:space="preserve"> </w:t>
-      </w:r>
-      <w:r>
-        <w:rPr>
-          <w:rFonts w:ascii="Times New Roman" w:eastAsia="Times New Roman" w:hAnsi="Times New Roman" w:cs="Times New Roman"/>
-          <w:kern w:val="0"/>
-          <w:sz w:val="24"/>
-          <w:szCs w:val="24"/>
-          <w:lang w:eastAsia="pt-BR"/>
-          <w14:ligatures w14:val="none"/>
-        </w:rPr>
-        <w:t xml:space="preserve">Motor do portão residencial SEG Solo CH 600 220V. </w:t>
-      </w:r>
-      <w:r>
-        <w:rPr>
-          <w:rFonts w:ascii="Times New Roman" w:eastAsia="Times New Roman" w:hAnsi="Times New Roman" w:cs="Times New Roman"/>
-          <w:b/>
-          <w:bCs/>
-          <w:kern w:val="0"/>
-          <w:sz w:val="24"/>
-          <w:szCs w:val="24"/>
-          <w:lang w:eastAsia="pt-BR"/>
-          <w14:ligatures w14:val="none"/>
-        </w:rPr>
-        <w:t>Mercado Livre</w:t>
-      </w:r>
-      <w:r>
-        <w:rPr>
-          <w:rFonts w:ascii="Times New Roman" w:eastAsia="Times New Roman" w:hAnsi="Times New Roman" w:cs="Times New Roman"/>
-          <w:kern w:val="0"/>
-          <w:sz w:val="24"/>
-          <w:szCs w:val="24"/>
-          <w:lang w:eastAsia="pt-BR"/>
-          <w14:ligatures w14:val="none"/>
-        </w:rPr>
-        <w:t xml:space="preserve">, 2023. Disponível em [https://www.mercadolivre.com.br/motor-do-porto-residencial-seg-solo-ch-600-220v-cor-verde/p/MLB16076911?pdp_filters=category:MLB33447#searchVariation=MLB16076911&amp;position=4&amp;search_layout=grid&amp;type=product&amp;tracking_id=f341045a-9178-4b90-9683-dbd697d61995]. Acesso em 22 </w:t>
-      </w:r>
-      <w:proofErr w:type="spellStart"/>
-      <w:r>
-        <w:rPr>
-          <w:rFonts w:ascii="Times New Roman" w:eastAsia="Times New Roman" w:hAnsi="Times New Roman" w:cs="Times New Roman"/>
-          <w:kern w:val="0"/>
-          <w:sz w:val="24"/>
-          <w:szCs w:val="24"/>
-          <w:lang w:eastAsia="pt-BR"/>
-          <w14:ligatures w14:val="none"/>
-        </w:rPr>
-        <w:t>abr</w:t>
-      </w:r>
-      <w:proofErr w:type="spellEnd"/>
-      <w:r>
-        <w:rPr>
-          <w:rFonts w:ascii="Times New Roman" w:eastAsia="Times New Roman" w:hAnsi="Times New Roman" w:cs="Times New Roman"/>
-          <w:kern w:val="0"/>
-          <w:sz w:val="24"/>
-          <w:szCs w:val="24"/>
-          <w:lang w:eastAsia="pt-BR"/>
-          <w14:ligatures w14:val="none"/>
-        </w:rPr>
-        <w:t xml:space="preserve"> 2023.</w:t>
+        <w:t>, 2023. Disponível em [https://www.mercadolivre.com.br/motor-do-porto-residencial-seg-solo-ch-600-220v-cor-verde/p/MLB16076911?pdp_filters=category:MLB33447#searchVariation=MLB16076911&amp;position=4&amp;search_layout=grid&amp;type=product&amp;tracking_id=f341045a-9178-4b90-9683-dbd697d61995]. Acesso em 22 abr 2023.</w:t>
       </w:r>
     </w:p>
     <w:p>

</xml_diff>